<commit_message>
Updated documentation for number of fields in examples
</commit_message>
<xml_diff>
--- a/docs/FLOWER_Data_Guide_FLR06.docx
+++ b/docs/FLOWER_Data_Guide_FLR06.docx
@@ -1,6 +1,6 @@
 
 <file path=word/document.xml><?xml version="1.0" encoding="utf-8"?>
-<w:document xmlns:wpc="http://schemas.microsoft.com/office/word/2010/wordprocessingCanvas" xmlns:mo="http://schemas.microsoft.com/office/mac/office/2008/main" xmlns:mc="http://schemas.openxmlformats.org/markup-compatibility/2006" xmlns:mv="urn:schemas-microsoft-com:mac:vml" xmlns:o="urn:schemas-microsoft-com:office:office" xmlns:r="http://schemas.openxmlformats.org/officeDocument/2006/relationships" xmlns:m="http://schemas.openxmlformats.org/officeDocument/2006/math" xmlns:v="urn:schemas-microsoft-com:vml" xmlns:wp14="http://schemas.microsoft.com/office/word/2010/wordprocessingDrawing" xmlns:wp="http://schemas.openxmlformats.org/drawingml/2006/wordprocessingDrawing" xmlns:w10="urn:schemas-microsoft-com:office:word" xmlns:w="http://schemas.openxmlformats.org/wordprocessingml/2006/main" xmlns:w14="http://schemas.microsoft.com/office/word/2010/wordml" xmlns:w15="http://schemas.microsoft.com/office/word/2012/wordml" xmlns:wpg="http://schemas.microsoft.com/office/word/2010/wordprocessingGroup" xmlns:wpi="http://schemas.microsoft.com/office/word/2010/wordprocessingInk" xmlns:wne="http://schemas.microsoft.com/office/word/2006/wordml" xmlns:wps="http://schemas.microsoft.com/office/word/2010/wordprocessingShape" mc:Ignorable="w14 w15 wp14">
+<w:document xmlns:wpc="http://schemas.microsoft.com/office/word/2010/wordprocessingCanvas" xmlns:cx="http://schemas.microsoft.com/office/drawing/2014/chartex" xmlns:cx1="http://schemas.microsoft.com/office/drawing/2015/9/8/chartex" xmlns:cx2="http://schemas.microsoft.com/office/drawing/2015/10/21/chartex" xmlns:cx3="http://schemas.microsoft.com/office/drawing/2016/5/9/chartex" xmlns:cx4="http://schemas.microsoft.com/office/drawing/2016/5/10/chartex" xmlns:cx5="http://schemas.microsoft.com/office/drawing/2016/5/11/chartex" xmlns:cx6="http://schemas.microsoft.com/office/drawing/2016/5/12/chartex" xmlns:cx7="http://schemas.microsoft.com/office/drawing/2016/5/13/chartex" xmlns:cx8="http://schemas.microsoft.com/office/drawing/2016/5/14/chartex" xmlns:mc="http://schemas.openxmlformats.org/markup-compatibility/2006" xmlns:aink="http://schemas.microsoft.com/office/drawing/2016/ink" xmlns:am3d="http://schemas.microsoft.com/office/drawing/2017/model3d" xmlns:o="urn:schemas-microsoft-com:office:office" xmlns:r="http://schemas.openxmlformats.org/officeDocument/2006/relationships" xmlns:m="http://schemas.openxmlformats.org/officeDocument/2006/math" xmlns:v="urn:schemas-microsoft-com:vml" xmlns:wp14="http://schemas.microsoft.com/office/word/2010/wordprocessingDrawing" xmlns:wp="http://schemas.openxmlformats.org/drawingml/2006/wordprocessingDrawing" xmlns:w10="urn:schemas-microsoft-com:office:word" xmlns:w="http://schemas.openxmlformats.org/wordprocessingml/2006/main" xmlns:w14="http://schemas.microsoft.com/office/word/2010/wordml" xmlns:w15="http://schemas.microsoft.com/office/word/2012/wordml" xmlns:w16cex="http://schemas.microsoft.com/office/word/2018/wordml/cex" xmlns:w16cid="http://schemas.microsoft.com/office/word/2016/wordml/cid" xmlns:w16="http://schemas.microsoft.com/office/word/2018/wordml" xmlns:w16se="http://schemas.microsoft.com/office/word/2015/wordml/symex" xmlns:wpg="http://schemas.microsoft.com/office/word/2010/wordprocessingGroup" xmlns:wpi="http://schemas.microsoft.com/office/word/2010/wordprocessingInk" xmlns:wne="http://schemas.microsoft.com/office/word/2006/wordml" xmlns:wps="http://schemas.microsoft.com/office/word/2010/wordprocessingShape" mc:Ignorable="w14 w15 w16se w16cid w16 w16cex wp14">
   <w:body>
     <w:p>
       <w:pPr>
@@ -153,11 +153,11 @@
           </mc:Choice>
           <mc:Fallback>
             <w:pict>
-              <v:shapetype w14:anchorId="40489950" id="_x0000_t202" coordsize="21600,21600" o:spt="202" path="m0,0l0,21600,21600,21600,21600,0xe">
+              <v:shapetype w14:anchorId="40489950" id="_x0000_t202" coordsize="21600,21600" o:spt="202" path="m,l,21600r21600,l21600,xe">
                 <v:stroke joinstyle="miter"/>
                 <v:path gradientshapeok="t" o:connecttype="rect"/>
               </v:shapetype>
-              <v:shape id="Text Box 5" o:spid="_x0000_s1026" type="#_x0000_t202" style="position:absolute;margin-left:318.8pt;margin-top:-287.95pt;width:144.25pt;height:36.2pt;z-index:-251656192;visibility:visible;mso-wrap-style:square;mso-width-percent:0;mso-height-percent:0;mso-wrap-distance-left:9pt;mso-wrap-distance-top:0;mso-wrap-distance-right:9pt;mso-wrap-distance-bottom:0;mso-position-horizontal:absolute;mso-position-horizontal-relative:text;mso-position-vertical:absolute;mso-position-vertical-relative:text;mso-width-percent:0;mso-height-percent:0;mso-width-relative:margin;mso-height-relative:margin;v-text-anchor:top" o:gfxdata="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" filled="f" stroked="f">
+              <v:shape id="Text Box 5" o:spid="_x0000_s1026" type="#_x0000_t202" style="position:absolute;margin-left:318.8pt;margin-top:-4in;width:144.25pt;height:36.2pt;z-index:-251656192;visibility:visible;mso-wrap-style:square;mso-width-percent:0;mso-height-percent:0;mso-wrap-distance-left:9pt;mso-wrap-distance-top:0;mso-wrap-distance-right:9pt;mso-wrap-distance-bottom:0;mso-position-horizontal:absolute;mso-position-horizontal-relative:text;mso-position-vertical:absolute;mso-position-vertical-relative:text;mso-width-percent:0;mso-height-percent:0;mso-width-relative:margin;mso-height-relative:margin;v-text-anchor:top" o:gfxdata="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" filled="f" stroked="f">
                 <v:textbox>
                   <w:txbxContent>
                     <w:p>
@@ -460,8 +460,28 @@
           <w:sz w:val="36"/>
           <w:szCs w:val="36"/>
         </w:rPr>
-        <w:t xml:space="preserve"> 2017</w:t>
-      </w:r>
+        <w:t xml:space="preserve"> 2</w:t>
+      </w:r>
+      <w:ins w:id="0" w:author="Author">
+        <w:r>
+          <w:rPr>
+            <w:b/>
+            <w:sz w:val="36"/>
+            <w:szCs w:val="36"/>
+          </w:rPr>
+          <w:t>020</w:t>
+        </w:r>
+      </w:ins>
+      <w:del w:id="1" w:author="Author">
+        <w:r>
+          <w:rPr>
+            <w:b/>
+            <w:sz w:val="36"/>
+            <w:szCs w:val="36"/>
+          </w:rPr>
+          <w:delText>017</w:delText>
+        </w:r>
+      </w:del>
     </w:p>
     <w:p>
       <w:pPr>
@@ -661,7 +681,7 @@
           </mc:Choice>
           <mc:Fallback>
             <w:pict>
-              <v:shape w14:anchorId="799D613E" id="Text Box 2" o:spid="_x0000_s1027" type="#_x0000_t202" style="position:absolute;margin-left:98pt;margin-top:134.9pt;width:171pt;height:33pt;z-index:251662336;visibility:visible;mso-wrap-style:square;mso-width-percent:0;mso-height-percent:0;mso-wrap-distance-left:9pt;mso-wrap-distance-top:0;mso-wrap-distance-right:9pt;mso-wrap-distance-bottom:0;mso-position-horizontal:absolute;mso-position-horizontal-relative:text;mso-position-vertical:absolute;mso-position-vertical-relative:text;mso-width-percent:0;mso-height-percent:0;mso-width-relative:margin;mso-height-relative:margin;v-text-anchor:top" o:gfxdata="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" fillcolor="#dadbdb" stroked="f">
+              <v:shape w14:anchorId="799D613E" id="Text Box 2" o:spid="_x0000_s1027" type="#_x0000_t202" style="position:absolute;margin-left:98pt;margin-top:134.9pt;width:171pt;height:33pt;z-index:251662336;visibility:visible;mso-wrap-style:square;mso-width-percent:0;mso-height-percent:0;mso-wrap-distance-left:9pt;mso-wrap-distance-top:0;mso-wrap-distance-right:9pt;mso-wrap-distance-bottom:0;mso-position-horizontal:absolute;mso-position-horizontal-relative:text;mso-position-vertical:absolute;mso-position-vertical-relative:text;mso-width-percent:0;mso-height-percent:0;mso-width-relative:margin;mso-height-relative:margin;v-text-anchor:top" o:gfxdata="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" fillcolor="#dadbdb" stroked="f">
                 <v:textbox>
                   <w:txbxContent>
                     <w:p>
@@ -1022,8 +1042,18 @@
         <w:ind w:left="0"/>
       </w:pPr>
       <w:r>
-        <w:t>June 2017</w:t>
-      </w:r>
+        <w:t>June 20</w:t>
+      </w:r>
+      <w:ins w:id="2" w:author="Author">
+        <w:r>
+          <w:t>20</w:t>
+        </w:r>
+      </w:ins>
+      <w:del w:id="3" w:author="Author">
+        <w:r>
+          <w:delText>17</w:delText>
+        </w:r>
+      </w:del>
     </w:p>
     <w:p>
       <w:pPr>
@@ -1190,16 +1220,16 @@
       <w:pPr>
         <w:pStyle w:val="Heading-FrontTOC"/>
       </w:pPr>
-      <w:bookmarkStart w:id="0" w:name="_Toc195079665"/>
-      <w:bookmarkStart w:id="1" w:name="_Toc489457017"/>
-      <w:bookmarkStart w:id="2" w:name="_Toc489865820"/>
+      <w:bookmarkStart w:id="4" w:name="_Toc195079665"/>
+      <w:bookmarkStart w:id="5" w:name="_Toc489457017"/>
+      <w:bookmarkStart w:id="6" w:name="_Toc489865820"/>
       <w:r>
         <w:lastRenderedPageBreak/>
         <w:t>Acknowledgments</w:t>
       </w:r>
-      <w:bookmarkEnd w:id="0"/>
-      <w:bookmarkEnd w:id="1"/>
-      <w:bookmarkEnd w:id="2"/>
+      <w:bookmarkEnd w:id="4"/>
+      <w:bookmarkEnd w:id="5"/>
+      <w:bookmarkEnd w:id="6"/>
     </w:p>
     <w:p>
       <w:pPr>
@@ -1333,18 +1363,18 @@
       <w:pPr>
         <w:pStyle w:val="Heading-FrontTOC"/>
       </w:pPr>
-      <w:bookmarkStart w:id="3" w:name="_Toc195079666"/>
-      <w:bookmarkStart w:id="4" w:name="_Toc346801739"/>
-      <w:bookmarkStart w:id="5" w:name="_Toc489601956"/>
-      <w:bookmarkStart w:id="6" w:name="_Toc489865821"/>
+      <w:bookmarkStart w:id="7" w:name="_Toc195079666"/>
+      <w:bookmarkStart w:id="8" w:name="_Toc346801739"/>
+      <w:bookmarkStart w:id="9" w:name="_Toc489601956"/>
+      <w:bookmarkStart w:id="10" w:name="_Toc489865821"/>
       <w:r>
         <w:lastRenderedPageBreak/>
         <w:t>Acronyms and Abbreviations</w:t>
       </w:r>
-      <w:bookmarkEnd w:id="3"/>
-      <w:bookmarkEnd w:id="4"/>
-      <w:bookmarkEnd w:id="5"/>
-      <w:bookmarkEnd w:id="6"/>
+      <w:bookmarkEnd w:id="7"/>
+      <w:bookmarkEnd w:id="8"/>
+      <w:bookmarkEnd w:id="9"/>
+      <w:bookmarkEnd w:id="10"/>
     </w:p>
     <w:p>
       <w:pPr>
@@ -2651,7 +2681,31 @@
           <w:rPr>
             <w:rStyle w:val="Hyperlink"/>
           </w:rPr>
-          <w:t>Session Record Type</w:t>
+          <w:t>Sessio</w:t>
+        </w:r>
+        <w:r>
+          <w:rPr>
+            <w:rStyle w:val="Hyperlink"/>
+          </w:rPr>
+          <w:t>n</w:t>
+        </w:r>
+        <w:r>
+          <w:rPr>
+            <w:rStyle w:val="Hyperlink"/>
+          </w:rPr>
+          <w:t xml:space="preserve"> R</w:t>
+        </w:r>
+        <w:r>
+          <w:rPr>
+            <w:rStyle w:val="Hyperlink"/>
+          </w:rPr>
+          <w:t>e</w:t>
+        </w:r>
+        <w:r>
+          <w:rPr>
+            <w:rStyle w:val="Hyperlink"/>
+          </w:rPr>
+          <w:t>cord Type</w:t>
         </w:r>
         <w:r>
           <w:rPr>
@@ -3236,7 +3290,19 @@
           <w:rPr>
             <w:rStyle w:val="Hyperlink"/>
           </w:rPr>
-          <w:t>Table 3.2.  Field Order and Field Details</w:t>
+          <w:t>Table 3.2.  Field Ord</w:t>
+        </w:r>
+        <w:r>
+          <w:rPr>
+            <w:rStyle w:val="Hyperlink"/>
+          </w:rPr>
+          <w:t>e</w:t>
+        </w:r>
+        <w:r>
+          <w:rPr>
+            <w:rStyle w:val="Hyperlink"/>
+          </w:rPr>
+          <w:t>r and Field Details</w:t>
         </w:r>
         <w:r>
           <w:rPr>
@@ -3377,15 +3443,15 @@
       <w:pPr>
         <w:pStyle w:val="Heading1"/>
       </w:pPr>
-      <w:bookmarkStart w:id="7" w:name="_Toc489601957"/>
-      <w:bookmarkStart w:id="8" w:name="_Toc489865822"/>
-      <w:bookmarkStart w:id="9" w:name="_Toc216599344"/>
+      <w:bookmarkStart w:id="11" w:name="_Toc489601957"/>
+      <w:bookmarkStart w:id="12" w:name="_Toc489865822"/>
+      <w:bookmarkStart w:id="13" w:name="_Toc216599344"/>
       <w:r>
         <w:lastRenderedPageBreak/>
         <w:t>Introduction</w:t>
       </w:r>
-      <w:bookmarkEnd w:id="7"/>
-      <w:bookmarkEnd w:id="8"/>
+      <w:bookmarkEnd w:id="11"/>
+      <w:bookmarkEnd w:id="12"/>
     </w:p>
     <w:p>
       <w:pPr>
@@ -3448,18 +3514,18 @@
       <w:pPr>
         <w:pStyle w:val="Heading1"/>
       </w:pPr>
-      <w:bookmarkStart w:id="10" w:name="_Toc489601958"/>
-      <w:bookmarkStart w:id="11" w:name="_Toc489865823"/>
+      <w:bookmarkStart w:id="14" w:name="_Toc489601958"/>
+      <w:bookmarkStart w:id="15" w:name="_Toc489865823"/>
       <w:r>
         <w:lastRenderedPageBreak/>
         <w:t>Data</w:t>
       </w:r>
-      <w:bookmarkEnd w:id="9"/>
+      <w:bookmarkEnd w:id="13"/>
       <w:r>
         <w:t xml:space="preserve"> Commonalities</w:t>
       </w:r>
-      <w:bookmarkEnd w:id="10"/>
-      <w:bookmarkEnd w:id="11"/>
+      <w:bookmarkEnd w:id="14"/>
+      <w:bookmarkEnd w:id="15"/>
     </w:p>
     <w:p>
       <w:pPr>
@@ -3501,18 +3567,18 @@
           <w:numId w:val="3"/>
         </w:numPr>
       </w:pPr>
-      <w:bookmarkStart w:id="12" w:name="_Toc216599345"/>
-      <w:bookmarkStart w:id="13" w:name="_Toc489601959"/>
-      <w:bookmarkStart w:id="14" w:name="_Toc489865824"/>
+      <w:bookmarkStart w:id="16" w:name="_Toc216599345"/>
+      <w:bookmarkStart w:id="17" w:name="_Toc489601959"/>
+      <w:bookmarkStart w:id="18" w:name="_Toc489865824"/>
       <w:r>
         <w:t xml:space="preserve">Time Synchronized to </w:t>
       </w:r>
-      <w:bookmarkEnd w:id="12"/>
+      <w:bookmarkEnd w:id="16"/>
       <w:r>
         <w:t>Coordinated Universal Time</w:t>
       </w:r>
-      <w:bookmarkEnd w:id="13"/>
-      <w:bookmarkEnd w:id="14"/>
+      <w:bookmarkEnd w:id="17"/>
+      <w:bookmarkEnd w:id="18"/>
     </w:p>
     <w:p>
       <w:pPr>
@@ -3582,35 +3648,35 @@
           <w:numId w:val="3"/>
         </w:numPr>
       </w:pPr>
-      <w:bookmarkStart w:id="15" w:name="_Toc66162245"/>
-      <w:bookmarkStart w:id="16" w:name="_Toc66175225"/>
-      <w:bookmarkStart w:id="17" w:name="_Toc83458677"/>
-      <w:bookmarkStart w:id="18" w:name="_Toc216599346"/>
-      <w:bookmarkStart w:id="19" w:name="_Toc489601960"/>
-      <w:bookmarkStart w:id="20" w:name="_Toc489865825"/>
-      <w:bookmarkStart w:id="21" w:name="_Toc93293277"/>
-      <w:bookmarkStart w:id="22" w:name="_Toc128819743"/>
-      <w:bookmarkEnd w:id="15"/>
-      <w:bookmarkEnd w:id="16"/>
-      <w:bookmarkEnd w:id="17"/>
-      <w:r>
-        <w:t>I</w:t>
-      </w:r>
-      <w:r>
-        <w:t xml:space="preserve">nternet </w:t>
-      </w:r>
-      <w:r>
-        <w:t>P</w:t>
-      </w:r>
-      <w:r>
-        <w:t>rotocol</w:t>
-      </w:r>
-      <w:r>
-        <w:t xml:space="preserve"> Address Representation</w:t>
-      </w:r>
-      <w:bookmarkEnd w:id="18"/>
+      <w:bookmarkStart w:id="19" w:name="_Toc66162245"/>
+      <w:bookmarkStart w:id="20" w:name="_Toc66175225"/>
+      <w:bookmarkStart w:id="21" w:name="_Toc83458677"/>
+      <w:bookmarkStart w:id="22" w:name="_Toc216599346"/>
+      <w:bookmarkStart w:id="23" w:name="_Toc489601960"/>
+      <w:bookmarkStart w:id="24" w:name="_Toc489865825"/>
+      <w:bookmarkStart w:id="25" w:name="_Toc93293277"/>
+      <w:bookmarkStart w:id="26" w:name="_Toc128819743"/>
       <w:bookmarkEnd w:id="19"/>
       <w:bookmarkEnd w:id="20"/>
+      <w:bookmarkEnd w:id="21"/>
+      <w:r>
+        <w:t>I</w:t>
+      </w:r>
+      <w:r>
+        <w:t xml:space="preserve">nternet </w:t>
+      </w:r>
+      <w:r>
+        <w:t>P</w:t>
+      </w:r>
+      <w:r>
+        <w:t>rotocol</w:t>
+      </w:r>
+      <w:r>
+        <w:t xml:space="preserve"> Address Representation</w:t>
+      </w:r>
+      <w:bookmarkEnd w:id="22"/>
+      <w:bookmarkEnd w:id="23"/>
+      <w:bookmarkEnd w:id="24"/>
     </w:p>
     <w:p>
       <w:pPr>
@@ -3657,20 +3723,20 @@
       <w:pPr>
         <w:pStyle w:val="Heading3"/>
       </w:pPr>
-      <w:bookmarkStart w:id="23" w:name="_Octet-coded_Decimal"/>
-      <w:bookmarkStart w:id="24" w:name="_Toc216599347"/>
-      <w:bookmarkStart w:id="25" w:name="_Toc489601961"/>
-      <w:bookmarkStart w:id="26" w:name="_Toc489865826"/>
-      <w:bookmarkEnd w:id="23"/>
+      <w:bookmarkStart w:id="27" w:name="_Octet-coded_Decimal"/>
+      <w:bookmarkStart w:id="28" w:name="_Toc216599347"/>
+      <w:bookmarkStart w:id="29" w:name="_Toc489601961"/>
+      <w:bookmarkStart w:id="30" w:name="_Toc489865826"/>
+      <w:bookmarkEnd w:id="27"/>
       <w:r>
         <w:t>IPv4</w:t>
       </w:r>
       <w:r>
         <w:t xml:space="preserve"> Addresses</w:t>
       </w:r>
-      <w:bookmarkEnd w:id="24"/>
-      <w:bookmarkEnd w:id="25"/>
-      <w:bookmarkEnd w:id="26"/>
+      <w:bookmarkEnd w:id="28"/>
+      <w:bookmarkEnd w:id="29"/>
+      <w:bookmarkEnd w:id="30"/>
     </w:p>
     <w:p>
       <w:pPr>
@@ -3699,22 +3765,22 @@
       <w:pPr>
         <w:pStyle w:val="Heading3"/>
       </w:pPr>
-      <w:bookmarkStart w:id="27" w:name="_Hexadecimal_Notation"/>
-      <w:bookmarkStart w:id="28" w:name="_Hexadecimal_Notation_(IPv6)"/>
-      <w:bookmarkStart w:id="29" w:name="_Toc216599348"/>
-      <w:bookmarkStart w:id="30" w:name="_Toc489601962"/>
-      <w:bookmarkStart w:id="31" w:name="_Toc489865827"/>
-      <w:bookmarkEnd w:id="27"/>
-      <w:bookmarkEnd w:id="28"/>
+      <w:bookmarkStart w:id="31" w:name="_Hexadecimal_Notation"/>
+      <w:bookmarkStart w:id="32" w:name="_Hexadecimal_Notation_(IPv6)"/>
+      <w:bookmarkStart w:id="33" w:name="_Toc216599348"/>
+      <w:bookmarkStart w:id="34" w:name="_Toc489601962"/>
+      <w:bookmarkStart w:id="35" w:name="_Toc489865827"/>
+      <w:bookmarkEnd w:id="31"/>
+      <w:bookmarkEnd w:id="32"/>
       <w:r>
         <w:t>IPv6</w:t>
       </w:r>
-      <w:bookmarkEnd w:id="29"/>
+      <w:bookmarkEnd w:id="33"/>
       <w:r>
         <w:t xml:space="preserve"> Addresses</w:t>
       </w:r>
-      <w:bookmarkEnd w:id="30"/>
-      <w:bookmarkEnd w:id="31"/>
+      <w:bookmarkEnd w:id="34"/>
+      <w:bookmarkEnd w:id="35"/>
     </w:p>
     <w:p>
       <w:pPr>
@@ -3900,14 +3966,14 @@
       <w:pPr>
         <w:pStyle w:val="Heading1"/>
       </w:pPr>
-      <w:bookmarkStart w:id="32" w:name="_IPv4-Mapped_IPv6_Address"/>
-      <w:bookmarkStart w:id="33" w:name="_Toc128819745"/>
-      <w:bookmarkStart w:id="34" w:name="_Toc216599350"/>
-      <w:bookmarkStart w:id="35" w:name="_Toc489601963"/>
-      <w:bookmarkStart w:id="36" w:name="_Toc489865828"/>
-      <w:bookmarkEnd w:id="21"/>
-      <w:bookmarkEnd w:id="22"/>
-      <w:bookmarkEnd w:id="32"/>
+      <w:bookmarkStart w:id="36" w:name="_IPv4-Mapped_IPv6_Address"/>
+      <w:bookmarkStart w:id="37" w:name="_Toc128819745"/>
+      <w:bookmarkStart w:id="38" w:name="_Toc216599350"/>
+      <w:bookmarkStart w:id="39" w:name="_Toc489601963"/>
+      <w:bookmarkStart w:id="40" w:name="_Toc489865828"/>
+      <w:bookmarkEnd w:id="25"/>
+      <w:bookmarkEnd w:id="26"/>
+      <w:bookmarkEnd w:id="36"/>
       <w:r>
         <w:lastRenderedPageBreak/>
         <w:t>FLOWER</w:t>
@@ -3915,10 +3981,10 @@
       <w:r>
         <w:t xml:space="preserve"> Data</w:t>
       </w:r>
-      <w:bookmarkEnd w:id="33"/>
-      <w:bookmarkEnd w:id="34"/>
-      <w:bookmarkEnd w:id="35"/>
-      <w:bookmarkEnd w:id="36"/>
+      <w:bookmarkEnd w:id="37"/>
+      <w:bookmarkEnd w:id="38"/>
+      <w:bookmarkEnd w:id="39"/>
+      <w:bookmarkEnd w:id="40"/>
     </w:p>
     <w:p>
       <w:pPr>
@@ -3928,19 +3994,19 @@
           <w:numId w:val="3"/>
         </w:numPr>
       </w:pPr>
-      <w:bookmarkStart w:id="37" w:name="_Toc128819746"/>
-      <w:bookmarkStart w:id="38" w:name="_Toc93293278"/>
-      <w:bookmarkStart w:id="39" w:name="_Toc216599351"/>
-      <w:bookmarkStart w:id="40" w:name="_Toc489601964"/>
-      <w:bookmarkStart w:id="41" w:name="_Toc489865829"/>
+      <w:bookmarkStart w:id="41" w:name="_Toc128819746"/>
+      <w:bookmarkStart w:id="42" w:name="_Toc93293278"/>
+      <w:bookmarkStart w:id="43" w:name="_Toc216599351"/>
+      <w:bookmarkStart w:id="44" w:name="_Toc489601964"/>
+      <w:bookmarkStart w:id="45" w:name="_Toc489865829"/>
       <w:r>
         <w:t>Overview</w:t>
       </w:r>
-      <w:bookmarkEnd w:id="37"/>
-      <w:bookmarkEnd w:id="38"/>
-      <w:bookmarkEnd w:id="39"/>
-      <w:bookmarkEnd w:id="40"/>
       <w:bookmarkEnd w:id="41"/>
+      <w:bookmarkEnd w:id="42"/>
+      <w:bookmarkEnd w:id="43"/>
+      <w:bookmarkEnd w:id="44"/>
+      <w:bookmarkEnd w:id="45"/>
     </w:p>
     <w:p>
       <w:pPr>
@@ -4008,15 +4074,7 @@
         <w:t>FLOWER</w:t>
       </w:r>
       <w:r>
-        <w:t xml:space="preserve"> on various platforms including RHEL Linux, Windows XP, </w:t>
-      </w:r>
-      <w:proofErr w:type="spellStart"/>
-      <w:r>
-        <w:t>MacOS</w:t>
-      </w:r>
-      <w:proofErr w:type="spellEnd"/>
-      <w:r>
-        <w:t xml:space="preserve"> X, and the </w:t>
+        <w:t xml:space="preserve"> on various platforms including RHEL Linux, Windows XP, MacOS X, and the </w:t>
       </w:r>
       <w:proofErr w:type="spellStart"/>
       <w:r>
@@ -4036,17 +4094,17 @@
         </w:numPr>
         <w:spacing w:after="120"/>
       </w:pPr>
-      <w:bookmarkStart w:id="42" w:name="_Toc128819747"/>
-      <w:bookmarkStart w:id="43" w:name="_Toc216599352"/>
-      <w:bookmarkStart w:id="44" w:name="_Toc489601965"/>
-      <w:bookmarkStart w:id="45" w:name="_Toc489865830"/>
+      <w:bookmarkStart w:id="46" w:name="_Toc128819747"/>
+      <w:bookmarkStart w:id="47" w:name="_Toc216599352"/>
+      <w:bookmarkStart w:id="48" w:name="_Toc489601965"/>
+      <w:bookmarkStart w:id="49" w:name="_Toc489865830"/>
       <w:r>
         <w:t>Terminology</w:t>
       </w:r>
-      <w:bookmarkEnd w:id="42"/>
-      <w:bookmarkEnd w:id="43"/>
-      <w:bookmarkEnd w:id="44"/>
-      <w:bookmarkEnd w:id="45"/>
+      <w:bookmarkEnd w:id="46"/>
+      <w:bookmarkEnd w:id="47"/>
+      <w:bookmarkEnd w:id="48"/>
+      <w:bookmarkEnd w:id="49"/>
     </w:p>
     <w:tbl>
       <w:tblPr>
@@ -4380,19 +4438,19 @@
           <w:numId w:val="3"/>
         </w:numPr>
       </w:pPr>
-      <w:bookmarkStart w:id="46" w:name="_Toc128819748"/>
-      <w:bookmarkStart w:id="47" w:name="_Toc93293279"/>
-      <w:bookmarkStart w:id="48" w:name="_Toc216599353"/>
-      <w:bookmarkStart w:id="49" w:name="_Toc489601966"/>
-      <w:bookmarkStart w:id="50" w:name="_Toc489865831"/>
+      <w:bookmarkStart w:id="50" w:name="_Toc128819748"/>
+      <w:bookmarkStart w:id="51" w:name="_Toc93293279"/>
+      <w:bookmarkStart w:id="52" w:name="_Toc216599353"/>
+      <w:bookmarkStart w:id="53" w:name="_Toc489601966"/>
+      <w:bookmarkStart w:id="54" w:name="_Toc489865831"/>
       <w:r>
         <w:t>Restrictions</w:t>
       </w:r>
-      <w:bookmarkEnd w:id="46"/>
-      <w:bookmarkEnd w:id="47"/>
-      <w:bookmarkEnd w:id="48"/>
-      <w:bookmarkEnd w:id="49"/>
       <w:bookmarkEnd w:id="50"/>
+      <w:bookmarkEnd w:id="51"/>
+      <w:bookmarkEnd w:id="52"/>
+      <w:bookmarkEnd w:id="53"/>
+      <w:bookmarkEnd w:id="54"/>
     </w:p>
     <w:p>
       <w:pPr>
@@ -4434,21 +4492,21 @@
           <w:numId w:val="3"/>
         </w:numPr>
       </w:pPr>
-      <w:bookmarkStart w:id="51" w:name="Processing"/>
-      <w:bookmarkStart w:id="52" w:name="_Processing"/>
-      <w:bookmarkStart w:id="53" w:name="_Toc128819749"/>
-      <w:bookmarkStart w:id="54" w:name="_Toc216599354"/>
-      <w:bookmarkStart w:id="55" w:name="_Toc489601967"/>
-      <w:bookmarkStart w:id="56" w:name="_Toc489865832"/>
-      <w:bookmarkEnd w:id="51"/>
-      <w:bookmarkEnd w:id="52"/>
-      <w:r>
-        <w:t>Processing</w:t>
-      </w:r>
-      <w:bookmarkEnd w:id="53"/>
-      <w:bookmarkEnd w:id="54"/>
+      <w:bookmarkStart w:id="55" w:name="Processing"/>
+      <w:bookmarkStart w:id="56" w:name="_Processing"/>
+      <w:bookmarkStart w:id="57" w:name="_Toc128819749"/>
+      <w:bookmarkStart w:id="58" w:name="_Toc216599354"/>
+      <w:bookmarkStart w:id="59" w:name="_Toc489601967"/>
+      <w:bookmarkStart w:id="60" w:name="_Toc489865832"/>
       <w:bookmarkEnd w:id="55"/>
       <w:bookmarkEnd w:id="56"/>
+      <w:r>
+        <w:t>Processing</w:t>
+      </w:r>
+      <w:bookmarkEnd w:id="57"/>
+      <w:bookmarkEnd w:id="58"/>
+      <w:bookmarkEnd w:id="59"/>
+      <w:bookmarkEnd w:id="60"/>
     </w:p>
     <w:p>
       <w:pPr>
@@ -4708,15 +4766,15 @@
           <w:numId w:val="3"/>
         </w:numPr>
       </w:pPr>
-      <w:bookmarkStart w:id="57" w:name="_Toc216599355"/>
-      <w:bookmarkStart w:id="58" w:name="_Toc489601968"/>
-      <w:bookmarkStart w:id="59" w:name="_Toc489865833"/>
+      <w:bookmarkStart w:id="61" w:name="_Toc216599355"/>
+      <w:bookmarkStart w:id="62" w:name="_Toc489601968"/>
+      <w:bookmarkStart w:id="63" w:name="_Toc489865833"/>
       <w:r>
         <w:t>File Naming Convention</w:t>
       </w:r>
-      <w:bookmarkEnd w:id="57"/>
-      <w:bookmarkEnd w:id="58"/>
-      <w:bookmarkEnd w:id="59"/>
+      <w:bookmarkEnd w:id="61"/>
+      <w:bookmarkEnd w:id="62"/>
+      <w:bookmarkEnd w:id="63"/>
     </w:p>
     <w:p>
       <w:pPr>
@@ -5039,21 +5097,21 @@
           <w:numId w:val="3"/>
         </w:numPr>
       </w:pPr>
-      <w:bookmarkStart w:id="60" w:name="_Toc128819750"/>
-      <w:bookmarkStart w:id="61" w:name="_Toc93293295"/>
-      <w:bookmarkStart w:id="62" w:name="_Toc93289853"/>
-      <w:bookmarkStart w:id="63" w:name="_Toc216599356"/>
+      <w:bookmarkStart w:id="64" w:name="_Toc128819750"/>
+      <w:bookmarkStart w:id="65" w:name="_Toc93293295"/>
+      <w:bookmarkStart w:id="66" w:name="_Toc93289853"/>
+      <w:bookmarkStart w:id="67" w:name="_Toc216599356"/>
       <w:r>
         <w:br w:type="page"/>
       </w:r>
-      <w:bookmarkStart w:id="64" w:name="_Toc489601969"/>
-      <w:bookmarkStart w:id="65" w:name="_Toc489865834"/>
+      <w:bookmarkStart w:id="68" w:name="_Toc489601969"/>
+      <w:bookmarkStart w:id="69" w:name="_Toc489865834"/>
       <w:r>
         <w:lastRenderedPageBreak/>
         <w:t>Record Types</w:t>
       </w:r>
-      <w:bookmarkEnd w:id="64"/>
-      <w:bookmarkEnd w:id="65"/>
+      <w:bookmarkEnd w:id="68"/>
+      <w:bookmarkEnd w:id="69"/>
     </w:p>
     <w:p>
       <w:pPr>
@@ -5068,7 +5126,7 @@
         </w:rPr>
         <w:t>The FLOWER executable produces five record types.  Each record in the output file contains a record type number indicating what the record contains.  The record types are</w:t>
       </w:r>
-      <w:ins w:id="66" w:author="Author">
+      <w:ins w:id="70" w:author="Author">
         <w:r>
           <w:rPr>
             <w:lang w:val="en"/>
@@ -5091,7 +5149,7 @@
           <w:b w:val="0"/>
         </w:rPr>
       </w:pPr>
-      <w:bookmarkStart w:id="67" w:name="_Toc489626237"/>
+      <w:bookmarkStart w:id="71" w:name="_Toc489626237"/>
       <w:r>
         <w:t xml:space="preserve">Table </w:t>
       </w:r>
@@ -5120,7 +5178,7 @@
         </w:rPr>
         <w:t>.  Record Type Details</w:t>
       </w:r>
-      <w:bookmarkEnd w:id="67"/>
+      <w:bookmarkEnd w:id="71"/>
     </w:p>
     <w:tbl>
       <w:tblPr>
@@ -5943,17 +6001,17 @@
       <w:pPr>
         <w:pStyle w:val="Heading3"/>
       </w:pPr>
-      <w:bookmarkStart w:id="68" w:name="_Toc489601970"/>
-      <w:bookmarkStart w:id="69" w:name="_Toc489865835"/>
+      <w:bookmarkStart w:id="72" w:name="_Toc489601970"/>
+      <w:bookmarkStart w:id="73" w:name="_Toc489865835"/>
       <w:r>
         <w:t>Session Record Type</w:t>
       </w:r>
-      <w:bookmarkEnd w:id="60"/>
-      <w:bookmarkEnd w:id="61"/>
-      <w:bookmarkEnd w:id="62"/>
-      <w:bookmarkEnd w:id="63"/>
-      <w:bookmarkEnd w:id="68"/>
-      <w:bookmarkEnd w:id="69"/>
+      <w:bookmarkEnd w:id="64"/>
+      <w:bookmarkEnd w:id="65"/>
+      <w:bookmarkEnd w:id="66"/>
+      <w:bookmarkEnd w:id="67"/>
+      <w:bookmarkEnd w:id="72"/>
+      <w:bookmarkEnd w:id="73"/>
     </w:p>
     <w:p>
       <w:pPr>
@@ -5981,290 +6039,310 @@
           <w:rStyle w:val="Code"/>
         </w:rPr>
       </w:pPr>
-      <w:proofErr w:type="gramStart"/>
-      <w:r>
+      <w:del w:id="74" w:author="Author">
+        <w:r>
+          <w:rPr>
+            <w:rStyle w:val="Code"/>
+          </w:rPr>
+          <w:delText>1</w:delText>
+        </w:r>
+      </w:del>
+      <w:ins w:id="75" w:author="Author">
+        <w:r>
+          <w:rPr>
+            <w:rStyle w:val="Code"/>
+          </w:rPr>
+          <w:t>1,pnl_dev,1227207317.855383,0.000000,,58,,,2001:0468:1f07:b302:0000:0000:0000:0011,2001:0468:0007:0012:0000:0000:0017:0226,80,,142,,1,,,,,,0103,,+0103,,,,,,,,,,,,,,,,,,,,,,,,A,,</w:t>
+        </w:r>
+      </w:ins>
+      <w:del w:id="76" w:author="Author">
+        <w:r>
+          <w:rPr>
+            <w:rStyle w:val="Code"/>
+          </w:rPr>
+          <w:delText>,pnl_dev,12271</w:delText>
+        </w:r>
+        <w:r>
+          <w:rPr>
+            <w:rStyle w:val="Code"/>
+          </w:rPr>
+          <w:delText>71519.699847,0.000000,,58,,,0:</w:delText>
+        </w:r>
+        <w:r>
+          <w:rPr>
+            <w:rStyle w:val="Code"/>
+          </w:rPr>
+          <w:delText>0</w:delText>
+        </w:r>
+        <w:r>
+          <w:rPr>
+            <w:rStyle w:val="Code"/>
+          </w:rPr>
+          <w:delText>:</w:delText>
+        </w:r>
+        <w:r>
+          <w:rPr>
+            <w:rStyle w:val="Code"/>
+          </w:rPr>
+          <w:delText>0</w:delText>
+        </w:r>
+        <w:r>
+          <w:rPr>
+            <w:rStyle w:val="Code"/>
+          </w:rPr>
+          <w:delText>:</w:delText>
+        </w:r>
+        <w:r>
+          <w:rPr>
+            <w:rStyle w:val="Code"/>
+          </w:rPr>
+          <w:delText>0</w:delText>
+        </w:r>
+        <w:r>
+          <w:rPr>
+            <w:rStyle w:val="Code"/>
+          </w:rPr>
+          <w:delText>:</w:delText>
+        </w:r>
+        <w:r>
+          <w:rPr>
+            <w:rStyle w:val="Code"/>
+          </w:rPr>
+          <w:delText>0</w:delText>
+        </w:r>
+        <w:r>
+          <w:rPr>
+            <w:rStyle w:val="Code"/>
+          </w:rPr>
+          <w:delText>:</w:delText>
+        </w:r>
+        <w:r>
+          <w:rPr>
+            <w:rStyle w:val="Code"/>
+          </w:rPr>
+          <w:delText>0</w:delText>
+        </w:r>
+        <w:r>
+          <w:rPr>
+            <w:rStyle w:val="Code"/>
+          </w:rPr>
+          <w:delText>:</w:delText>
+        </w:r>
+        <w:r>
+          <w:rPr>
+            <w:rStyle w:val="Code"/>
+          </w:rPr>
+          <w:delText>0</w:delText>
+        </w:r>
+        <w:r>
+          <w:rPr>
+            <w:rStyle w:val="Code"/>
+          </w:rPr>
+          <w:delText>:250,</w:delText>
+        </w:r>
+        <w:r>
+          <w:rPr>
+            <w:rStyle w:val="Code"/>
+          </w:rPr>
+          <w:delText>0</w:delText>
+        </w:r>
+        <w:r>
+          <w:rPr>
+            <w:rStyle w:val="Code"/>
+          </w:rPr>
+          <w:delText>:</w:delText>
+        </w:r>
+        <w:r>
+          <w:rPr>
+            <w:rStyle w:val="Code"/>
+          </w:rPr>
+          <w:delText>0</w:delText>
+        </w:r>
+        <w:r>
+          <w:rPr>
+            <w:rStyle w:val="Code"/>
+          </w:rPr>
+          <w:delText>:</w:delText>
+        </w:r>
+        <w:r>
+          <w:rPr>
+            <w:rStyle w:val="Code"/>
+          </w:rPr>
+          <w:delText>0</w:delText>
+        </w:r>
+        <w:r>
+          <w:rPr>
+            <w:rStyle w:val="Code"/>
+          </w:rPr>
+          <w:delText>:</w:delText>
+        </w:r>
+        <w:r>
+          <w:rPr>
+            <w:rStyle w:val="Code"/>
+          </w:rPr>
+          <w:delText>0</w:delText>
+        </w:r>
+        <w:r>
+          <w:rPr>
+            <w:rStyle w:val="Code"/>
+          </w:rPr>
+          <w:delText>:</w:delText>
+        </w:r>
+        <w:r>
+          <w:rPr>
+            <w:rStyle w:val="Code"/>
+          </w:rPr>
+          <w:delText>0</w:delText>
+        </w:r>
+        <w:r>
+          <w:rPr>
+            <w:rStyle w:val="Code"/>
+          </w:rPr>
+          <w:delText>:</w:delText>
+        </w:r>
+        <w:r>
+          <w:rPr>
+            <w:rStyle w:val="Code"/>
+          </w:rPr>
+          <w:delText>0</w:delText>
+        </w:r>
+        <w:r>
+          <w:rPr>
+            <w:rStyle w:val="Code"/>
+          </w:rPr>
+          <w:delText>:</w:delText>
+        </w:r>
+        <w:r>
+          <w:rPr>
+            <w:rStyle w:val="Code"/>
+          </w:rPr>
+          <w:delText>0</w:delText>
+        </w:r>
+        <w:r>
+          <w:rPr>
+            <w:rStyle w:val="Code"/>
+          </w:rPr>
+          <w:delText>:</w:delText>
+        </w:r>
+        <w:r>
+          <w:rPr>
+            <w:rStyle w:val="Code"/>
+          </w:rPr>
+          <w:delText>2,157,,211,,1,,,,,,0104,,+0104,,,,,,,,,,,,,,,,,,A,,</w:delText>
+        </w:r>
+      </w:del>
+    </w:p>
+    <w:p>
+      <w:pPr>
+        <w:pStyle w:val="BodyText"/>
+      </w:pPr>
+      <w:r>
+        <w:t>IPv4 TCP flow:</w:t>
+      </w:r>
+    </w:p>
+    <w:p>
+      <w:pPr>
+        <w:ind w:left="720"/>
         <w:rPr>
           <w:rStyle w:val="Code"/>
         </w:rPr>
-        <w:t>1,pnl</w:t>
-      </w:r>
-      <w:proofErr w:type="gramEnd"/>
-      <w:r>
-        <w:rPr>
-          <w:rStyle w:val="Code"/>
-        </w:rPr>
-        <w:t>_dev,12271</w:t>
-      </w:r>
-      <w:r>
-        <w:rPr>
-          <w:rStyle w:val="Code"/>
-        </w:rPr>
-        <w:t>71519.699847,0.000000,,58,,,0:</w:t>
-      </w:r>
-      <w:r>
-        <w:rPr>
-          <w:rStyle w:val="Code"/>
-        </w:rPr>
-        <w:t>0</w:t>
-      </w:r>
-      <w:r>
-        <w:rPr>
-          <w:rStyle w:val="Code"/>
-        </w:rPr>
-        <w:t>:</w:t>
-      </w:r>
-      <w:r>
-        <w:rPr>
-          <w:rStyle w:val="Code"/>
-        </w:rPr>
-        <w:t>0</w:t>
-      </w:r>
-      <w:r>
-        <w:rPr>
-          <w:rStyle w:val="Code"/>
-        </w:rPr>
-        <w:t>:</w:t>
-      </w:r>
-      <w:r>
-        <w:rPr>
-          <w:rStyle w:val="Code"/>
-        </w:rPr>
-        <w:t>0</w:t>
-      </w:r>
-      <w:r>
-        <w:rPr>
-          <w:rStyle w:val="Code"/>
-        </w:rPr>
-        <w:t>:</w:t>
-      </w:r>
-      <w:r>
-        <w:rPr>
-          <w:rStyle w:val="Code"/>
-        </w:rPr>
-        <w:t>0</w:t>
-      </w:r>
-      <w:r>
-        <w:rPr>
-          <w:rStyle w:val="Code"/>
-        </w:rPr>
-        <w:t>:</w:t>
-      </w:r>
-      <w:r>
-        <w:rPr>
-          <w:rStyle w:val="Code"/>
-        </w:rPr>
-        <w:t>0</w:t>
-      </w:r>
-      <w:r>
-        <w:rPr>
-          <w:rStyle w:val="Code"/>
-        </w:rPr>
-        <w:t>:</w:t>
-      </w:r>
-      <w:r>
-        <w:rPr>
-          <w:rStyle w:val="Code"/>
-        </w:rPr>
-        <w:t>0</w:t>
-      </w:r>
-      <w:r>
-        <w:rPr>
-          <w:rStyle w:val="Code"/>
-        </w:rPr>
-        <w:t>:250,</w:t>
-      </w:r>
-      <w:r>
-        <w:rPr>
-          <w:rStyle w:val="Code"/>
-        </w:rPr>
-        <w:t>0</w:t>
-      </w:r>
-      <w:r>
-        <w:rPr>
-          <w:rStyle w:val="Code"/>
-        </w:rPr>
-        <w:t>:</w:t>
-      </w:r>
-      <w:r>
-        <w:rPr>
-          <w:rStyle w:val="Code"/>
-        </w:rPr>
-        <w:t>0</w:t>
-      </w:r>
-      <w:r>
-        <w:rPr>
-          <w:rStyle w:val="Code"/>
-        </w:rPr>
-        <w:t>:</w:t>
-      </w:r>
-      <w:r>
-        <w:rPr>
-          <w:rStyle w:val="Code"/>
-        </w:rPr>
-        <w:t>0</w:t>
-      </w:r>
-      <w:r>
-        <w:rPr>
-          <w:rStyle w:val="Code"/>
-        </w:rPr>
-        <w:t>:</w:t>
-      </w:r>
-      <w:r>
-        <w:rPr>
-          <w:rStyle w:val="Code"/>
-        </w:rPr>
-        <w:t>0</w:t>
-      </w:r>
-      <w:r>
-        <w:rPr>
-          <w:rStyle w:val="Code"/>
-        </w:rPr>
-        <w:t>:</w:t>
-      </w:r>
-      <w:r>
-        <w:rPr>
-          <w:rStyle w:val="Code"/>
-        </w:rPr>
-        <w:t>0</w:t>
-      </w:r>
-      <w:r>
-        <w:rPr>
-          <w:rStyle w:val="Code"/>
-        </w:rPr>
-        <w:t>:</w:t>
-      </w:r>
-      <w:r>
-        <w:rPr>
-          <w:rStyle w:val="Code"/>
-        </w:rPr>
-        <w:t>0</w:t>
-      </w:r>
-      <w:r>
-        <w:rPr>
-          <w:rStyle w:val="Code"/>
-        </w:rPr>
-        <w:t>:</w:t>
-      </w:r>
-      <w:r>
-        <w:rPr>
-          <w:rStyle w:val="Code"/>
-        </w:rPr>
-        <w:t>0</w:t>
-      </w:r>
-      <w:r>
-        <w:rPr>
-          <w:rStyle w:val="Code"/>
-        </w:rPr>
-        <w:t>:</w:t>
-      </w:r>
-      <w:r>
-        <w:rPr>
-          <w:rStyle w:val="Code"/>
-        </w:rPr>
-        <w:t>2,157,,211,,1,,,,,,0104,,+0104,,,,,,,,,,,,,,,,,,A,,</w:t>
-      </w:r>
-    </w:p>
-    <w:p>
-      <w:pPr>
-        <w:pStyle w:val="BodyText"/>
-      </w:pPr>
-      <w:r>
-        <w:t>IPv4 TCP flow:</w:t>
-      </w:r>
-    </w:p>
-    <w:p>
-      <w:pPr>
-        <w:ind w:left="720"/>
-        <w:rPr>
-          <w:rStyle w:val="Code"/>
-        </w:rPr>
-      </w:pPr>
-      <w:proofErr w:type="gramStart"/>
-      <w:r>
-        <w:rPr>
-          <w:rStyle w:val="Code"/>
-        </w:rPr>
-        <w:t>1,pnl</w:t>
-      </w:r>
-      <w:proofErr w:type="gramEnd"/>
-      <w:r>
-        <w:rPr>
-          <w:rStyle w:val="Code"/>
-        </w:rPr>
-        <w:t>_dev,1226731486.835646,0.000000,,6,122</w:t>
-      </w:r>
-      <w:r>
-        <w:rPr>
-          <w:rStyle w:val="Code"/>
-        </w:rPr>
-        <w:t>.</w:t>
-      </w:r>
-      <w:r>
-        <w:rPr>
-          <w:rStyle w:val="Code"/>
-        </w:rPr>
-        <w:t>169</w:t>
-      </w:r>
-      <w:r>
-        <w:rPr>
-          <w:rStyle w:val="Code"/>
-        </w:rPr>
-        <w:t>.</w:t>
-      </w:r>
-      <w:r>
-        <w:rPr>
-          <w:rStyle w:val="Code"/>
-        </w:rPr>
-        <w:t>107</w:t>
-      </w:r>
-      <w:r>
-        <w:rPr>
-          <w:rStyle w:val="Code"/>
-        </w:rPr>
-        <w:t>.</w:t>
-      </w:r>
-      <w:r>
-        <w:rPr>
-          <w:rStyle w:val="Code"/>
-        </w:rPr>
-        <w:t>137,140</w:t>
-      </w:r>
-      <w:r>
-        <w:rPr>
-          <w:rStyle w:val="Code"/>
-        </w:rPr>
-        <w:t>.</w:t>
-      </w:r>
-      <w:r>
-        <w:rPr>
-          <w:rStyle w:val="Code"/>
-        </w:rPr>
-        <w:t>221</w:t>
-      </w:r>
-      <w:r>
-        <w:rPr>
-          <w:rStyle w:val="Code"/>
-        </w:rPr>
-        <w:t>.</w:t>
-      </w:r>
-      <w:r>
-        <w:rPr>
-          <w:rStyle w:val="Code"/>
-        </w:rPr>
-        <w:t>166</w:t>
-      </w:r>
-      <w:r>
-        <w:rPr>
-          <w:rStyle w:val="Code"/>
-        </w:rPr>
-        <w:t>.</w:t>
-      </w:r>
-      <w:r>
-        <w:rPr>
-          <w:rStyle w:val="Code"/>
-        </w:rPr>
-        <w:t>35,,,,,62,,1,,,,2971,445,,,,1,,02,,+02,1088212673,,1088212673,,,,,,,,,,A,,</w:t>
-      </w:r>
+      </w:pPr>
+      <w:del w:id="77" w:author="Author">
+        <w:r>
+          <w:rPr>
+            <w:rStyle w:val="Code"/>
+          </w:rPr>
+          <w:delText>1</w:delText>
+        </w:r>
+      </w:del>
+      <w:ins w:id="78" w:author="Author">
+        <w:r>
+          <w:rPr>
+            <w:rStyle w:val="Code"/>
+          </w:rPr>
+          <w:t>1,pnl_dev,1226342425.261883,0.000000,521,6,154.5.252.97,140.221.142.138,,,,,66,,1,,,,4421,445,,,,1,,02,,+02,,492824428,,,,492824428,,,,,,,,,,,,,A,,</w:t>
+        </w:r>
+      </w:ins>
+      <w:del w:id="79" w:author="Author">
+        <w:r>
+          <w:rPr>
+            <w:rStyle w:val="Code"/>
+          </w:rPr>
+          <w:delText>,pnl_dev,1226731486.835646,0.000000,,6,122</w:delText>
+        </w:r>
+        <w:r>
+          <w:rPr>
+            <w:rStyle w:val="Code"/>
+          </w:rPr>
+          <w:delText>.</w:delText>
+        </w:r>
+        <w:r>
+          <w:rPr>
+            <w:rStyle w:val="Code"/>
+          </w:rPr>
+          <w:delText>169</w:delText>
+        </w:r>
+        <w:r>
+          <w:rPr>
+            <w:rStyle w:val="Code"/>
+          </w:rPr>
+          <w:delText>.</w:delText>
+        </w:r>
+        <w:r>
+          <w:rPr>
+            <w:rStyle w:val="Code"/>
+          </w:rPr>
+          <w:delText>107</w:delText>
+        </w:r>
+        <w:r>
+          <w:rPr>
+            <w:rStyle w:val="Code"/>
+          </w:rPr>
+          <w:delText>.</w:delText>
+        </w:r>
+        <w:r>
+          <w:rPr>
+            <w:rStyle w:val="Code"/>
+          </w:rPr>
+          <w:delText>137,140</w:delText>
+        </w:r>
+        <w:r>
+          <w:rPr>
+            <w:rStyle w:val="Code"/>
+          </w:rPr>
+          <w:delText>.</w:delText>
+        </w:r>
+        <w:r>
+          <w:rPr>
+            <w:rStyle w:val="Code"/>
+          </w:rPr>
+          <w:delText>221</w:delText>
+        </w:r>
+        <w:r>
+          <w:rPr>
+            <w:rStyle w:val="Code"/>
+          </w:rPr>
+          <w:delText>.</w:delText>
+        </w:r>
+        <w:r>
+          <w:rPr>
+            <w:rStyle w:val="Code"/>
+          </w:rPr>
+          <w:delText>166</w:delText>
+        </w:r>
+        <w:r>
+          <w:rPr>
+            <w:rStyle w:val="Code"/>
+          </w:rPr>
+          <w:delText>.</w:delText>
+        </w:r>
+        <w:r>
+          <w:rPr>
+            <w:rStyle w:val="Code"/>
+          </w:rPr>
+          <w:delText>35,,,,,62,,1,,,,2971,445,,,,1,,02,,+02,1088212673,,1088212673,,,,,,,,,,A,,</w:delText>
+        </w:r>
+      </w:del>
     </w:p>
     <w:p>
       <w:pPr>
@@ -6283,194 +6361,214 @@
           <w:rStyle w:val="Code"/>
         </w:rPr>
       </w:pPr>
-      <w:proofErr w:type="gramStart"/>
-      <w:r>
+      <w:del w:id="80" w:author="Author">
+        <w:r>
+          <w:rPr>
+            <w:rStyle w:val="Code"/>
+          </w:rPr>
+          <w:delText>1,</w:delText>
+        </w:r>
+      </w:del>
+      <w:ins w:id="81" w:author="Author">
+        <w:r>
+          <w:rPr>
+            <w:rStyle w:val="Code"/>
+          </w:rPr>
+          <w:t>1,pnl_dev,1227171497.843924,0.000000,,17,211.137.181.105,140.221.189.251,,,376,,418,,1,,,,32383,1434,,,,,,,,,,,,,,,,,,,,,,,,,,,A,,</w:t>
+        </w:r>
+      </w:ins>
+      <w:del w:id="82" w:author="Author">
+        <w:r>
+          <w:rPr>
+            <w:rStyle w:val="Code"/>
+          </w:rPr>
+          <w:delText>pnl_dev,1226731486.917566,0.001797,,17,218</w:delText>
+        </w:r>
+        <w:r>
+          <w:rPr>
+            <w:rStyle w:val="Code"/>
+          </w:rPr>
+          <w:delText>.</w:delText>
+        </w:r>
+        <w:r>
+          <w:rPr>
+            <w:rStyle w:val="Code"/>
+          </w:rPr>
+          <w:delText>247</w:delText>
+        </w:r>
+        <w:r>
+          <w:rPr>
+            <w:rStyle w:val="Code"/>
+          </w:rPr>
+          <w:delText>.</w:delText>
+        </w:r>
+        <w:r>
+          <w:rPr>
+            <w:rStyle w:val="Code"/>
+          </w:rPr>
+          <w:delText>41</w:delText>
+        </w:r>
+        <w:r>
+          <w:rPr>
+            <w:rStyle w:val="Code"/>
+          </w:rPr>
+          <w:delText>.</w:delText>
+        </w:r>
+        <w:r>
+          <w:rPr>
+            <w:rStyle w:val="Code"/>
+          </w:rPr>
+          <w:delText>254,140</w:delText>
+        </w:r>
+        <w:r>
+          <w:rPr>
+            <w:rStyle w:val="Code"/>
+          </w:rPr>
+          <w:delText>.</w:delText>
+        </w:r>
+        <w:r>
+          <w:rPr>
+            <w:rStyle w:val="Code"/>
+          </w:rPr>
+          <w:delText>221</w:delText>
+        </w:r>
+        <w:r>
+          <w:rPr>
+            <w:rStyle w:val="Code"/>
+          </w:rPr>
+          <w:delText>.</w:delText>
+        </w:r>
+        <w:r>
+          <w:rPr>
+            <w:rStyle w:val="Code"/>
+          </w:rPr>
+          <w:delText>227</w:delText>
+        </w:r>
+        <w:r>
+          <w:rPr>
+            <w:rStyle w:val="Code"/>
+          </w:rPr>
+          <w:delText>.</w:delText>
+        </w:r>
+        <w:r>
+          <w:rPr>
+            <w:rStyle w:val="Code"/>
+          </w:rPr>
+          <w:delText>213,,,33,427,75,469,1,1,,,56672,2649,,,,,,,,,,,,,,,,,,,,,A,,</w:delText>
+        </w:r>
+      </w:del>
+    </w:p>
+    <w:p>
+      <w:pPr>
+        <w:pStyle w:val="BodyText"/>
+      </w:pPr>
+      <w:r>
+        <w:t>IPv4 ICMP flow:</w:t>
+      </w:r>
+    </w:p>
+    <w:p>
+      <w:pPr>
+        <w:ind w:left="720"/>
         <w:rPr>
           <w:rStyle w:val="Code"/>
         </w:rPr>
-        <w:t>1,pnl</w:t>
-      </w:r>
-      <w:proofErr w:type="gramEnd"/>
-      <w:r>
-        <w:rPr>
-          <w:rStyle w:val="Code"/>
-        </w:rPr>
-        <w:t>_dev,1226731486.917566,0.001797,,17,218</w:t>
-      </w:r>
-      <w:r>
-        <w:rPr>
-          <w:rStyle w:val="Code"/>
-        </w:rPr>
-        <w:t>.</w:t>
-      </w:r>
-      <w:r>
-        <w:rPr>
-          <w:rStyle w:val="Code"/>
-        </w:rPr>
-        <w:t>247</w:t>
-      </w:r>
-      <w:r>
-        <w:rPr>
-          <w:rStyle w:val="Code"/>
-        </w:rPr>
-        <w:t>.</w:t>
-      </w:r>
-      <w:r>
-        <w:rPr>
-          <w:rStyle w:val="Code"/>
-        </w:rPr>
-        <w:t>41</w:t>
-      </w:r>
-      <w:r>
-        <w:rPr>
-          <w:rStyle w:val="Code"/>
-        </w:rPr>
-        <w:t>.</w:t>
-      </w:r>
-      <w:r>
-        <w:rPr>
-          <w:rStyle w:val="Code"/>
-        </w:rPr>
-        <w:t>254,140</w:t>
-      </w:r>
-      <w:r>
-        <w:rPr>
-          <w:rStyle w:val="Code"/>
-        </w:rPr>
-        <w:t>.</w:t>
-      </w:r>
-      <w:r>
-        <w:rPr>
-          <w:rStyle w:val="Code"/>
-        </w:rPr>
-        <w:t>221</w:t>
-      </w:r>
-      <w:r>
-        <w:rPr>
-          <w:rStyle w:val="Code"/>
-        </w:rPr>
-        <w:t>.</w:t>
-      </w:r>
-      <w:r>
-        <w:rPr>
-          <w:rStyle w:val="Code"/>
-        </w:rPr>
-        <w:t>227</w:t>
-      </w:r>
-      <w:r>
-        <w:rPr>
-          <w:rStyle w:val="Code"/>
-        </w:rPr>
-        <w:t>.</w:t>
-      </w:r>
-      <w:r>
-        <w:rPr>
-          <w:rStyle w:val="Code"/>
-        </w:rPr>
-        <w:t>213,,,33,427,75,469,1,1,,,56672,2649,,,,,,,,,,,,,,,,,,,,,A,,</w:t>
-      </w:r>
-    </w:p>
-    <w:p>
-      <w:pPr>
-        <w:pStyle w:val="BodyText"/>
-      </w:pPr>
-      <w:r>
-        <w:t>IPv4 ICMP flow:</w:t>
-      </w:r>
-    </w:p>
-    <w:p>
-      <w:pPr>
-        <w:ind w:left="720"/>
-        <w:rPr>
-          <w:rStyle w:val="Code"/>
-        </w:rPr>
-      </w:pPr>
-      <w:proofErr w:type="gramStart"/>
-      <w:r>
-        <w:rPr>
-          <w:rStyle w:val="Code"/>
-        </w:rPr>
-        <w:t>1,pnl</w:t>
-      </w:r>
-      <w:proofErr w:type="gramEnd"/>
-      <w:r>
-        <w:rPr>
-          <w:rStyle w:val="Code"/>
-        </w:rPr>
-        <w:t>_dev,1226731488.986121,0.000000,,1,140</w:t>
-      </w:r>
-      <w:r>
-        <w:rPr>
-          <w:rStyle w:val="Code"/>
-        </w:rPr>
-        <w:t>.</w:t>
-      </w:r>
-      <w:r>
-        <w:rPr>
-          <w:rStyle w:val="Code"/>
-        </w:rPr>
-        <w:t>221</w:t>
-      </w:r>
-      <w:r>
-        <w:rPr>
-          <w:rStyle w:val="Code"/>
-        </w:rPr>
-        <w:t>.</w:t>
-      </w:r>
-      <w:r>
-        <w:rPr>
-          <w:rStyle w:val="Code"/>
-        </w:rPr>
-        <w:t>251</w:t>
-      </w:r>
-      <w:r>
-        <w:rPr>
-          <w:rStyle w:val="Code"/>
-        </w:rPr>
-        <w:t>.</w:t>
-      </w:r>
-      <w:r>
-        <w:rPr>
-          <w:rStyle w:val="Code"/>
-        </w:rPr>
-        <w:t>90,200</w:t>
-      </w:r>
-      <w:r>
-        <w:rPr>
-          <w:rStyle w:val="Code"/>
-        </w:rPr>
-        <w:t>.</w:t>
-      </w:r>
-      <w:r>
-        <w:rPr>
-          <w:rStyle w:val="Code"/>
-        </w:rPr>
-        <w:t>150</w:t>
-      </w:r>
-      <w:r>
-        <w:rPr>
-          <w:rStyle w:val="Code"/>
-        </w:rPr>
-        <w:t>.</w:t>
-      </w:r>
-      <w:r>
-        <w:rPr>
-          <w:rStyle w:val="Code"/>
-        </w:rPr>
-        <w:t>188</w:t>
-      </w:r>
-      <w:r>
-        <w:rPr>
-          <w:rStyle w:val="Code"/>
-        </w:rPr>
-        <w:t>.</w:t>
-      </w:r>
-      <w:r>
-        <w:rPr>
-          <w:rStyle w:val="Code"/>
-        </w:rPr>
-        <w:t>147,,,28,,70,,1,,,,,,0301,0000,+0301,,,,,,,,,,,,,,,,,,A,,</w:t>
-      </w:r>
+      </w:pPr>
+      <w:del w:id="83" w:author="Author">
+        <w:r>
+          <w:rPr>
+            <w:rStyle w:val="Code"/>
+          </w:rPr>
+          <w:delText>1</w:delText>
+        </w:r>
+      </w:del>
+      <w:ins w:id="84" w:author="Author">
+        <w:r>
+          <w:rPr>
+            <w:rStyle w:val="Code"/>
+          </w:rPr>
+          <w:t>1,pnl_dev,1227171501.366636,0.000000,,1,140.221.251.158,122.29.26.4,,,28,,70,,1,,,,,,0301,,+0301,,,,,,,,,,,,,,,,,,,,,,,,A,,</w:t>
+        </w:r>
+      </w:ins>
+      <w:del w:id="85" w:author="Author">
+        <w:r>
+          <w:rPr>
+            <w:rStyle w:val="Code"/>
+          </w:rPr>
+          <w:delText>,pnl_dev,1226731488.986121,0.000000,,1,140</w:delText>
+        </w:r>
+        <w:r>
+          <w:rPr>
+            <w:rStyle w:val="Code"/>
+          </w:rPr>
+          <w:delText>.</w:delText>
+        </w:r>
+        <w:r>
+          <w:rPr>
+            <w:rStyle w:val="Code"/>
+          </w:rPr>
+          <w:delText>221</w:delText>
+        </w:r>
+        <w:r>
+          <w:rPr>
+            <w:rStyle w:val="Code"/>
+          </w:rPr>
+          <w:delText>.</w:delText>
+        </w:r>
+        <w:r>
+          <w:rPr>
+            <w:rStyle w:val="Code"/>
+          </w:rPr>
+          <w:delText>251</w:delText>
+        </w:r>
+        <w:r>
+          <w:rPr>
+            <w:rStyle w:val="Code"/>
+          </w:rPr>
+          <w:delText>.</w:delText>
+        </w:r>
+        <w:r>
+          <w:rPr>
+            <w:rStyle w:val="Code"/>
+          </w:rPr>
+          <w:delText>90,200</w:delText>
+        </w:r>
+        <w:r>
+          <w:rPr>
+            <w:rStyle w:val="Code"/>
+          </w:rPr>
+          <w:delText>.</w:delText>
+        </w:r>
+        <w:r>
+          <w:rPr>
+            <w:rStyle w:val="Code"/>
+          </w:rPr>
+          <w:delText>150</w:delText>
+        </w:r>
+        <w:r>
+          <w:rPr>
+            <w:rStyle w:val="Code"/>
+          </w:rPr>
+          <w:delText>.</w:delText>
+        </w:r>
+        <w:r>
+          <w:rPr>
+            <w:rStyle w:val="Code"/>
+          </w:rPr>
+          <w:delText>188</w:delText>
+        </w:r>
+        <w:r>
+          <w:rPr>
+            <w:rStyle w:val="Code"/>
+          </w:rPr>
+          <w:delText>.</w:delText>
+        </w:r>
+        <w:r>
+          <w:rPr>
+            <w:rStyle w:val="Code"/>
+          </w:rPr>
+          <w:delText>147,,,28,,70,,1,,,,,,0301,0000,+0301,,,,,,,,,,,,,,,,,,A,,</w:delText>
+        </w:r>
+      </w:del>
     </w:p>
     <w:p>
       <w:pPr>
@@ -6488,236 +6586,304 @@
           <w:rStyle w:val="Code"/>
         </w:rPr>
       </w:pPr>
-      <w:proofErr w:type="gramStart"/>
       <w:r>
         <w:rPr>
           <w:rStyle w:val="Code"/>
         </w:rPr>
-        <w:t>1,pnnl</w:t>
-      </w:r>
-      <w:proofErr w:type="gramEnd"/>
-      <w:r>
-        <w:rPr>
-          <w:rStyle w:val="Code"/>
-        </w:rPr>
-        <w:t>_dev,1226731132.190268,41.450664,,58,,,FE80</w:t>
-      </w:r>
-      <w:r>
-        <w:rPr>
-          <w:rStyle w:val="Code"/>
-        </w:rPr>
-        <w:t>:</w:t>
-      </w:r>
-      <w:r>
-        <w:rPr>
-          <w:rStyle w:val="Code"/>
-        </w:rPr>
-        <w:t>0</w:t>
-      </w:r>
-      <w:r>
-        <w:rPr>
-          <w:rStyle w:val="Code"/>
-        </w:rPr>
-        <w:t>:0:0:</w:t>
-      </w:r>
-      <w:r>
-        <w:rPr>
-          <w:rStyle w:val="Code"/>
-        </w:rPr>
-        <w:t>200</w:t>
-      </w:r>
-      <w:r>
-        <w:rPr>
-          <w:rStyle w:val="Code"/>
-        </w:rPr>
-        <w:t>:</w:t>
-      </w:r>
-      <w:r>
-        <w:rPr>
-          <w:rStyle w:val="Code"/>
-        </w:rPr>
-        <w:t>5EFE</w:t>
-      </w:r>
-      <w:r>
-        <w:rPr>
-          <w:rStyle w:val="Code"/>
-        </w:rPr>
-        <w:t>:</w:t>
-      </w:r>
-      <w:r>
-        <w:rPr>
-          <w:rStyle w:val="Code"/>
-        </w:rPr>
-        <w:t>8CDD</w:t>
-      </w:r>
-      <w:r>
-        <w:rPr>
-          <w:rStyle w:val="Code"/>
-        </w:rPr>
-        <w:t>:</w:t>
-      </w:r>
-      <w:r>
-        <w:rPr>
-          <w:rStyle w:val="Code"/>
-        </w:rPr>
-        <w:t>EEFD,FE80</w:t>
-      </w:r>
-      <w:r>
-        <w:rPr>
-          <w:rStyle w:val="Code"/>
-        </w:rPr>
-        <w:t>:</w:t>
-      </w:r>
-      <w:r>
-        <w:rPr>
-          <w:rStyle w:val="Code"/>
-        </w:rPr>
-        <w:t>0</w:t>
-      </w:r>
-      <w:r>
-        <w:rPr>
-          <w:rStyle w:val="Code"/>
-        </w:rPr>
-        <w:t>:</w:t>
-      </w:r>
-      <w:r>
-        <w:rPr>
-          <w:rStyle w:val="Code"/>
-        </w:rPr>
-        <w:t>0</w:t>
-      </w:r>
-      <w:r>
-        <w:rPr>
-          <w:rStyle w:val="Code"/>
-        </w:rPr>
-        <w:t>:</w:t>
-      </w:r>
-      <w:r>
-        <w:rPr>
-          <w:rStyle w:val="Code"/>
-        </w:rPr>
-        <w:t>0</w:t>
-      </w:r>
-      <w:r>
-        <w:rPr>
-          <w:rStyle w:val="Code"/>
-        </w:rPr>
-        <w:t>:</w:t>
-      </w:r>
-      <w:r>
-        <w:rPr>
-          <w:rStyle w:val="Code"/>
-        </w:rPr>
-        <w:t>0</w:t>
-      </w:r>
-      <w:r>
-        <w:rPr>
-          <w:rStyle w:val="Code"/>
-        </w:rPr>
-        <w:t>:</w:t>
-      </w:r>
-      <w:r>
-        <w:rPr>
-          <w:rStyle w:val="Code"/>
-        </w:rPr>
-        <w:t>5EFE</w:t>
-      </w:r>
-      <w:r>
-        <w:rPr>
-          <w:rStyle w:val="Code"/>
-        </w:rPr>
-        <w:t>:</w:t>
-      </w:r>
-      <w:r>
-        <w:rPr>
-          <w:rStyle w:val="Code"/>
-        </w:rPr>
-        <w:t>D043</w:t>
-      </w:r>
-      <w:r>
-        <w:rPr>
-          <w:rStyle w:val="Code"/>
-        </w:rPr>
-        <w:t>:</w:t>
-      </w:r>
-      <w:r>
-        <w:rPr>
-          <w:rStyle w:val="Code"/>
-        </w:rPr>
-        <w:t>DB84,,,82,,1,,,,,,8500,,+8500,,,,,,,,,,1,140</w:t>
-      </w:r>
-      <w:r>
-        <w:rPr>
-          <w:rStyle w:val="Code"/>
-        </w:rPr>
-        <w:t>.</w:t>
-      </w:r>
-      <w:r>
-        <w:rPr>
-          <w:rStyle w:val="Code"/>
-        </w:rPr>
-        <w:t>221</w:t>
-      </w:r>
-      <w:r>
-        <w:rPr>
-          <w:rStyle w:val="Code"/>
-        </w:rPr>
-        <w:t>.</w:t>
-      </w:r>
-      <w:r>
-        <w:rPr>
-          <w:rStyle w:val="Code"/>
-        </w:rPr>
-        <w:t>238</w:t>
-      </w:r>
-      <w:r>
-        <w:rPr>
-          <w:rStyle w:val="Code"/>
-        </w:rPr>
-        <w:t>.</w:t>
-      </w:r>
-      <w:r>
-        <w:rPr>
-          <w:rStyle w:val="Code"/>
-        </w:rPr>
-        <w:t>253,208</w:t>
-      </w:r>
-      <w:r>
-        <w:rPr>
-          <w:rStyle w:val="Code"/>
-        </w:rPr>
-        <w:t>.</w:t>
-      </w:r>
-      <w:r>
-        <w:rPr>
-          <w:rStyle w:val="Code"/>
-        </w:rPr>
-        <w:t>67</w:t>
-      </w:r>
-      <w:r>
-        <w:rPr>
-          <w:rStyle w:val="Code"/>
-        </w:rPr>
-        <w:t>.</w:t>
-      </w:r>
-      <w:r>
-        <w:rPr>
-          <w:rStyle w:val="Code"/>
-        </w:rPr>
-        <w:t>219</w:t>
-      </w:r>
-      <w:r>
-        <w:rPr>
-          <w:rStyle w:val="Code"/>
-        </w:rPr>
-        <w:t>.</w:t>
-      </w:r>
-      <w:r>
-        <w:rPr>
-          <w:rStyle w:val="Code"/>
-        </w:rPr>
-        <w:t>132,,,41,,,A,,</w:t>
-      </w:r>
+        <w:t>1</w:t>
+      </w:r>
+      <w:ins w:id="86" w:author="Author">
+        <w:r>
+          <w:rPr>
+            <w:rStyle w:val="Code"/>
+          </w:rPr>
+          <w:t>,</w:t>
+        </w:r>
+        <w:r>
+          <w:rPr>
+            <w:rStyle w:val="Code"/>
+          </w:rPr>
+          <w:t>pnl_dev</w:t>
+        </w:r>
+        <w:r>
+          <w:rPr>
+            <w:rStyle w:val="Code"/>
+          </w:rPr>
+          <w:t>,</w:t>
+        </w:r>
+        <w:r>
+          <w:rPr>
+            <w:rStyle w:val="Code"/>
+          </w:rPr>
+          <w:t>1226</w:t>
+        </w:r>
+        <w:r>
+          <w:rPr>
+            <w:rStyle w:val="Code"/>
+          </w:rPr>
+          <w:t>9</w:t>
+        </w:r>
+        <w:r>
+          <w:rPr>
+            <w:rStyle w:val="Code"/>
+          </w:rPr>
+          <w:t>31</w:t>
+        </w:r>
+        <w:r>
+          <w:rPr>
+            <w:rStyle w:val="Code"/>
+          </w:rPr>
+          <w:t>6</w:t>
+        </w:r>
+        <w:r>
+          <w:rPr>
+            <w:rStyle w:val="Code"/>
+          </w:rPr>
+          <w:t>88.</w:t>
+        </w:r>
+        <w:r>
+          <w:rPr>
+            <w:rStyle w:val="Code"/>
+          </w:rPr>
+          <w:t>656595,0.000000,,58,,,fe80:0000:0000:0000:0000:5efe:0a65:6fb1,fe80:0000:0000:0000:0000:5efe:c065:67c6,,,82,,1,,,,,,8500,,+8500,,,,,,,,,,,,,,,,1,10.101.111.177,192.101.103.198,,,41,,,</w:t>
+        </w:r>
+        <w:r>
+          <w:rPr>
+            <w:rStyle w:val="Code"/>
+          </w:rPr>
+          <w:t>A</w:t>
+        </w:r>
+        <w:r>
+          <w:rPr>
+            <w:rStyle w:val="Code"/>
+          </w:rPr>
+          <w:t>,,</w:t>
+        </w:r>
+      </w:ins>
+      <w:del w:id="87" w:author="Author">
+        <w:r>
+          <w:rPr>
+            <w:rStyle w:val="Code"/>
+          </w:rPr>
+          <w:delText>,pnnl_dev,1226731132.190268,41.450664,,58,,,FE80</w:delText>
+        </w:r>
+        <w:r>
+          <w:rPr>
+            <w:rStyle w:val="Code"/>
+          </w:rPr>
+          <w:delText>:</w:delText>
+        </w:r>
+        <w:r>
+          <w:rPr>
+            <w:rStyle w:val="Code"/>
+          </w:rPr>
+          <w:delText>0</w:delText>
+        </w:r>
+        <w:r>
+          <w:rPr>
+            <w:rStyle w:val="Code"/>
+          </w:rPr>
+          <w:delText>:0:0:</w:delText>
+        </w:r>
+        <w:r>
+          <w:rPr>
+            <w:rStyle w:val="Code"/>
+          </w:rPr>
+          <w:delText>200</w:delText>
+        </w:r>
+        <w:r>
+          <w:rPr>
+            <w:rStyle w:val="Code"/>
+          </w:rPr>
+          <w:delText>:</w:delText>
+        </w:r>
+        <w:r>
+          <w:rPr>
+            <w:rStyle w:val="Code"/>
+          </w:rPr>
+          <w:delText>5EFE</w:delText>
+        </w:r>
+        <w:r>
+          <w:rPr>
+            <w:rStyle w:val="Code"/>
+          </w:rPr>
+          <w:delText>:</w:delText>
+        </w:r>
+        <w:r>
+          <w:rPr>
+            <w:rStyle w:val="Code"/>
+          </w:rPr>
+          <w:delText>8CDD</w:delText>
+        </w:r>
+        <w:r>
+          <w:rPr>
+            <w:rStyle w:val="Code"/>
+          </w:rPr>
+          <w:delText>:</w:delText>
+        </w:r>
+        <w:r>
+          <w:rPr>
+            <w:rStyle w:val="Code"/>
+          </w:rPr>
+          <w:delText>EEFD,FE80</w:delText>
+        </w:r>
+        <w:r>
+          <w:rPr>
+            <w:rStyle w:val="Code"/>
+          </w:rPr>
+          <w:delText>:</w:delText>
+        </w:r>
+        <w:r>
+          <w:rPr>
+            <w:rStyle w:val="Code"/>
+          </w:rPr>
+          <w:delText>0</w:delText>
+        </w:r>
+        <w:r>
+          <w:rPr>
+            <w:rStyle w:val="Code"/>
+          </w:rPr>
+          <w:delText>:</w:delText>
+        </w:r>
+        <w:r>
+          <w:rPr>
+            <w:rStyle w:val="Code"/>
+          </w:rPr>
+          <w:delText>0</w:delText>
+        </w:r>
+        <w:r>
+          <w:rPr>
+            <w:rStyle w:val="Code"/>
+          </w:rPr>
+          <w:delText>:</w:delText>
+        </w:r>
+        <w:r>
+          <w:rPr>
+            <w:rStyle w:val="Code"/>
+          </w:rPr>
+          <w:delText>0</w:delText>
+        </w:r>
+        <w:r>
+          <w:rPr>
+            <w:rStyle w:val="Code"/>
+          </w:rPr>
+          <w:delText>:</w:delText>
+        </w:r>
+        <w:r>
+          <w:rPr>
+            <w:rStyle w:val="Code"/>
+          </w:rPr>
+          <w:delText>0</w:delText>
+        </w:r>
+        <w:r>
+          <w:rPr>
+            <w:rStyle w:val="Code"/>
+          </w:rPr>
+          <w:delText>:</w:delText>
+        </w:r>
+        <w:r>
+          <w:rPr>
+            <w:rStyle w:val="Code"/>
+          </w:rPr>
+          <w:delText>5EFE</w:delText>
+        </w:r>
+        <w:r>
+          <w:rPr>
+            <w:rStyle w:val="Code"/>
+          </w:rPr>
+          <w:delText>:</w:delText>
+        </w:r>
+        <w:r>
+          <w:rPr>
+            <w:rStyle w:val="Code"/>
+          </w:rPr>
+          <w:delText>D043</w:delText>
+        </w:r>
+        <w:r>
+          <w:rPr>
+            <w:rStyle w:val="Code"/>
+          </w:rPr>
+          <w:delText>:</w:delText>
+        </w:r>
+        <w:r>
+          <w:rPr>
+            <w:rStyle w:val="Code"/>
+          </w:rPr>
+          <w:delText>DB84,,,82,,1,,,,,,8500,,+8500,,,,,,,,,,1,140</w:delText>
+        </w:r>
+        <w:r>
+          <w:rPr>
+            <w:rStyle w:val="Code"/>
+          </w:rPr>
+          <w:delText>.</w:delText>
+        </w:r>
+        <w:r>
+          <w:rPr>
+            <w:rStyle w:val="Code"/>
+          </w:rPr>
+          <w:delText>221</w:delText>
+        </w:r>
+        <w:r>
+          <w:rPr>
+            <w:rStyle w:val="Code"/>
+          </w:rPr>
+          <w:delText>.</w:delText>
+        </w:r>
+        <w:r>
+          <w:rPr>
+            <w:rStyle w:val="Code"/>
+          </w:rPr>
+          <w:delText>238</w:delText>
+        </w:r>
+        <w:r>
+          <w:rPr>
+            <w:rStyle w:val="Code"/>
+          </w:rPr>
+          <w:delText>.</w:delText>
+        </w:r>
+        <w:r>
+          <w:rPr>
+            <w:rStyle w:val="Code"/>
+          </w:rPr>
+          <w:delText>253,208</w:delText>
+        </w:r>
+        <w:r>
+          <w:rPr>
+            <w:rStyle w:val="Code"/>
+          </w:rPr>
+          <w:delText>.</w:delText>
+        </w:r>
+        <w:r>
+          <w:rPr>
+            <w:rStyle w:val="Code"/>
+          </w:rPr>
+          <w:delText>67</w:delText>
+        </w:r>
+        <w:r>
+          <w:rPr>
+            <w:rStyle w:val="Code"/>
+          </w:rPr>
+          <w:delText>.</w:delText>
+        </w:r>
+        <w:r>
+          <w:rPr>
+            <w:rStyle w:val="Code"/>
+          </w:rPr>
+          <w:delText>219</w:delText>
+        </w:r>
+        <w:r>
+          <w:rPr>
+            <w:rStyle w:val="Code"/>
+          </w:rPr>
+          <w:delText>.</w:delText>
+        </w:r>
+        <w:r>
+          <w:rPr>
+            <w:rStyle w:val="Code"/>
+          </w:rPr>
+          <w:delText>132,,,41,,,A,,</w:delText>
+        </w:r>
+      </w:del>
     </w:p>
     <w:p>
       <w:pPr>
@@ -6728,12 +6894,10 @@
       <w:pPr>
         <w:pStyle w:val="BodyText"/>
       </w:pPr>
-      <w:bookmarkStart w:id="70" w:name="_GoBack"/>
-      <w:bookmarkEnd w:id="70"/>
       <w:r>
         <w:t>The following diagram</w:t>
       </w:r>
-      <w:ins w:id="71" w:author="Author">
+      <w:ins w:id="88" w:author="Author">
         <w:r>
           <w:t xml:space="preserve"> in Figure 3.1</w:t>
         </w:r>
@@ -6810,8 +6974,8 @@
           <w:szCs w:val="32"/>
         </w:rPr>
       </w:pPr>
-      <w:bookmarkStart w:id="72" w:name="_Toc251571616"/>
-      <w:bookmarkStart w:id="73" w:name="_Toc489626231"/>
+      <w:bookmarkStart w:id="89" w:name="_Toc251571616"/>
+      <w:bookmarkStart w:id="90" w:name="_Toc489626231"/>
       <w:r>
         <w:t xml:space="preserve">Figure </w:t>
       </w:r>
@@ -6840,7 +7004,7 @@
         </w:rPr>
         <w:t xml:space="preserve">. </w:t>
       </w:r>
-      <w:bookmarkEnd w:id="72"/>
+      <w:bookmarkEnd w:id="89"/>
       <w:r>
         <w:rPr>
           <w:b w:val="0"/>
@@ -6907,7 +7071,7 @@
         </w:rPr>
         <w:t>arsed</w:t>
       </w:r>
-      <w:bookmarkEnd w:id="73"/>
+      <w:bookmarkEnd w:id="90"/>
     </w:p>
     <w:p>
       <w:pPr>
@@ -7119,6 +7283,7 @@
           <w:sz w:val="20"/>
           <w:szCs w:val="20"/>
         </w:rPr>
+        <w:lastRenderedPageBreak/>
         <w:t>FLAGSEQ</w:t>
       </w:r>
       <w:r>
@@ -7135,7 +7300,6 @@
         <w:ind w:left="720" w:hanging="360"/>
       </w:pPr>
       <w:r>
-        <w:lastRenderedPageBreak/>
         <w:tab/>
         <w:t xml:space="preserve">The </w:t>
       </w:r>
@@ -7525,15 +7689,7 @@
       </w:r>
       <w:proofErr w:type="spellEnd"/>
       <w:r>
-        <w:t xml:space="preserve"> </w:t>
-      </w:r>
-      <w:proofErr w:type="spellStart"/>
-      <w:r>
-        <w:t>struct</w:t>
-      </w:r>
-      <w:proofErr w:type="spellEnd"/>
-      <w:r>
-        <w:t>, formula, or algorithm).</w:t>
+        <w:t xml:space="preserve"> struct, formula, or algorithm).</w:t>
       </w:r>
     </w:p>
     <w:p>
@@ -7544,8 +7700,9 @@
           <w:b w:val="0"/>
         </w:rPr>
       </w:pPr>
-      <w:bookmarkStart w:id="74" w:name="_Toc489626238"/>
-      <w:r>
+      <w:bookmarkStart w:id="91" w:name="_Toc489626238"/>
+      <w:r>
+        <w:lastRenderedPageBreak/>
         <w:t xml:space="preserve">Table </w:t>
       </w:r>
       <w:fldSimple w:instr=" STYLEREF 1 \s ">
@@ -7573,7 +7730,7 @@
         </w:rPr>
         <w:t>.  Field Order and Field Details</w:t>
       </w:r>
-      <w:bookmarkEnd w:id="74"/>
+      <w:bookmarkEnd w:id="91"/>
     </w:p>
     <w:tbl>
       <w:tblPr>
@@ -7593,14 +7750,14 @@
         <w:tblLook w:val="01E0" w:firstRow="1" w:lastRow="1" w:firstColumn="1" w:lastColumn="1" w:noHBand="0" w:noVBand="0"/>
       </w:tblPr>
       <w:tblGrid>
-        <w:gridCol w:w="538"/>
+        <w:gridCol w:w="525"/>
         <w:gridCol w:w="18"/>
-        <w:gridCol w:w="2533"/>
-        <w:gridCol w:w="1527"/>
-        <w:gridCol w:w="1259"/>
-        <w:gridCol w:w="745"/>
+        <w:gridCol w:w="2472"/>
+        <w:gridCol w:w="1490"/>
+        <w:gridCol w:w="1229"/>
+        <w:gridCol w:w="727"/>
         <w:gridCol w:w="20"/>
-        <w:gridCol w:w="2950"/>
+        <w:gridCol w:w="2879"/>
       </w:tblGrid>
       <w:tr>
         <w:trPr>
@@ -7990,7 +8147,6 @@
                 <w:szCs w:val="20"/>
               </w:rPr>
             </w:pPr>
-            <w:proofErr w:type="spellStart"/>
             <w:r>
               <w:rPr>
                 <w:sz w:val="20"/>
@@ -7998,7 +8154,6 @@
               </w:rPr>
               <w:t>int</w:t>
             </w:r>
-            <w:proofErr w:type="spellEnd"/>
           </w:p>
         </w:tc>
         <w:tc>
@@ -8519,7 +8674,7 @@
               <w:ind w:left="0" w:firstLine="0"/>
               <w:jc w:val="both"/>
             </w:pPr>
-            <w:bookmarkStart w:id="75" w:name="_Toc93289858" w:colFirst="2" w:colLast="3"/>
+            <w:bookmarkStart w:id="92" w:name="_Toc93289858" w:colFirst="2" w:colLast="3"/>
           </w:p>
         </w:tc>
         <w:tc>
@@ -8534,7 +8689,7 @@
                 <w:szCs w:val="20"/>
               </w:rPr>
             </w:pPr>
-            <w:bookmarkStart w:id="76" w:name="_Toc93289854" w:colFirst="2" w:colLast="3"/>
+            <w:bookmarkStart w:id="93" w:name="_Toc93289854" w:colFirst="2" w:colLast="3"/>
             <w:r>
               <w:rPr>
                 <w:sz w:val="20"/>
@@ -8866,10 +9021,10 @@
               <w:ind w:left="0" w:firstLine="0"/>
               <w:jc w:val="both"/>
             </w:pPr>
-            <w:bookmarkStart w:id="77" w:name="_Toc93289855" w:colFirst="2" w:colLast="3"/>
+            <w:bookmarkStart w:id="94" w:name="_Toc93289855" w:colFirst="2" w:colLast="3"/>
           </w:p>
         </w:tc>
-        <w:bookmarkEnd w:id="77"/>
+        <w:bookmarkEnd w:id="94"/>
         <w:tc>
           <w:tcPr>
             <w:tcW w:w="2472" w:type="dxa"/>
@@ -9243,8 +9398,8 @@
               <w:ind w:left="0" w:firstLine="0"/>
               <w:jc w:val="both"/>
             </w:pPr>
-            <w:bookmarkStart w:id="78" w:name="_Toc93289856" w:colFirst="2" w:colLast="3"/>
-            <w:bookmarkEnd w:id="76"/>
+            <w:bookmarkStart w:id="95" w:name="_Toc93289856" w:colFirst="2" w:colLast="3"/>
+            <w:bookmarkEnd w:id="93"/>
           </w:p>
         </w:tc>
         <w:tc>
@@ -9443,7 +9598,6 @@
                 <w:szCs w:val="20"/>
               </w:rPr>
             </w:pPr>
-            <w:proofErr w:type="spellStart"/>
             <w:r>
               <w:rPr>
                 <w:sz w:val="20"/>
@@ -9451,7 +9605,6 @@
               </w:rPr>
               <w:t>int</w:t>
             </w:r>
-            <w:proofErr w:type="spellEnd"/>
           </w:p>
         </w:tc>
         <w:tc>
@@ -9537,7 +9690,7 @@
           </w:p>
         </w:tc>
       </w:tr>
-      <w:bookmarkEnd w:id="78"/>
+      <w:bookmarkEnd w:id="95"/>
       <w:tr>
         <w:trPr>
           <w:cantSplit/>
@@ -9755,7 +9908,6 @@
                 <w:szCs w:val="20"/>
               </w:rPr>
             </w:pPr>
-            <w:proofErr w:type="spellStart"/>
             <w:r>
               <w:rPr>
                 <w:sz w:val="20"/>
@@ -9763,7 +9915,6 @@
               </w:rPr>
               <w:t>int</w:t>
             </w:r>
-            <w:proofErr w:type="spellEnd"/>
           </w:p>
         </w:tc>
         <w:tc>
@@ -10589,8 +10740,8 @@
                 <w:szCs w:val="20"/>
               </w:rPr>
             </w:pPr>
-            <w:bookmarkStart w:id="79" w:name="_Toc93289859" w:colFirst="2" w:colLast="3"/>
-            <w:bookmarkEnd w:id="75"/>
+            <w:bookmarkStart w:id="96" w:name="_Toc93289859" w:colFirst="2" w:colLast="3"/>
+            <w:bookmarkEnd w:id="92"/>
             <w:r>
               <w:rPr>
                 <w:sz w:val="20"/>
@@ -10897,7 +11048,7 @@
             </w:pPr>
           </w:p>
         </w:tc>
-        <w:bookmarkEnd w:id="79"/>
+        <w:bookmarkEnd w:id="96"/>
         <w:tc>
           <w:tcPr>
             <w:tcW w:w="2490" w:type="dxa"/>
@@ -11438,7 +11589,6 @@
                 <w:szCs w:val="20"/>
               </w:rPr>
             </w:pPr>
-            <w:proofErr w:type="spellStart"/>
             <w:r>
               <w:rPr>
                 <w:sz w:val="20"/>
@@ -11446,7 +11596,6 @@
               </w:rPr>
               <w:t>int</w:t>
             </w:r>
-            <w:proofErr w:type="spellEnd"/>
           </w:p>
         </w:tc>
         <w:tc>
@@ -11790,7 +11939,6 @@
                 <w:szCs w:val="20"/>
               </w:rPr>
             </w:pPr>
-            <w:proofErr w:type="spellStart"/>
             <w:r>
               <w:rPr>
                 <w:sz w:val="20"/>
@@ -11798,7 +11946,6 @@
               </w:rPr>
               <w:t>int</w:t>
             </w:r>
-            <w:proofErr w:type="spellEnd"/>
           </w:p>
         </w:tc>
         <w:tc>
@@ -12127,7 +12274,6 @@
                 <w:szCs w:val="20"/>
               </w:rPr>
             </w:pPr>
-            <w:proofErr w:type="spellStart"/>
             <w:r>
               <w:rPr>
                 <w:sz w:val="20"/>
@@ -12135,7 +12281,6 @@
               </w:rPr>
               <w:t>int</w:t>
             </w:r>
-            <w:proofErr w:type="spellEnd"/>
           </w:p>
         </w:tc>
         <w:tc>
@@ -12445,7 +12590,6 @@
                 <w:szCs w:val="20"/>
               </w:rPr>
             </w:pPr>
-            <w:proofErr w:type="spellStart"/>
             <w:r>
               <w:rPr>
                 <w:sz w:val="20"/>
@@ -12453,7 +12597,6 @@
               </w:rPr>
               <w:t>int</w:t>
             </w:r>
-            <w:proofErr w:type="spellEnd"/>
           </w:p>
         </w:tc>
         <w:tc>
@@ -12761,7 +12904,6 @@
                 <w:szCs w:val="20"/>
               </w:rPr>
             </w:pPr>
-            <w:proofErr w:type="spellStart"/>
             <w:r>
               <w:rPr>
                 <w:sz w:val="20"/>
@@ -12769,7 +12911,6 @@
               </w:rPr>
               <w:t>int</w:t>
             </w:r>
-            <w:proofErr w:type="spellEnd"/>
           </w:p>
         </w:tc>
         <w:tc>
@@ -13061,7 +13202,6 @@
                 <w:szCs w:val="20"/>
               </w:rPr>
             </w:pPr>
-            <w:proofErr w:type="spellStart"/>
             <w:r>
               <w:rPr>
                 <w:sz w:val="20"/>
@@ -13069,7 +13209,6 @@
               </w:rPr>
               <w:t>int</w:t>
             </w:r>
-            <w:proofErr w:type="spellEnd"/>
           </w:p>
         </w:tc>
         <w:tc>
@@ -13362,7 +13501,6 @@
                 <w:highlight w:val="yellow"/>
               </w:rPr>
             </w:pPr>
-            <w:proofErr w:type="spellStart"/>
             <w:r>
               <w:rPr>
                 <w:sz w:val="20"/>
@@ -13370,7 +13508,6 @@
               </w:rPr>
               <w:t>int</w:t>
             </w:r>
-            <w:proofErr w:type="spellEnd"/>
           </w:p>
         </w:tc>
         <w:tc>
@@ -13662,7 +13799,6 @@
                 <w:szCs w:val="20"/>
               </w:rPr>
             </w:pPr>
-            <w:proofErr w:type="spellStart"/>
             <w:r>
               <w:rPr>
                 <w:sz w:val="20"/>
@@ -13670,7 +13806,6 @@
               </w:rPr>
               <w:t>int</w:t>
             </w:r>
-            <w:proofErr w:type="spellEnd"/>
           </w:p>
         </w:tc>
         <w:tc>
@@ -13957,7 +14092,6 @@
                 <w:lang w:val="fr-FR"/>
               </w:rPr>
             </w:pPr>
-            <w:proofErr w:type="spellStart"/>
             <w:r>
               <w:rPr>
                 <w:sz w:val="20"/>
@@ -13965,7 +14099,6 @@
               </w:rPr>
               <w:t>int</w:t>
             </w:r>
-            <w:proofErr w:type="spellEnd"/>
           </w:p>
         </w:tc>
         <w:tc>
@@ -14319,7 +14452,6 @@
                 <w:szCs w:val="20"/>
               </w:rPr>
             </w:pPr>
-            <w:proofErr w:type="spellStart"/>
             <w:r>
               <w:rPr>
                 <w:sz w:val="20"/>
@@ -14327,7 +14459,6 @@
               </w:rPr>
               <w:t>int</w:t>
             </w:r>
-            <w:proofErr w:type="spellEnd"/>
           </w:p>
         </w:tc>
         <w:tc>
@@ -16032,7 +16163,6 @@
                 <w:szCs w:val="20"/>
               </w:rPr>
             </w:pPr>
-            <w:proofErr w:type="spellStart"/>
             <w:r>
               <w:rPr>
                 <w:sz w:val="20"/>
@@ -16040,7 +16170,6 @@
               </w:rPr>
               <w:t>int</w:t>
             </w:r>
-            <w:proofErr w:type="spellEnd"/>
           </w:p>
         </w:tc>
         <w:tc>
@@ -16401,7 +16530,6 @@
                 <w:szCs w:val="20"/>
               </w:rPr>
             </w:pPr>
-            <w:proofErr w:type="spellStart"/>
             <w:r>
               <w:rPr>
                 <w:sz w:val="20"/>
@@ -16409,7 +16537,6 @@
               </w:rPr>
               <w:t>int</w:t>
             </w:r>
-            <w:proofErr w:type="spellEnd"/>
           </w:p>
         </w:tc>
         <w:tc>
@@ -18079,7 +18206,6 @@
                 <w:szCs w:val="20"/>
               </w:rPr>
             </w:pPr>
-            <w:proofErr w:type="spellStart"/>
             <w:r>
               <w:rPr>
                 <w:sz w:val="20"/>
@@ -18087,7 +18213,6 @@
               </w:rPr>
               <w:t>int</w:t>
             </w:r>
-            <w:proofErr w:type="spellEnd"/>
           </w:p>
         </w:tc>
         <w:tc>
@@ -18524,7 +18649,6 @@
                 <w:szCs w:val="20"/>
               </w:rPr>
             </w:pPr>
-            <w:proofErr w:type="spellStart"/>
             <w:r>
               <w:rPr>
                 <w:sz w:val="20"/>
@@ -18532,7 +18656,6 @@
               </w:rPr>
               <w:t>int</w:t>
             </w:r>
-            <w:proofErr w:type="spellEnd"/>
           </w:p>
         </w:tc>
         <w:tc>
@@ -18957,7 +19080,6 @@
                 <w:szCs w:val="20"/>
               </w:rPr>
             </w:pPr>
-            <w:proofErr w:type="spellStart"/>
             <w:r>
               <w:rPr>
                 <w:sz w:val="20"/>
@@ -18965,7 +19087,6 @@
               </w:rPr>
               <w:t>int</w:t>
             </w:r>
-            <w:proofErr w:type="spellEnd"/>
           </w:p>
         </w:tc>
         <w:tc>
@@ -19414,7 +19535,6 @@
                 <w:szCs w:val="20"/>
               </w:rPr>
             </w:pPr>
-            <w:proofErr w:type="spellStart"/>
             <w:r>
               <w:rPr>
                 <w:sz w:val="20"/>
@@ -19422,7 +19542,6 @@
               </w:rPr>
               <w:t>int</w:t>
             </w:r>
-            <w:proofErr w:type="spellEnd"/>
           </w:p>
         </w:tc>
         <w:tc>
@@ -19885,7 +20004,6 @@
                 <w:szCs w:val="20"/>
               </w:rPr>
             </w:pPr>
-            <w:proofErr w:type="spellStart"/>
             <w:r>
               <w:rPr>
                 <w:sz w:val="20"/>
@@ -19893,7 +20011,6 @@
               </w:rPr>
               <w:t>int</w:t>
             </w:r>
-            <w:proofErr w:type="spellEnd"/>
           </w:p>
         </w:tc>
         <w:tc>
@@ -20358,7 +20475,6 @@
                 <w:szCs w:val="20"/>
               </w:rPr>
             </w:pPr>
-            <w:proofErr w:type="spellStart"/>
             <w:r>
               <w:rPr>
                 <w:sz w:val="20"/>
@@ -20366,7 +20482,6 @@
               </w:rPr>
               <w:t>int</w:t>
             </w:r>
-            <w:proofErr w:type="spellEnd"/>
           </w:p>
         </w:tc>
         <w:tc>
@@ -20835,7 +20950,6 @@
                 <w:szCs w:val="20"/>
               </w:rPr>
             </w:pPr>
-            <w:proofErr w:type="spellStart"/>
             <w:r>
               <w:rPr>
                 <w:sz w:val="20"/>
@@ -20843,7 +20957,6 @@
               </w:rPr>
               <w:t>int</w:t>
             </w:r>
-            <w:proofErr w:type="spellEnd"/>
           </w:p>
         </w:tc>
         <w:tc>
@@ -21320,7 +21433,6 @@
                 <w:szCs w:val="20"/>
               </w:rPr>
             </w:pPr>
-            <w:proofErr w:type="spellStart"/>
             <w:r>
               <w:rPr>
                 <w:sz w:val="20"/>
@@ -21328,7 +21440,6 @@
               </w:rPr>
               <w:t>int</w:t>
             </w:r>
-            <w:proofErr w:type="spellEnd"/>
           </w:p>
         </w:tc>
         <w:tc>
@@ -21820,7 +21931,6 @@
                 <w:szCs w:val="20"/>
               </w:rPr>
             </w:pPr>
-            <w:proofErr w:type="spellStart"/>
             <w:r>
               <w:rPr>
                 <w:sz w:val="20"/>
@@ -21828,7 +21938,6 @@
               </w:rPr>
               <w:t>int</w:t>
             </w:r>
-            <w:proofErr w:type="spellEnd"/>
           </w:p>
         </w:tc>
         <w:tc>
@@ -22184,7 +22293,6 @@
                 <w:szCs w:val="20"/>
               </w:rPr>
             </w:pPr>
-            <w:proofErr w:type="spellStart"/>
             <w:r>
               <w:rPr>
                 <w:sz w:val="20"/>
@@ -22192,7 +22300,6 @@
               </w:rPr>
               <w:t>int</w:t>
             </w:r>
-            <w:proofErr w:type="spellEnd"/>
           </w:p>
         </w:tc>
         <w:tc>
@@ -22531,7 +22638,6 @@
                 <w:szCs w:val="20"/>
               </w:rPr>
             </w:pPr>
-            <w:proofErr w:type="spellStart"/>
             <w:r>
               <w:rPr>
                 <w:sz w:val="20"/>
@@ -22539,7 +22645,6 @@
               </w:rPr>
               <w:t>int</w:t>
             </w:r>
-            <w:proofErr w:type="spellEnd"/>
           </w:p>
         </w:tc>
         <w:tc>
@@ -24251,7 +24356,6 @@
                 <w:szCs w:val="20"/>
               </w:rPr>
             </w:pPr>
-            <w:proofErr w:type="spellStart"/>
             <w:r>
               <w:rPr>
                 <w:sz w:val="20"/>
@@ -24259,7 +24363,6 @@
               </w:rPr>
               <w:t>int</w:t>
             </w:r>
-            <w:proofErr w:type="spellEnd"/>
           </w:p>
         </w:tc>
         <w:tc>
@@ -24649,7 +24752,6 @@
                 <w:szCs w:val="20"/>
               </w:rPr>
             </w:pPr>
-            <w:proofErr w:type="spellStart"/>
             <w:r>
               <w:rPr>
                 <w:sz w:val="20"/>
@@ -24657,7 +24759,6 @@
               </w:rPr>
               <w:t>int</w:t>
             </w:r>
-            <w:proofErr w:type="spellEnd"/>
           </w:p>
         </w:tc>
         <w:tc>
@@ -24972,7 +25073,6 @@
                 <w:szCs w:val="20"/>
               </w:rPr>
             </w:pPr>
-            <w:proofErr w:type="spellStart"/>
             <w:r>
               <w:rPr>
                 <w:sz w:val="20"/>
@@ -24980,7 +25080,6 @@
               </w:rPr>
               <w:t>int</w:t>
             </w:r>
-            <w:proofErr w:type="spellEnd"/>
           </w:p>
         </w:tc>
         <w:tc>
@@ -25104,7 +25203,7 @@
                 <w:szCs w:val="20"/>
               </w:rPr>
             </w:pPr>
-            <w:bookmarkStart w:id="80" w:name="_Toc93289865" w:colFirst="2" w:colLast="3"/>
+            <w:bookmarkStart w:id="97" w:name="_Toc93289865" w:colFirst="2" w:colLast="3"/>
             <w:r>
               <w:rPr>
                 <w:sz w:val="20"/>
@@ -25440,7 +25539,7 @@
           </w:p>
         </w:tc>
       </w:tr>
-      <w:bookmarkEnd w:id="80"/>
+      <w:bookmarkEnd w:id="97"/>
       <w:tr>
         <w:trPr>
           <w:cantSplit/>
@@ -25683,7 +25782,6 @@
                 <w:szCs w:val="20"/>
               </w:rPr>
             </w:pPr>
-            <w:proofErr w:type="spellStart"/>
             <w:r>
               <w:rPr>
                 <w:sz w:val="20"/>
@@ -25691,7 +25789,6 @@
               </w:rPr>
               <w:t>int</w:t>
             </w:r>
-            <w:proofErr w:type="spellEnd"/>
           </w:p>
         </w:tc>
         <w:tc>
@@ -26016,7 +26113,6 @@
                 <w:szCs w:val="20"/>
               </w:rPr>
             </w:pPr>
-            <w:proofErr w:type="spellStart"/>
             <w:r>
               <w:rPr>
                 <w:sz w:val="20"/>
@@ -26024,7 +26120,6 @@
               </w:rPr>
               <w:t>int</w:t>
             </w:r>
-            <w:proofErr w:type="spellEnd"/>
           </w:p>
         </w:tc>
         <w:tc>
@@ -26100,7 +26195,7 @@
       <w:pPr>
         <w:pStyle w:val="Heading4"/>
       </w:pPr>
-      <w:bookmarkStart w:id="81" w:name="_Toc216599357"/>
+      <w:bookmarkStart w:id="98" w:name="_Toc216599357"/>
       <w:r>
         <w:t>Time Fields</w:t>
       </w:r>
@@ -26158,10 +26253,9 @@
         <w:pStyle w:val="Heading4"/>
       </w:pPr>
       <w:r>
-        <w:lastRenderedPageBreak/>
         <w:t>Length Fields</w:t>
       </w:r>
-      <w:bookmarkEnd w:id="81"/>
+      <w:bookmarkEnd w:id="98"/>
     </w:p>
     <w:p>
       <w:pPr>
@@ -26288,7 +26382,7 @@
           <w:b w:val="0"/>
         </w:rPr>
       </w:pPr>
-      <w:bookmarkStart w:id="82" w:name="_Toc489626239"/>
+      <w:bookmarkStart w:id="99" w:name="_Toc489626239"/>
       <w:r>
         <w:t xml:space="preserve">Table </w:t>
       </w:r>
@@ -26317,7 +26411,7 @@
         </w:rPr>
         <w:t>.  Process for Calculating Payload</w:t>
       </w:r>
-      <w:bookmarkEnd w:id="82"/>
+      <w:bookmarkEnd w:id="99"/>
     </w:p>
     <w:tbl>
       <w:tblPr>
@@ -26419,6 +26513,7 @@
                 <w:bCs/>
                 <w:sz w:val="20"/>
               </w:rPr>
+              <w:lastRenderedPageBreak/>
               <w:t>First Packet Fragment</w:t>
             </w:r>
           </w:p>
@@ -26508,7 +26603,7 @@
       <w:pPr>
         <w:pStyle w:val="Heading4"/>
       </w:pPr>
-      <w:bookmarkStart w:id="83" w:name="_Toc216599358"/>
+      <w:bookmarkStart w:id="100" w:name="_Toc216599358"/>
       <w:r>
         <w:t>ICMP and TCP Flag Fields</w:t>
       </w:r>
@@ -26744,7 +26839,6 @@
         <w:spacing w:before="240"/>
       </w:pPr>
       <w:r>
-        <w:lastRenderedPageBreak/>
         <w:t xml:space="preserve">  </w:t>
       </w:r>
       <w:r>
@@ -26906,6 +27000,7 @@
         <w:spacing w:before="240"/>
       </w:pPr>
       <w:r>
+        <w:lastRenderedPageBreak/>
         <w:t> </w:t>
       </w:r>
       <w:r>
@@ -26938,15 +27033,7 @@
         <w:t xml:space="preserve"> </w:t>
       </w:r>
       <w:r>
-        <w:t xml:space="preserve"> All packets should have the acknowledge flag set, except for the first packet in the stream (the </w:t>
-      </w:r>
-      <w:proofErr w:type="spellStart"/>
-      <w:r>
-        <w:t>syn</w:t>
-      </w:r>
-      <w:proofErr w:type="spellEnd"/>
-      <w:r>
-        <w:t xml:space="preserve"> packet) and the reset packets.</w:t>
+        <w:t xml:space="preserve"> All packets should have the acknowledge flag set, except for the first packet in the stream (the syn packet) and the reset packets.</w:t>
       </w:r>
       <w:r>
         <w:t xml:space="preserve"> </w:t>
@@ -27123,15 +27210,7 @@
         <w:tab/>
       </w:r>
       <w:r>
-        <w:t xml:space="preserve">Acknowledge </w:t>
-      </w:r>
-      <w:proofErr w:type="spellStart"/>
-      <w:r>
-        <w:t>syn</w:t>
-      </w:r>
-      <w:proofErr w:type="spellEnd"/>
-      <w:r>
-        <w:t xml:space="preserve"> packet</w:t>
+        <w:t>Acknowledge syn packet</w:t>
       </w:r>
     </w:p>
     <w:p>
@@ -27252,7 +27331,6 @@
         <w:ind w:left="3780" w:hanging="3420"/>
       </w:pPr>
       <w:r>
-        <w:lastRenderedPageBreak/>
         <w:tab/>
       </w:r>
       <w:r>
@@ -27563,6 +27641,7 @@
         <w:pStyle w:val="Heading4"/>
       </w:pPr>
       <w:r>
+        <w:lastRenderedPageBreak/>
         <w:t>TCP Timestamp and Sequence Number Fields</w:t>
       </w:r>
     </w:p>
@@ -27927,7 +28006,7 @@
         <w:t xml:space="preserve"> field value.</w:t>
       </w:r>
     </w:p>
-    <w:bookmarkEnd w:id="83"/>
+    <w:bookmarkEnd w:id="100"/>
     <w:p>
       <w:pPr>
         <w:pStyle w:val="Heading4"/>
@@ -27989,7 +28068,6 @@
         <w:rPr>
           <w:lang w:val="en"/>
         </w:rPr>
-        <w:lastRenderedPageBreak/>
         <w:t>There was a previous packet in the same direction with a non-zero payload (aka NZP)</w:t>
       </w:r>
     </w:p>
@@ -28126,9 +28204,10 @@
         <w:rPr>
           <w:lang w:val="en"/>
         </w:rPr>
+        <w:lastRenderedPageBreak/>
         <w:t>The following diagram</w:t>
       </w:r>
-      <w:ins w:id="84" w:author="Author">
+      <w:ins w:id="101" w:author="Author">
         <w:r>
           <w:rPr>
             <w:lang w:val="en"/>
@@ -28147,7 +28226,7 @@
       <w:pPr>
         <w:pStyle w:val="Figure"/>
       </w:pPr>
-      <w:bookmarkStart w:id="85" w:name="_Toc251571617"/>
+      <w:bookmarkStart w:id="102" w:name="_Toc251571617"/>
       <w:r>
         <w:rPr>
           <w:noProof/>
@@ -28212,7 +28291,7 @@
           <w:specVanish/>
         </w:rPr>
       </w:pPr>
-      <w:bookmarkStart w:id="86" w:name="_Toc489626232"/>
+      <w:bookmarkStart w:id="103" w:name="_Toc489626232"/>
       <w:r>
         <w:t xml:space="preserve">Figure </w:t>
       </w:r>
@@ -28241,7 +28320,7 @@
         </w:rPr>
         <w:t>.  A Tunnel with a Depth of 2</w:t>
       </w:r>
-      <w:bookmarkEnd w:id="86"/>
+      <w:bookmarkEnd w:id="103"/>
     </w:p>
     <w:p>
       <w:pPr>
@@ -28256,7 +28335,7 @@
         </w:rPr>
         <w:t>. The Session Record will contain the Flow Data and the outermost tunnel information in the tunnel fields.</w:t>
       </w:r>
-      <w:bookmarkEnd w:id="85"/>
+      <w:bookmarkEnd w:id="102"/>
     </w:p>
     <w:p>
       <w:pPr>
@@ -28331,8 +28410,148 @@
         <w:rPr>
           <w:lang w:val="en"/>
         </w:rPr>
+        <w:t>00004 – A Teredo packet is missing an IPv6 header. This implies that a packet was using a source or destination UDP port of 3544 for something other than tunneling IPv6 packets using Teredo as the tunnel mechanism.</w:t>
+      </w:r>
+    </w:p>
+    <w:p>
+      <w:pPr>
+        <w:pStyle w:val="ListBullet"/>
+        <w:rPr>
+          <w:lang w:val="en"/>
+        </w:rPr>
+      </w:pPr>
+      <w:r>
+        <w:rPr>
+          <w:lang w:val="en"/>
+        </w:rPr>
+        <w:t>00008 – A malformed Teredo header.</w:t>
+      </w:r>
+    </w:p>
+    <w:p>
+      <w:pPr>
+        <w:pStyle w:val="ListBullet"/>
+        <w:rPr>
+          <w:lang w:val="en"/>
+        </w:rPr>
+      </w:pPr>
+      <w:r>
+        <w:rPr>
+          <w:lang w:val="en"/>
+        </w:rPr>
+        <w:t>00010 – A malformed Teredo Authentication header.</w:t>
+      </w:r>
+    </w:p>
+    <w:p>
+      <w:pPr>
+        <w:pStyle w:val="ListBullet"/>
+        <w:rPr>
+          <w:lang w:val="en"/>
+        </w:rPr>
+      </w:pPr>
+      <w:r>
+        <w:rPr>
+          <w:lang w:val="en"/>
+        </w:rPr>
+        <w:t>00020 – A malformed ICMP header.</w:t>
+      </w:r>
+    </w:p>
+    <w:p>
+      <w:pPr>
+        <w:pStyle w:val="ListBullet"/>
+        <w:rPr>
+          <w:lang w:val="en"/>
+        </w:rPr>
+      </w:pPr>
+      <w:r>
+        <w:rPr>
+          <w:lang w:val="en"/>
+        </w:rPr>
+        <w:t>00040 – An IP packet with the Generic Routing Encapsulation tunneling protocol (47) does not have a GRE header.</w:t>
+      </w:r>
+    </w:p>
+    <w:p>
+      <w:pPr>
+        <w:pStyle w:val="ListBullet"/>
+        <w:rPr>
+          <w:lang w:val="en"/>
+        </w:rPr>
+      </w:pPr>
+      <w:r>
+        <w:rPr>
+          <w:lang w:val="en"/>
+        </w:rPr>
+        <w:t>00080 – A malformed GRE header.</w:t>
+      </w:r>
+    </w:p>
+    <w:p>
+      <w:pPr>
+        <w:pStyle w:val="ListBullet"/>
+        <w:rPr>
+          <w:lang w:val="en"/>
+        </w:rPr>
+      </w:pPr>
+      <w:r>
+        <w:rPr>
+          <w:lang w:val="en"/>
+        </w:rPr>
+        <w:t>00100 – A malformed IPv4 header.</w:t>
+      </w:r>
+    </w:p>
+    <w:p>
+      <w:pPr>
+        <w:pStyle w:val="ListBullet"/>
+        <w:rPr>
+          <w:lang w:val="en"/>
+        </w:rPr>
+      </w:pPr>
+      <w:r>
+        <w:rPr>
+          <w:lang w:val="en"/>
+        </w:rPr>
+        <w:t>00200 – A malformed IPv6 header. NOTE: This is currently not used but reserved for future use.</w:t>
+      </w:r>
+    </w:p>
+    <w:p>
+      <w:pPr>
+        <w:pStyle w:val="ListBullet"/>
+        <w:rPr>
+          <w:lang w:val="en"/>
+        </w:rPr>
+      </w:pPr>
+      <w:r>
+        <w:rPr>
+          <w:lang w:val="en"/>
+        </w:rPr>
+        <w:t>00400 – The value specified in the IPv6 header for the payload does not match what was seen on the wire.</w:t>
+      </w:r>
+    </w:p>
+    <w:p>
+      <w:pPr>
+        <w:pStyle w:val="ListBullet"/>
+        <w:rPr>
+          <w:lang w:val="en"/>
+        </w:rPr>
+      </w:pPr>
+      <w:r>
+        <w:rPr>
+          <w:lang w:val="en"/>
+        </w:rPr>
+        <w:t>00800 – An IPv6 header has a Hop-by-Hop extension header but it is not the first extension header.</w:t>
+      </w:r>
+    </w:p>
+    <w:p>
+      <w:pPr>
+        <w:pStyle w:val="ListBullet"/>
+        <w:rPr>
+          <w:lang w:val="en"/>
+        </w:rPr>
+      </w:pPr>
+      <w:r>
+        <w:rPr>
+          <w:lang w:val="en"/>
+        </w:rPr>
         <w:lastRenderedPageBreak/>
-        <w:t>00004 – A Teredo packet is missing an IPv6 header. This implies that a packet was using a source or destination UDP port of 3544 for something other than tunneling IPv6 packets using Teredo as the tunnel mechanism.</w:t>
+        <w:t>01000 – An IPv6 header has multiple Fragmentation extension headers.</w:t>
       </w:r>
     </w:p>
     <w:p>
@@ -28346,7 +28565,7 @@
         <w:rPr>
           <w:lang w:val="en"/>
         </w:rPr>
-        <w:t>00008 – A malformed Teredo header.</w:t>
+        <w:t>02000 – The total bytes calculated by using values in the headers exceed the number of bytes seen on the wire.  The total bytes for that packet will be modified to the number of bytes seen on the wire.</w:t>
       </w:r>
     </w:p>
     <w:p>
@@ -28360,7 +28579,7 @@
         <w:rPr>
           <w:lang w:val="en"/>
         </w:rPr>
-        <w:t>00010 – A malformed Teredo Authentication header.</w:t>
+        <w:t>04000 – The payload calculated by using values in the headers exceeds the number of bytes seen on the wire or the number of total bytes calculated.  The payload for that packet will be modified to the number of total bytes.</w:t>
       </w:r>
     </w:p>
     <w:p>
@@ -28374,7 +28593,7 @@
         <w:rPr>
           <w:lang w:val="en"/>
         </w:rPr>
-        <w:t>00020 – A malformed ICMP header.</w:t>
+        <w:t>08000 – An IPv6 header has multiple Hop-by-Hop extension headers.</w:t>
       </w:r>
     </w:p>
     <w:p>
@@ -28388,7 +28607,7 @@
         <w:rPr>
           <w:lang w:val="en"/>
         </w:rPr>
-        <w:t>00040 – An IP packet with the Generic Routing Encapsulation tunneling protocol (47) does not have a GRE header.</w:t>
+        <w:t>10000 – An IPv6 header has more than two Destination extension headers.</w:t>
       </w:r>
     </w:p>
     <w:p>
@@ -28402,7 +28621,7 @@
         <w:rPr>
           <w:lang w:val="en"/>
         </w:rPr>
-        <w:t>00080 – A malformed GRE header.</w:t>
+        <w:t>20000 – An IPv6 header has multiple Routing extension headers.</w:t>
       </w:r>
     </w:p>
     <w:p>
@@ -28416,12 +28635,12 @@
         <w:rPr>
           <w:lang w:val="en"/>
         </w:rPr>
-        <w:t>00100 – A malformed IPv4 header.</w:t>
-      </w:r>
-    </w:p>
-    <w:p>
-      <w:pPr>
-        <w:pStyle w:val="ListBullet"/>
+        <w:t>40000 – An IPv6 header has multiple Authentication extension headers.</w:t>
+      </w:r>
+    </w:p>
+    <w:p>
+      <w:pPr>
+        <w:pStyle w:val="BodyText"/>
         <w:rPr>
           <w:lang w:val="en"/>
         </w:rPr>
@@ -28430,12 +28649,24 @@
         <w:rPr>
           <w:lang w:val="en"/>
         </w:rPr>
-        <w:t>00200 – A malformed IPv6 header. NOTE: This is currently not used but reserved for future use.</w:t>
-      </w:r>
-    </w:p>
-    <w:p>
-      <w:pPr>
-        <w:pStyle w:val="ListBullet"/>
+        <w:t>For example, if the anomaly field has a value of 08800 it means that at least one packet in the flow had an IPv6 header with multiple Hop-by-Hop extension headers (anomaly 08000) and that the second Hop-by-Hop is out of order (anomaly 00800).  The RFCs for IPv6 specifies that there can only be one Hop-by-Hop extension header and that it must be the first extension header.  Another case might be a single packet in a tunnel that has an invalid IPv4 packet header.  For example, a flow with a single packet could have valid IPv6 tunnel addresses and have a malformed IPv4 header.  The resulting flow would have IPv6 tunnel addresses, no IPv4 or IPv6 source or destination addresses, and an anomaly of 00100.</w:t>
+      </w:r>
+    </w:p>
+    <w:p>
+      <w:pPr>
+        <w:pStyle w:val="Heading3"/>
+      </w:pPr>
+      <w:bookmarkStart w:id="104" w:name="_Toc489601971"/>
+      <w:bookmarkStart w:id="105" w:name="_Toc489865836"/>
+      <w:r>
+        <w:t>Heartbeat Record Type</w:t>
+      </w:r>
+      <w:bookmarkEnd w:id="104"/>
+      <w:bookmarkEnd w:id="105"/>
+    </w:p>
+    <w:p>
+      <w:pPr>
+        <w:pStyle w:val="BodyText"/>
         <w:rPr>
           <w:lang w:val="en"/>
         </w:rPr>
@@ -28444,166 +28675,7 @@
         <w:rPr>
           <w:lang w:val="en"/>
         </w:rPr>
-        <w:t>00400 – The value specified in the IPv6 header for the payload does not match what was seen on the wire.</w:t>
-      </w:r>
-    </w:p>
-    <w:p>
-      <w:pPr>
-        <w:pStyle w:val="ListBullet"/>
-        <w:rPr>
-          <w:lang w:val="en"/>
-        </w:rPr>
-      </w:pPr>
-      <w:r>
-        <w:rPr>
-          <w:lang w:val="en"/>
-        </w:rPr>
-        <w:t>00800 – An IPv6 header has a Hop-by-Hop extension header but it is not the first extension header.</w:t>
-      </w:r>
-    </w:p>
-    <w:p>
-      <w:pPr>
-        <w:pStyle w:val="ListBullet"/>
-        <w:rPr>
-          <w:lang w:val="en"/>
-        </w:rPr>
-      </w:pPr>
-      <w:r>
-        <w:rPr>
-          <w:lang w:val="en"/>
-        </w:rPr>
-        <w:t>01000 – An IPv6 header has multiple Fragmentation extension headers.</w:t>
-      </w:r>
-    </w:p>
-    <w:p>
-      <w:pPr>
-        <w:pStyle w:val="ListBullet"/>
-        <w:rPr>
-          <w:lang w:val="en"/>
-        </w:rPr>
-      </w:pPr>
-      <w:r>
-        <w:rPr>
-          <w:lang w:val="en"/>
-        </w:rPr>
-        <w:t>02000 – The total bytes calculated by using values in the headers exceed the number of bytes seen on the wire.  The total bytes for that packet will be modified to the number of bytes seen on the wire.</w:t>
-      </w:r>
-    </w:p>
-    <w:p>
-      <w:pPr>
-        <w:pStyle w:val="ListBullet"/>
-        <w:rPr>
-          <w:lang w:val="en"/>
-        </w:rPr>
-      </w:pPr>
-      <w:r>
-        <w:rPr>
-          <w:lang w:val="en"/>
-        </w:rPr>
-        <w:t>04000 – The payload calculated by using values in the headers exceeds the number of bytes seen on the wire or the number of total bytes calculated.  The payload for that packet will be modified to the number of total bytes.</w:t>
-      </w:r>
-    </w:p>
-    <w:p>
-      <w:pPr>
-        <w:pStyle w:val="ListBullet"/>
-        <w:rPr>
-          <w:lang w:val="en"/>
-        </w:rPr>
-      </w:pPr>
-      <w:r>
-        <w:rPr>
-          <w:lang w:val="en"/>
-        </w:rPr>
-        <w:t>08000 – An IPv6 header has multiple Hop-by-Hop extension headers.</w:t>
-      </w:r>
-    </w:p>
-    <w:p>
-      <w:pPr>
-        <w:pStyle w:val="ListBullet"/>
-        <w:rPr>
-          <w:lang w:val="en"/>
-        </w:rPr>
-      </w:pPr>
-      <w:r>
-        <w:rPr>
-          <w:lang w:val="en"/>
-        </w:rPr>
-        <w:t>10000 – An IPv6 header has more than two Destination extension headers.</w:t>
-      </w:r>
-    </w:p>
-    <w:p>
-      <w:pPr>
-        <w:pStyle w:val="ListBullet"/>
-        <w:rPr>
-          <w:lang w:val="en"/>
-        </w:rPr>
-      </w:pPr>
-      <w:r>
-        <w:rPr>
-          <w:lang w:val="en"/>
-        </w:rPr>
-        <w:t>20000 – An IPv6 header has multiple Routing extension headers.</w:t>
-      </w:r>
-    </w:p>
-    <w:p>
-      <w:pPr>
-        <w:pStyle w:val="ListBullet"/>
-        <w:rPr>
-          <w:lang w:val="en"/>
-        </w:rPr>
-      </w:pPr>
-      <w:r>
-        <w:rPr>
-          <w:lang w:val="en"/>
-        </w:rPr>
-        <w:t>40000 – An IPv6 header has multiple Authentication extension headers.</w:t>
-      </w:r>
-    </w:p>
-    <w:p>
-      <w:pPr>
-        <w:pStyle w:val="BodyText"/>
-        <w:rPr>
-          <w:lang w:val="en"/>
-        </w:rPr>
-      </w:pPr>
-      <w:r>
-        <w:rPr>
-          <w:lang w:val="en"/>
-        </w:rPr>
-        <w:t>For example, if the anomaly field has a value of 08800 it means that at least one packet in the flow had an IPv6 header with multiple Hop-by-Hop extension headers (anomaly 08000) and that the second Hop-by-Hop is out of order (anomaly 00800).  The RFCs for IPv6 specifies that there can only be one Hop-by-Hop extension header and that it must be the first extension header.  Another case might be a single packet in a tunnel that has an invalid IPv4 packet header.  For example, a flow with a single packet could have valid IPv6 tunnel addresses and have a malformed IPv4 header.  The resulting flow would have IPv6 tunnel addresses, no IPv4 or IPv6 source or destination addresses, and an anomaly of 00100.</w:t>
-      </w:r>
-    </w:p>
-    <w:p>
-      <w:pPr>
-        <w:pStyle w:val="Heading3"/>
-      </w:pPr>
-      <w:bookmarkStart w:id="87" w:name="_Toc489601971"/>
-      <w:bookmarkStart w:id="88" w:name="_Toc489865836"/>
-      <w:r>
-        <w:t>Heartbeat Record Type</w:t>
-      </w:r>
-      <w:bookmarkEnd w:id="87"/>
-      <w:bookmarkEnd w:id="88"/>
-    </w:p>
-    <w:p>
-      <w:pPr>
-        <w:pStyle w:val="BodyText"/>
-        <w:rPr>
-          <w:lang w:val="en"/>
-        </w:rPr>
-      </w:pPr>
-      <w:r>
-        <w:rPr>
-          <w:lang w:val="en"/>
-        </w:rPr>
-        <w:t xml:space="preserve">The Heartbeat record can be used by data quality and operations staff to help answer runtime anomalies. The record indicates there was no data to read for SIT seconds.  The purpose of this record is to indicate that FLOWER is running correctly but there may be a problem with a network interface or it may indicate an abnormal lack of network activity.  The Heartbeat record follows the convention of a normal Session </w:t>
-      </w:r>
-      <w:r>
-        <w:rPr>
-          <w:lang w:val="en"/>
-        </w:rPr>
-        <w:lastRenderedPageBreak/>
-        <w:t>Record but the only useful data in the Heartbeat record is the SITE name and the timestamp.  All other data MUST be ignored.  An example Heartbeat record looks like:</w:t>
+        <w:t>The Heartbeat record can be used by data quality and operations staff to help answer runtime anomalies. The record indicates there was no data to read for SIT seconds.  The purpose of this record is to indicate that FLOWER is running correctly but there may be a problem with a network interface or it may indicate an abnormal lack of network activity.  The Heartbeat record follows the convention of a normal Session Record but the only useful data in the Heartbeat record is the SITE name and the timestamp.  All other data MUST be ignored.  An example Heartbeat record looks like:</w:t>
       </w:r>
     </w:p>
     <w:p>
@@ -28693,13 +28765,13 @@
       <w:pPr>
         <w:pStyle w:val="Heading3"/>
       </w:pPr>
-      <w:bookmarkStart w:id="89" w:name="_Toc489601972"/>
-      <w:bookmarkStart w:id="90" w:name="_Toc489865837"/>
+      <w:bookmarkStart w:id="106" w:name="_Toc489601972"/>
+      <w:bookmarkStart w:id="107" w:name="_Toc489865837"/>
       <w:r>
         <w:t>Metric Record Type</w:t>
       </w:r>
-      <w:bookmarkEnd w:id="89"/>
-      <w:bookmarkEnd w:id="90"/>
+      <w:bookmarkEnd w:id="106"/>
+      <w:bookmarkEnd w:id="107"/>
     </w:p>
     <w:p>
       <w:pPr>
@@ -28733,33 +28805,45 @@
           <w:rStyle w:val="Code"/>
         </w:rPr>
       </w:pPr>
-      <w:proofErr w:type="gramStart"/>
       <w:r>
         <w:rPr>
           <w:rStyle w:val="Code"/>
         </w:rPr>
-        <w:t>3,PB</w:t>
-      </w:r>
-      <w:proofErr w:type="gramEnd"/>
-      <w:r>
+        <w:t>3,PB:pc#2114676:pt#00:00:04.058238:pps#521082.30,PR,PP:tpr#2114676:ebbc#943109:ebpc#13875:v4bbc#0:v4bpc#0:v6bbc#0:v6bpc#0:v4gbc#1558846428:v4bpc#2017281:v6gbc#6490018:v6gpc#83520,FC:mff#13:mnf#80850:mfc#2019948:sfc#80850</w:t>
+      </w:r>
+    </w:p>
+    <w:p>
+      <w:pPr>
+        <w:pStyle w:val="BodyText"/>
+        <w:rPr>
+          <w:lang w:val="en"/>
+        </w:rPr>
+      </w:pPr>
+      <w:r>
+        <w:rPr>
+          <w:lang w:val="en"/>
+        </w:rPr>
+        <w:t>The record contains the same data that is displayed when running interactively.  The interactive output looks like:</w:t>
+      </w:r>
+    </w:p>
+    <w:p>
+      <w:pPr>
+        <w:pStyle w:val="ComputerCode"/>
         <w:rPr>
           <w:rStyle w:val="Code"/>
         </w:rPr>
-        <w:t>:pc#2114676:pt#00:00:04.058238:pps#521082.30,PR,PP:tpr#2114676:ebbc#943109:ebpc#13875:v4bbc#0:v4bpc#0:v6bbc#0:v6bpc#0:v4gbc#1558846428:v4bpc#2017281:v6gbc#6490018:v6gpc#83520,FC:mff#13:mnf#80850:mfc#2019948:sfc#80850</w:t>
-      </w:r>
-    </w:p>
-    <w:p>
-      <w:pPr>
-        <w:pStyle w:val="BodyText"/>
+      </w:pPr>
+      <w:r>
         <w:rPr>
           <w:lang w:val="en"/>
         </w:rPr>
-      </w:pPr>
-      <w:r>
-        <w:rPr>
-          <w:lang w:val="en"/>
-        </w:rPr>
-        <w:t>The record contains the same data that is displayed when running interactively.  The interactive output looks like:</w:t>
+        <w:t xml:space="preserve">      </w:t>
+      </w:r>
+      <w:r>
+        <w:rPr>
+          <w:rStyle w:val="Code"/>
+        </w:rPr>
+        <w:t>Packets captured:   2114676</w:t>
       </w:r>
     </w:p>
     <w:p>
@@ -28771,15 +28855,9 @@
       </w:pPr>
       <w:r>
         <w:rPr>
-          <w:lang w:val="en"/>
-        </w:rPr>
-        <w:t xml:space="preserve">      </w:t>
-      </w:r>
-      <w:r>
-        <w:rPr>
           <w:rStyle w:val="Code"/>
         </w:rPr>
-        <w:t>Packets captured:   2114676</w:t>
+        <w:t xml:space="preserve">      Processing time:    00:00:04.058238</w:t>
       </w:r>
     </w:p>
     <w:p>
@@ -28793,7 +28871,8 @@
         <w:rPr>
           <w:rStyle w:val="Code"/>
         </w:rPr>
-        <w:t xml:space="preserve">      Processing time:    00:00:04.058238</w:t>
+        <w:lastRenderedPageBreak/>
+        <w:t xml:space="preserve">      Packets per second: 521082.30</w:t>
       </w:r>
     </w:p>
     <w:p>
@@ -28807,7 +28886,7 @@
         <w:rPr>
           <w:rStyle w:val="Code"/>
         </w:rPr>
-        <w:t xml:space="preserve">      Packets per second: 521082.30</w:t>
+        <w:t xml:space="preserve">      Packets received:   2114676</w:t>
       </w:r>
     </w:p>
     <w:p>
@@ -28821,7 +28900,7 @@
         <w:rPr>
           <w:rStyle w:val="Code"/>
         </w:rPr>
-        <w:t xml:space="preserve">      Packets received:   2114676</w:t>
+        <w:t xml:space="preserve">      Bad Eth Bytes:      943109</w:t>
       </w:r>
     </w:p>
     <w:p>
@@ -28835,7 +28914,7 @@
         <w:rPr>
           <w:rStyle w:val="Code"/>
         </w:rPr>
-        <w:t xml:space="preserve">      Bad Eth Bytes:      943109</w:t>
+        <w:t xml:space="preserve">      Bad Eth Pkts:       13875</w:t>
       </w:r>
     </w:p>
     <w:p>
@@ -28849,21 +28928,21 @@
         <w:rPr>
           <w:rStyle w:val="Code"/>
         </w:rPr>
-        <w:t xml:space="preserve">      Bad Eth </w:t>
-      </w:r>
-      <w:proofErr w:type="spellStart"/>
-      <w:r>
+        <w:t xml:space="preserve">      Bad Ipv4 Bytes:     0</w:t>
+      </w:r>
+    </w:p>
+    <w:p>
+      <w:pPr>
+        <w:pStyle w:val="ComputerCode"/>
         <w:rPr>
           <w:rStyle w:val="Code"/>
         </w:rPr>
-        <w:t>Pkts</w:t>
-      </w:r>
-      <w:proofErr w:type="spellEnd"/>
+      </w:pPr>
       <w:r>
         <w:rPr>
           <w:rStyle w:val="Code"/>
         </w:rPr>
-        <w:t>:       13875</w:t>
+        <w:t xml:space="preserve">      Bad Ipv4 Pkts:      0</w:t>
       </w:r>
     </w:p>
     <w:p>
@@ -28877,7 +28956,7 @@
         <w:rPr>
           <w:rStyle w:val="Code"/>
         </w:rPr>
-        <w:t xml:space="preserve">      Bad Ipv4 Bytes:     0</w:t>
+        <w:t xml:space="preserve">      Bad Ipv6 Bytes:     0</w:t>
       </w:r>
     </w:p>
     <w:p>
@@ -28891,21 +28970,21 @@
         <w:rPr>
           <w:rStyle w:val="Code"/>
         </w:rPr>
-        <w:t xml:space="preserve">      Bad Ipv4 </w:t>
-      </w:r>
-      <w:proofErr w:type="spellStart"/>
-      <w:r>
+        <w:t xml:space="preserve">      Bad Ipv6 Pkts:      0</w:t>
+      </w:r>
+    </w:p>
+    <w:p>
+      <w:pPr>
+        <w:pStyle w:val="ComputerCode"/>
         <w:rPr>
           <w:rStyle w:val="Code"/>
         </w:rPr>
-        <w:t>Pkts</w:t>
-      </w:r>
-      <w:proofErr w:type="spellEnd"/>
+      </w:pPr>
       <w:r>
         <w:rPr>
           <w:rStyle w:val="Code"/>
         </w:rPr>
-        <w:t>:      0</w:t>
+        <w:t xml:space="preserve">      Good Ipv4 Bytes:    1558846428</w:t>
       </w:r>
     </w:p>
     <w:p>
@@ -28919,7 +28998,7 @@
         <w:rPr>
           <w:rStyle w:val="Code"/>
         </w:rPr>
-        <w:t xml:space="preserve">      Bad Ipv6 Bytes:     0</w:t>
+        <w:t xml:space="preserve">      Good Ipv4 Pkts:     2017281</w:t>
       </w:r>
     </w:p>
     <w:p>
@@ -28933,105 +29012,21 @@
         <w:rPr>
           <w:rStyle w:val="Code"/>
         </w:rPr>
-        <w:t xml:space="preserve">      Bad Ipv6 </w:t>
-      </w:r>
-      <w:proofErr w:type="spellStart"/>
-      <w:r>
+        <w:t xml:space="preserve">      Good Ipv6 Bytes:    6490018</w:t>
+      </w:r>
+    </w:p>
+    <w:p>
+      <w:pPr>
+        <w:pStyle w:val="ComputerCode"/>
         <w:rPr>
           <w:rStyle w:val="Code"/>
         </w:rPr>
-        <w:t>Pkts</w:t>
-      </w:r>
-      <w:proofErr w:type="spellEnd"/>
+      </w:pPr>
       <w:r>
         <w:rPr>
           <w:rStyle w:val="Code"/>
         </w:rPr>
-        <w:t>:      0</w:t>
-      </w:r>
-    </w:p>
-    <w:p>
-      <w:pPr>
-        <w:pStyle w:val="ComputerCode"/>
-        <w:rPr>
-          <w:rStyle w:val="Code"/>
-        </w:rPr>
-      </w:pPr>
-      <w:r>
-        <w:rPr>
-          <w:rStyle w:val="Code"/>
-        </w:rPr>
-        <w:t xml:space="preserve">      Good Ipv4 Bytes:    1558846428</w:t>
-      </w:r>
-    </w:p>
-    <w:p>
-      <w:pPr>
-        <w:pStyle w:val="ComputerCode"/>
-        <w:rPr>
-          <w:rStyle w:val="Code"/>
-        </w:rPr>
-      </w:pPr>
-      <w:r>
-        <w:rPr>
-          <w:rStyle w:val="Code"/>
-        </w:rPr>
-        <w:t xml:space="preserve">      Good Ipv4 </w:t>
-      </w:r>
-      <w:proofErr w:type="spellStart"/>
-      <w:r>
-        <w:rPr>
-          <w:rStyle w:val="Code"/>
-        </w:rPr>
-        <w:t>Pkts</w:t>
-      </w:r>
-      <w:proofErr w:type="spellEnd"/>
-      <w:r>
-        <w:rPr>
-          <w:rStyle w:val="Code"/>
-        </w:rPr>
-        <w:t>:     2017281</w:t>
-      </w:r>
-    </w:p>
-    <w:p>
-      <w:pPr>
-        <w:pStyle w:val="ComputerCode"/>
-        <w:rPr>
-          <w:rStyle w:val="Code"/>
-        </w:rPr>
-      </w:pPr>
-      <w:r>
-        <w:rPr>
-          <w:rStyle w:val="Code"/>
-        </w:rPr>
-        <w:t xml:space="preserve">      Good Ipv6 Bytes:    6490018</w:t>
-      </w:r>
-    </w:p>
-    <w:p>
-      <w:pPr>
-        <w:pStyle w:val="ComputerCode"/>
-        <w:rPr>
-          <w:rStyle w:val="Code"/>
-        </w:rPr>
-      </w:pPr>
-      <w:r>
-        <w:rPr>
-          <w:rStyle w:val="Code"/>
-        </w:rPr>
-        <w:t xml:space="preserve">      Good Ipv6 </w:t>
-      </w:r>
-      <w:proofErr w:type="spellStart"/>
-      <w:r>
-        <w:rPr>
-          <w:rStyle w:val="Code"/>
-        </w:rPr>
-        <w:t>Pkts</w:t>
-      </w:r>
-      <w:proofErr w:type="spellEnd"/>
-      <w:r>
-        <w:rPr>
-          <w:rStyle w:val="Code"/>
-        </w:rPr>
-        <w:t>:     83520</w:t>
+        <w:t xml:space="preserve">      Good Ipv6 Pkts:     83520</w:t>
       </w:r>
     </w:p>
     <w:p>
@@ -29246,7 +29241,6 @@
         <w:rPr>
           <w:lang w:val="en"/>
         </w:rPr>
-        <w:lastRenderedPageBreak/>
         <w:t>tpr</w:t>
       </w:r>
       <w:proofErr w:type="spellEnd"/>
@@ -29302,21 +29296,7 @@
         <w:rPr>
           <w:lang w:val="en"/>
         </w:rPr>
-        <w:t xml:space="preserve"> – </w:t>
-      </w:r>
-      <w:proofErr w:type="spellStart"/>
-      <w:r>
-        <w:rPr>
-          <w:lang w:val="en"/>
-        </w:rPr>
-        <w:t>ethernet</w:t>
-      </w:r>
-      <w:proofErr w:type="spellEnd"/>
-      <w:r>
-        <w:rPr>
-          <w:lang w:val="en"/>
-        </w:rPr>
-        <w:t xml:space="preserve"> bad byte count</w:t>
+        <w:t xml:space="preserve"> – ethernet bad byte count</w:t>
       </w:r>
     </w:p>
     <w:p>
@@ -29342,21 +29322,7 @@
         <w:rPr>
           <w:lang w:val="en"/>
         </w:rPr>
-        <w:t xml:space="preserve"> – </w:t>
-      </w:r>
-      <w:proofErr w:type="spellStart"/>
-      <w:r>
-        <w:rPr>
-          <w:lang w:val="en"/>
-        </w:rPr>
-        <w:t>ethernet</w:t>
-      </w:r>
-      <w:proofErr w:type="spellEnd"/>
-      <w:r>
-        <w:rPr>
-          <w:lang w:val="en"/>
-        </w:rPr>
-        <w:t xml:space="preserve"> bad packet count</w:t>
+        <w:t xml:space="preserve"> – ethernet bad packet count</w:t>
       </w:r>
     </w:p>
     <w:p>
@@ -29639,13 +29605,14 @@
       <w:pPr>
         <w:pStyle w:val="Heading3"/>
       </w:pPr>
-      <w:bookmarkStart w:id="91" w:name="_Toc489601973"/>
-      <w:bookmarkStart w:id="92" w:name="_Toc489865838"/>
-      <w:r>
+      <w:bookmarkStart w:id="108" w:name="_Toc489601973"/>
+      <w:bookmarkStart w:id="109" w:name="_Toc489865838"/>
+      <w:r>
+        <w:lastRenderedPageBreak/>
         <w:t>Version Record Type</w:t>
       </w:r>
-      <w:bookmarkEnd w:id="91"/>
-      <w:bookmarkEnd w:id="92"/>
+      <w:bookmarkEnd w:id="108"/>
+      <w:bookmarkEnd w:id="109"/>
     </w:p>
     <w:p>
       <w:pPr>
@@ -29679,19 +29646,11 @@
           <w:rStyle w:val="Code"/>
         </w:rPr>
       </w:pPr>
-      <w:proofErr w:type="gramStart"/>
       <w:r>
         <w:rPr>
           <w:rStyle w:val="Code"/>
         </w:rPr>
-        <w:t>4,Ver</w:t>
-      </w:r>
-      <w:proofErr w:type="gramEnd"/>
-      <w:r>
-        <w:rPr>
-          <w:rStyle w:val="Code"/>
-        </w:rPr>
-        <w:t>:UNRELEASED (d654),</w:t>
+        <w:t>4,Ver:UNRELEASED (d654),</w:t>
       </w:r>
       <w:proofErr w:type="spellStart"/>
       <w:r>
@@ -29775,13 +29734,13 @@
       <w:pPr>
         <w:pStyle w:val="Heading3"/>
       </w:pPr>
-      <w:bookmarkStart w:id="93" w:name="_Toc489601974"/>
-      <w:bookmarkStart w:id="94" w:name="_Toc489865839"/>
+      <w:bookmarkStart w:id="110" w:name="_Toc489601974"/>
+      <w:bookmarkStart w:id="111" w:name="_Toc489865839"/>
       <w:r>
         <w:t>Error Record Type</w:t>
       </w:r>
-      <w:bookmarkEnd w:id="93"/>
-      <w:bookmarkEnd w:id="94"/>
+      <w:bookmarkEnd w:id="110"/>
+      <w:bookmarkEnd w:id="111"/>
       <w:r>
         <w:t xml:space="preserve"> </w:t>
       </w:r>
@@ -29951,7 +29910,6 @@
         <w:rPr>
           <w:lang w:val="en"/>
         </w:rPr>
-        <w:lastRenderedPageBreak/>
         <w:t xml:space="preserve">124 – </w:t>
       </w:r>
       <w:proofErr w:type="spellStart"/>
@@ -30062,21 +30020,7 @@
         <w:rPr>
           <w:lang w:val="en"/>
         </w:rPr>
-        <w:t xml:space="preserve"> has an </w:t>
-      </w:r>
-      <w:proofErr w:type="spellStart"/>
-      <w:r>
-        <w:rPr>
-          <w:lang w:val="en"/>
-        </w:rPr>
-        <w:t>ethernet</w:t>
-      </w:r>
-      <w:proofErr w:type="spellEnd"/>
-      <w:r>
-        <w:rPr>
-          <w:lang w:val="en"/>
-        </w:rPr>
-        <w:t xml:space="preserve"> packet that cannot be parsed</w:t>
+        <w:t xml:space="preserve"> has an ethernet packet that cannot be parsed</w:t>
       </w:r>
     </w:p>
     <w:p>
@@ -30309,7 +30253,7 @@
 </file>
 
 <file path=word/endnotes.xml><?xml version="1.0" encoding="utf-8"?>
-<w:endnotes xmlns:wpc="http://schemas.microsoft.com/office/word/2010/wordprocessingCanvas" xmlns:mo="http://schemas.microsoft.com/office/mac/office/2008/main" xmlns:mc="http://schemas.openxmlformats.org/markup-compatibility/2006" xmlns:mv="urn:schemas-microsoft-com:mac:vml" xmlns:o="urn:schemas-microsoft-com:office:office" xmlns:r="http://schemas.openxmlformats.org/officeDocument/2006/relationships" xmlns:m="http://schemas.openxmlformats.org/officeDocument/2006/math" xmlns:v="urn:schemas-microsoft-com:vml" xmlns:wp14="http://schemas.microsoft.com/office/word/2010/wordprocessingDrawing" xmlns:wp="http://schemas.openxmlformats.org/drawingml/2006/wordprocessingDrawing" xmlns:w10="urn:schemas-microsoft-com:office:word" xmlns:w="http://schemas.openxmlformats.org/wordprocessingml/2006/main" xmlns:w14="http://schemas.microsoft.com/office/word/2010/wordml" xmlns:w15="http://schemas.microsoft.com/office/word/2012/wordml" xmlns:wpg="http://schemas.microsoft.com/office/word/2010/wordprocessingGroup" xmlns:wpi="http://schemas.microsoft.com/office/word/2010/wordprocessingInk" xmlns:wne="http://schemas.microsoft.com/office/word/2006/wordml" xmlns:wps="http://schemas.microsoft.com/office/word/2010/wordprocessingShape" mc:Ignorable="w14 w15 wp14">
+<w:endnotes xmlns:wpc="http://schemas.microsoft.com/office/word/2010/wordprocessingCanvas" xmlns:cx="http://schemas.microsoft.com/office/drawing/2014/chartex" xmlns:cx1="http://schemas.microsoft.com/office/drawing/2015/9/8/chartex" xmlns:cx2="http://schemas.microsoft.com/office/drawing/2015/10/21/chartex" xmlns:cx3="http://schemas.microsoft.com/office/drawing/2016/5/9/chartex" xmlns:cx4="http://schemas.microsoft.com/office/drawing/2016/5/10/chartex" xmlns:cx5="http://schemas.microsoft.com/office/drawing/2016/5/11/chartex" xmlns:cx6="http://schemas.microsoft.com/office/drawing/2016/5/12/chartex" xmlns:cx7="http://schemas.microsoft.com/office/drawing/2016/5/13/chartex" xmlns:cx8="http://schemas.microsoft.com/office/drawing/2016/5/14/chartex" xmlns:mc="http://schemas.openxmlformats.org/markup-compatibility/2006" xmlns:aink="http://schemas.microsoft.com/office/drawing/2016/ink" xmlns:am3d="http://schemas.microsoft.com/office/drawing/2017/model3d" xmlns:o="urn:schemas-microsoft-com:office:office" xmlns:r="http://schemas.openxmlformats.org/officeDocument/2006/relationships" xmlns:m="http://schemas.openxmlformats.org/officeDocument/2006/math" xmlns:v="urn:schemas-microsoft-com:vml" xmlns:wp14="http://schemas.microsoft.com/office/word/2010/wordprocessingDrawing" xmlns:wp="http://schemas.openxmlformats.org/drawingml/2006/wordprocessingDrawing" xmlns:w10="urn:schemas-microsoft-com:office:word" xmlns:w="http://schemas.openxmlformats.org/wordprocessingml/2006/main" xmlns:w14="http://schemas.microsoft.com/office/word/2010/wordml" xmlns:w15="http://schemas.microsoft.com/office/word/2012/wordml" xmlns:w16cex="http://schemas.microsoft.com/office/word/2018/wordml/cex" xmlns:w16cid="http://schemas.microsoft.com/office/word/2016/wordml/cid" xmlns:w16="http://schemas.microsoft.com/office/word/2018/wordml" xmlns:w16se="http://schemas.microsoft.com/office/word/2015/wordml/symex" xmlns:wpg="http://schemas.microsoft.com/office/word/2010/wordprocessingGroup" xmlns:wpi="http://schemas.microsoft.com/office/word/2010/wordprocessingInk" xmlns:wne="http://schemas.microsoft.com/office/word/2006/wordml" xmlns:wps="http://schemas.microsoft.com/office/word/2010/wordprocessingShape" mc:Ignorable="w14 w15 w16se w16cid w16 w16cex wp14">
   <w:endnote w:type="separator" w:id="-1">
     <w:p>
       <w:r>
@@ -30328,7 +30272,7 @@
 </file>
 
 <file path=word/footer1.xml><?xml version="1.0" encoding="utf-8"?>
-<w:ftr xmlns:wpc="http://schemas.microsoft.com/office/word/2010/wordprocessingCanvas" xmlns:mo="http://schemas.microsoft.com/office/mac/office/2008/main" xmlns:mc="http://schemas.openxmlformats.org/markup-compatibility/2006" xmlns:mv="urn:schemas-microsoft-com:mac:vml" xmlns:o="urn:schemas-microsoft-com:office:office" xmlns:r="http://schemas.openxmlformats.org/officeDocument/2006/relationships" xmlns:m="http://schemas.openxmlformats.org/officeDocument/2006/math" xmlns:v="urn:schemas-microsoft-com:vml" xmlns:wp14="http://schemas.microsoft.com/office/word/2010/wordprocessingDrawing" xmlns:wp="http://schemas.openxmlformats.org/drawingml/2006/wordprocessingDrawing" xmlns:w10="urn:schemas-microsoft-com:office:word" xmlns:w="http://schemas.openxmlformats.org/wordprocessingml/2006/main" xmlns:w14="http://schemas.microsoft.com/office/word/2010/wordml" xmlns:w15="http://schemas.microsoft.com/office/word/2012/wordml" xmlns:wpg="http://schemas.microsoft.com/office/word/2010/wordprocessingGroup" xmlns:wpi="http://schemas.microsoft.com/office/word/2010/wordprocessingInk" xmlns:wne="http://schemas.microsoft.com/office/word/2006/wordml" xmlns:wps="http://schemas.microsoft.com/office/word/2010/wordprocessingShape" mc:Ignorable="w14 w15 wp14">
+<w:ftr xmlns:wpc="http://schemas.microsoft.com/office/word/2010/wordprocessingCanvas" xmlns:cx="http://schemas.microsoft.com/office/drawing/2014/chartex" xmlns:cx1="http://schemas.microsoft.com/office/drawing/2015/9/8/chartex" xmlns:cx2="http://schemas.microsoft.com/office/drawing/2015/10/21/chartex" xmlns:cx3="http://schemas.microsoft.com/office/drawing/2016/5/9/chartex" xmlns:cx4="http://schemas.microsoft.com/office/drawing/2016/5/10/chartex" xmlns:cx5="http://schemas.microsoft.com/office/drawing/2016/5/11/chartex" xmlns:cx6="http://schemas.microsoft.com/office/drawing/2016/5/12/chartex" xmlns:cx7="http://schemas.microsoft.com/office/drawing/2016/5/13/chartex" xmlns:cx8="http://schemas.microsoft.com/office/drawing/2016/5/14/chartex" xmlns:mc="http://schemas.openxmlformats.org/markup-compatibility/2006" xmlns:aink="http://schemas.microsoft.com/office/drawing/2016/ink" xmlns:am3d="http://schemas.microsoft.com/office/drawing/2017/model3d" xmlns:o="urn:schemas-microsoft-com:office:office" xmlns:r="http://schemas.openxmlformats.org/officeDocument/2006/relationships" xmlns:m="http://schemas.openxmlformats.org/officeDocument/2006/math" xmlns:v="urn:schemas-microsoft-com:vml" xmlns:wp14="http://schemas.microsoft.com/office/word/2010/wordprocessingDrawing" xmlns:wp="http://schemas.openxmlformats.org/drawingml/2006/wordprocessingDrawing" xmlns:w10="urn:schemas-microsoft-com:office:word" xmlns:w="http://schemas.openxmlformats.org/wordprocessingml/2006/main" xmlns:w14="http://schemas.microsoft.com/office/word/2010/wordml" xmlns:w15="http://schemas.microsoft.com/office/word/2012/wordml" xmlns:w16cex="http://schemas.microsoft.com/office/word/2018/wordml/cex" xmlns:w16cid="http://schemas.microsoft.com/office/word/2016/wordml/cid" xmlns:w16="http://schemas.microsoft.com/office/word/2018/wordml" xmlns:w16se="http://schemas.microsoft.com/office/word/2015/wordml/symex" xmlns:wpg="http://schemas.microsoft.com/office/word/2010/wordprocessingGroup" xmlns:wpi="http://schemas.microsoft.com/office/word/2010/wordprocessingInk" xmlns:wne="http://schemas.microsoft.com/office/word/2006/wordml" xmlns:wps="http://schemas.microsoft.com/office/word/2010/wordprocessingShape" mc:Ignorable="w14 w15 w16se w16cid w16 w16cex wp14">
   <w:p>
     <w:pPr>
       <w:pStyle w:val="Footer"/>
@@ -30366,7 +30310,7 @@
 </file>
 
 <file path=word/footer10.xml><?xml version="1.0" encoding="utf-8"?>
-<w:ftr xmlns:wpc="http://schemas.microsoft.com/office/word/2010/wordprocessingCanvas" xmlns:mo="http://schemas.microsoft.com/office/mac/office/2008/main" xmlns:mc="http://schemas.openxmlformats.org/markup-compatibility/2006" xmlns:mv="urn:schemas-microsoft-com:mac:vml" xmlns:o="urn:schemas-microsoft-com:office:office" xmlns:r="http://schemas.openxmlformats.org/officeDocument/2006/relationships" xmlns:m="http://schemas.openxmlformats.org/officeDocument/2006/math" xmlns:v="urn:schemas-microsoft-com:vml" xmlns:wp14="http://schemas.microsoft.com/office/word/2010/wordprocessingDrawing" xmlns:wp="http://schemas.openxmlformats.org/drawingml/2006/wordprocessingDrawing" xmlns:w10="urn:schemas-microsoft-com:office:word" xmlns:w="http://schemas.openxmlformats.org/wordprocessingml/2006/main" xmlns:w14="http://schemas.microsoft.com/office/word/2010/wordml" xmlns:w15="http://schemas.microsoft.com/office/word/2012/wordml" xmlns:wpg="http://schemas.microsoft.com/office/word/2010/wordprocessingGroup" xmlns:wpi="http://schemas.microsoft.com/office/word/2010/wordprocessingInk" xmlns:wne="http://schemas.microsoft.com/office/word/2006/wordml" xmlns:wps="http://schemas.microsoft.com/office/word/2010/wordprocessingShape" mc:Ignorable="w14 w15 wp14">
+<w:ftr xmlns:wpc="http://schemas.microsoft.com/office/word/2010/wordprocessingCanvas" xmlns:cx="http://schemas.microsoft.com/office/drawing/2014/chartex" xmlns:cx1="http://schemas.microsoft.com/office/drawing/2015/9/8/chartex" xmlns:cx2="http://schemas.microsoft.com/office/drawing/2015/10/21/chartex" xmlns:cx3="http://schemas.microsoft.com/office/drawing/2016/5/9/chartex" xmlns:cx4="http://schemas.microsoft.com/office/drawing/2016/5/10/chartex" xmlns:cx5="http://schemas.microsoft.com/office/drawing/2016/5/11/chartex" xmlns:cx6="http://schemas.microsoft.com/office/drawing/2016/5/12/chartex" xmlns:cx7="http://schemas.microsoft.com/office/drawing/2016/5/13/chartex" xmlns:cx8="http://schemas.microsoft.com/office/drawing/2016/5/14/chartex" xmlns:mc="http://schemas.openxmlformats.org/markup-compatibility/2006" xmlns:aink="http://schemas.microsoft.com/office/drawing/2016/ink" xmlns:am3d="http://schemas.microsoft.com/office/drawing/2017/model3d" xmlns:o="urn:schemas-microsoft-com:office:office" xmlns:r="http://schemas.openxmlformats.org/officeDocument/2006/relationships" xmlns:m="http://schemas.openxmlformats.org/officeDocument/2006/math" xmlns:v="urn:schemas-microsoft-com:vml" xmlns:wp14="http://schemas.microsoft.com/office/word/2010/wordprocessingDrawing" xmlns:wp="http://schemas.openxmlformats.org/drawingml/2006/wordprocessingDrawing" xmlns:w10="urn:schemas-microsoft-com:office:word" xmlns:w="http://schemas.openxmlformats.org/wordprocessingml/2006/main" xmlns:w14="http://schemas.microsoft.com/office/word/2010/wordml" xmlns:w15="http://schemas.microsoft.com/office/word/2012/wordml" xmlns:w16cex="http://schemas.microsoft.com/office/word/2018/wordml/cex" xmlns:w16cid="http://schemas.microsoft.com/office/word/2016/wordml/cid" xmlns:w16="http://schemas.microsoft.com/office/word/2018/wordml" xmlns:w16se="http://schemas.microsoft.com/office/word/2015/wordml/symex" xmlns:wpg="http://schemas.microsoft.com/office/word/2010/wordprocessingGroup" xmlns:wpi="http://schemas.microsoft.com/office/word/2010/wordprocessingInk" xmlns:wne="http://schemas.microsoft.com/office/word/2006/wordml" xmlns:wps="http://schemas.microsoft.com/office/word/2010/wordprocessingShape" mc:Ignorable="w14 w15 w16se w16cid w16 w16cex wp14">
   <w:p>
     <w:pPr>
       <w:tabs>
@@ -30402,7 +30346,7 @@
 </file>
 
 <file path=word/footer11.xml><?xml version="1.0" encoding="utf-8"?>
-<w:ftr xmlns:wpc="http://schemas.microsoft.com/office/word/2010/wordprocessingCanvas" xmlns:mo="http://schemas.microsoft.com/office/mac/office/2008/main" xmlns:mc="http://schemas.openxmlformats.org/markup-compatibility/2006" xmlns:mv="urn:schemas-microsoft-com:mac:vml" xmlns:o="urn:schemas-microsoft-com:office:office" xmlns:r="http://schemas.openxmlformats.org/officeDocument/2006/relationships" xmlns:m="http://schemas.openxmlformats.org/officeDocument/2006/math" xmlns:v="urn:schemas-microsoft-com:vml" xmlns:wp14="http://schemas.microsoft.com/office/word/2010/wordprocessingDrawing" xmlns:wp="http://schemas.openxmlformats.org/drawingml/2006/wordprocessingDrawing" xmlns:w10="urn:schemas-microsoft-com:office:word" xmlns:w="http://schemas.openxmlformats.org/wordprocessingml/2006/main" xmlns:w14="http://schemas.microsoft.com/office/word/2010/wordml" xmlns:w15="http://schemas.microsoft.com/office/word/2012/wordml" xmlns:wpg="http://schemas.microsoft.com/office/word/2010/wordprocessingGroup" xmlns:wpi="http://schemas.microsoft.com/office/word/2010/wordprocessingInk" xmlns:wne="http://schemas.microsoft.com/office/word/2006/wordml" xmlns:wps="http://schemas.microsoft.com/office/word/2010/wordprocessingShape" mc:Ignorable="w14 w15 wp14">
+<w:ftr xmlns:wpc="http://schemas.microsoft.com/office/word/2010/wordprocessingCanvas" xmlns:cx="http://schemas.microsoft.com/office/drawing/2014/chartex" xmlns:cx1="http://schemas.microsoft.com/office/drawing/2015/9/8/chartex" xmlns:cx2="http://schemas.microsoft.com/office/drawing/2015/10/21/chartex" xmlns:cx3="http://schemas.microsoft.com/office/drawing/2016/5/9/chartex" xmlns:cx4="http://schemas.microsoft.com/office/drawing/2016/5/10/chartex" xmlns:cx5="http://schemas.microsoft.com/office/drawing/2016/5/11/chartex" xmlns:cx6="http://schemas.microsoft.com/office/drawing/2016/5/12/chartex" xmlns:cx7="http://schemas.microsoft.com/office/drawing/2016/5/13/chartex" xmlns:cx8="http://schemas.microsoft.com/office/drawing/2016/5/14/chartex" xmlns:mc="http://schemas.openxmlformats.org/markup-compatibility/2006" xmlns:aink="http://schemas.microsoft.com/office/drawing/2016/ink" xmlns:am3d="http://schemas.microsoft.com/office/drawing/2017/model3d" xmlns:o="urn:schemas-microsoft-com:office:office" xmlns:r="http://schemas.openxmlformats.org/officeDocument/2006/relationships" xmlns:m="http://schemas.openxmlformats.org/officeDocument/2006/math" xmlns:v="urn:schemas-microsoft-com:vml" xmlns:wp14="http://schemas.microsoft.com/office/word/2010/wordprocessingDrawing" xmlns:wp="http://schemas.openxmlformats.org/drawingml/2006/wordprocessingDrawing" xmlns:w10="urn:schemas-microsoft-com:office:word" xmlns:w="http://schemas.openxmlformats.org/wordprocessingml/2006/main" xmlns:w14="http://schemas.microsoft.com/office/word/2010/wordml" xmlns:w15="http://schemas.microsoft.com/office/word/2012/wordml" xmlns:w16cex="http://schemas.microsoft.com/office/word/2018/wordml/cex" xmlns:w16cid="http://schemas.microsoft.com/office/word/2016/wordml/cid" xmlns:w16="http://schemas.microsoft.com/office/word/2018/wordml" xmlns:w16se="http://schemas.microsoft.com/office/word/2015/wordml/symex" xmlns:wpg="http://schemas.microsoft.com/office/word/2010/wordprocessingGroup" xmlns:wpi="http://schemas.microsoft.com/office/word/2010/wordprocessingInk" xmlns:wne="http://schemas.microsoft.com/office/word/2006/wordml" xmlns:wps="http://schemas.microsoft.com/office/word/2010/wordprocessingShape" mc:Ignorable="w14 w15 w16se w16cid w16 w16cex wp14">
   <w:p>
     <w:pPr>
       <w:tabs>
@@ -30438,7 +30382,7 @@
 </file>
 
 <file path=word/footer12.xml><?xml version="1.0" encoding="utf-8"?>
-<w:ftr xmlns:wpc="http://schemas.microsoft.com/office/word/2010/wordprocessingCanvas" xmlns:mo="http://schemas.microsoft.com/office/mac/office/2008/main" xmlns:mc="http://schemas.openxmlformats.org/markup-compatibility/2006" xmlns:mv="urn:schemas-microsoft-com:mac:vml" xmlns:o="urn:schemas-microsoft-com:office:office" xmlns:r="http://schemas.openxmlformats.org/officeDocument/2006/relationships" xmlns:m="http://schemas.openxmlformats.org/officeDocument/2006/math" xmlns:v="urn:schemas-microsoft-com:vml" xmlns:wp14="http://schemas.microsoft.com/office/word/2010/wordprocessingDrawing" xmlns:wp="http://schemas.openxmlformats.org/drawingml/2006/wordprocessingDrawing" xmlns:w10="urn:schemas-microsoft-com:office:word" xmlns:w="http://schemas.openxmlformats.org/wordprocessingml/2006/main" xmlns:w14="http://schemas.microsoft.com/office/word/2010/wordml" xmlns:w15="http://schemas.microsoft.com/office/word/2012/wordml" xmlns:wpg="http://schemas.microsoft.com/office/word/2010/wordprocessingGroup" xmlns:wpi="http://schemas.microsoft.com/office/word/2010/wordprocessingInk" xmlns:wne="http://schemas.microsoft.com/office/word/2006/wordml" xmlns:wps="http://schemas.microsoft.com/office/word/2010/wordprocessingShape" mc:Ignorable="w14 w15 wp14">
+<w:ftr xmlns:wpc="http://schemas.microsoft.com/office/word/2010/wordprocessingCanvas" xmlns:cx="http://schemas.microsoft.com/office/drawing/2014/chartex" xmlns:cx1="http://schemas.microsoft.com/office/drawing/2015/9/8/chartex" xmlns:cx2="http://schemas.microsoft.com/office/drawing/2015/10/21/chartex" xmlns:cx3="http://schemas.microsoft.com/office/drawing/2016/5/9/chartex" xmlns:cx4="http://schemas.microsoft.com/office/drawing/2016/5/10/chartex" xmlns:cx5="http://schemas.microsoft.com/office/drawing/2016/5/11/chartex" xmlns:cx6="http://schemas.microsoft.com/office/drawing/2016/5/12/chartex" xmlns:cx7="http://schemas.microsoft.com/office/drawing/2016/5/13/chartex" xmlns:cx8="http://schemas.microsoft.com/office/drawing/2016/5/14/chartex" xmlns:mc="http://schemas.openxmlformats.org/markup-compatibility/2006" xmlns:aink="http://schemas.microsoft.com/office/drawing/2016/ink" xmlns:am3d="http://schemas.microsoft.com/office/drawing/2017/model3d" xmlns:o="urn:schemas-microsoft-com:office:office" xmlns:r="http://schemas.openxmlformats.org/officeDocument/2006/relationships" xmlns:m="http://schemas.openxmlformats.org/officeDocument/2006/math" xmlns:v="urn:schemas-microsoft-com:vml" xmlns:wp14="http://schemas.microsoft.com/office/word/2010/wordprocessingDrawing" xmlns:wp="http://schemas.openxmlformats.org/drawingml/2006/wordprocessingDrawing" xmlns:w10="urn:schemas-microsoft-com:office:word" xmlns:w="http://schemas.openxmlformats.org/wordprocessingml/2006/main" xmlns:w14="http://schemas.microsoft.com/office/word/2010/wordml" xmlns:w15="http://schemas.microsoft.com/office/word/2012/wordml" xmlns:w16cex="http://schemas.microsoft.com/office/word/2018/wordml/cex" xmlns:w16cid="http://schemas.microsoft.com/office/word/2016/wordml/cid" xmlns:w16="http://schemas.microsoft.com/office/word/2018/wordml" xmlns:w16se="http://schemas.microsoft.com/office/word/2015/wordml/symex" xmlns:wpg="http://schemas.microsoft.com/office/word/2010/wordprocessingGroup" xmlns:wpi="http://schemas.microsoft.com/office/word/2010/wordprocessingInk" xmlns:wne="http://schemas.microsoft.com/office/word/2006/wordml" xmlns:wps="http://schemas.microsoft.com/office/word/2010/wordprocessingShape" mc:Ignorable="w14 w15 w16se w16cid w16 w16cex wp14">
   <w:p>
     <w:pPr>
       <w:tabs>
@@ -30474,7 +30418,7 @@
 </file>
 
 <file path=word/footer13.xml><?xml version="1.0" encoding="utf-8"?>
-<w:ftr xmlns:wpc="http://schemas.microsoft.com/office/word/2010/wordprocessingCanvas" xmlns:mo="http://schemas.microsoft.com/office/mac/office/2008/main" xmlns:mc="http://schemas.openxmlformats.org/markup-compatibility/2006" xmlns:mv="urn:schemas-microsoft-com:mac:vml" xmlns:o="urn:schemas-microsoft-com:office:office" xmlns:r="http://schemas.openxmlformats.org/officeDocument/2006/relationships" xmlns:m="http://schemas.openxmlformats.org/officeDocument/2006/math" xmlns:v="urn:schemas-microsoft-com:vml" xmlns:wp14="http://schemas.microsoft.com/office/word/2010/wordprocessingDrawing" xmlns:wp="http://schemas.openxmlformats.org/drawingml/2006/wordprocessingDrawing" xmlns:w10="urn:schemas-microsoft-com:office:word" xmlns:w="http://schemas.openxmlformats.org/wordprocessingml/2006/main" xmlns:w14="http://schemas.microsoft.com/office/word/2010/wordml" xmlns:w15="http://schemas.microsoft.com/office/word/2012/wordml" xmlns:wpg="http://schemas.microsoft.com/office/word/2010/wordprocessingGroup" xmlns:wpi="http://schemas.microsoft.com/office/word/2010/wordprocessingInk" xmlns:wne="http://schemas.microsoft.com/office/word/2006/wordml" xmlns:wps="http://schemas.microsoft.com/office/word/2010/wordprocessingShape" mc:Ignorable="w14 w15 wp14">
+<w:ftr xmlns:wpc="http://schemas.microsoft.com/office/word/2010/wordprocessingCanvas" xmlns:cx="http://schemas.microsoft.com/office/drawing/2014/chartex" xmlns:cx1="http://schemas.microsoft.com/office/drawing/2015/9/8/chartex" xmlns:cx2="http://schemas.microsoft.com/office/drawing/2015/10/21/chartex" xmlns:cx3="http://schemas.microsoft.com/office/drawing/2016/5/9/chartex" xmlns:cx4="http://schemas.microsoft.com/office/drawing/2016/5/10/chartex" xmlns:cx5="http://schemas.microsoft.com/office/drawing/2016/5/11/chartex" xmlns:cx6="http://schemas.microsoft.com/office/drawing/2016/5/12/chartex" xmlns:cx7="http://schemas.microsoft.com/office/drawing/2016/5/13/chartex" xmlns:cx8="http://schemas.microsoft.com/office/drawing/2016/5/14/chartex" xmlns:mc="http://schemas.openxmlformats.org/markup-compatibility/2006" xmlns:aink="http://schemas.microsoft.com/office/drawing/2016/ink" xmlns:am3d="http://schemas.microsoft.com/office/drawing/2017/model3d" xmlns:o="urn:schemas-microsoft-com:office:office" xmlns:r="http://schemas.openxmlformats.org/officeDocument/2006/relationships" xmlns:m="http://schemas.openxmlformats.org/officeDocument/2006/math" xmlns:v="urn:schemas-microsoft-com:vml" xmlns:wp14="http://schemas.microsoft.com/office/word/2010/wordprocessingDrawing" xmlns:wp="http://schemas.openxmlformats.org/drawingml/2006/wordprocessingDrawing" xmlns:w10="urn:schemas-microsoft-com:office:word" xmlns:w="http://schemas.openxmlformats.org/wordprocessingml/2006/main" xmlns:w14="http://schemas.microsoft.com/office/word/2010/wordml" xmlns:w15="http://schemas.microsoft.com/office/word/2012/wordml" xmlns:w16cex="http://schemas.microsoft.com/office/word/2018/wordml/cex" xmlns:w16cid="http://schemas.microsoft.com/office/word/2016/wordml/cid" xmlns:w16="http://schemas.microsoft.com/office/word/2018/wordml" xmlns:w16se="http://schemas.microsoft.com/office/word/2015/wordml/symex" xmlns:wpg="http://schemas.microsoft.com/office/word/2010/wordprocessingGroup" xmlns:wpi="http://schemas.microsoft.com/office/word/2010/wordprocessingInk" xmlns:wne="http://schemas.microsoft.com/office/word/2006/wordml" xmlns:wps="http://schemas.microsoft.com/office/word/2010/wordprocessingShape" mc:Ignorable="w14 w15 w16se w16cid w16 w16cex wp14">
   <w:p>
     <w:pPr>
       <w:pStyle w:val="Footer"/>
@@ -30484,7 +30428,7 @@
 </file>
 
 <file path=word/footer2.xml><?xml version="1.0" encoding="utf-8"?>
-<w:ftr xmlns:wpc="http://schemas.microsoft.com/office/word/2010/wordprocessingCanvas" xmlns:mo="http://schemas.microsoft.com/office/mac/office/2008/main" xmlns:mc="http://schemas.openxmlformats.org/markup-compatibility/2006" xmlns:mv="urn:schemas-microsoft-com:mac:vml" xmlns:o="urn:schemas-microsoft-com:office:office" xmlns:r="http://schemas.openxmlformats.org/officeDocument/2006/relationships" xmlns:m="http://schemas.openxmlformats.org/officeDocument/2006/math" xmlns:v="urn:schemas-microsoft-com:vml" xmlns:wp14="http://schemas.microsoft.com/office/word/2010/wordprocessingDrawing" xmlns:wp="http://schemas.openxmlformats.org/drawingml/2006/wordprocessingDrawing" xmlns:w10="urn:schemas-microsoft-com:office:word" xmlns:w="http://schemas.openxmlformats.org/wordprocessingml/2006/main" xmlns:w14="http://schemas.microsoft.com/office/word/2010/wordml" xmlns:w15="http://schemas.microsoft.com/office/word/2012/wordml" xmlns:wpg="http://schemas.microsoft.com/office/word/2010/wordprocessingGroup" xmlns:wpi="http://schemas.microsoft.com/office/word/2010/wordprocessingInk" xmlns:wne="http://schemas.microsoft.com/office/word/2006/wordml" xmlns:wps="http://schemas.microsoft.com/office/word/2010/wordprocessingShape" mc:Ignorable="w14 w15 wp14">
+<w:ftr xmlns:wpc="http://schemas.microsoft.com/office/word/2010/wordprocessingCanvas" xmlns:cx="http://schemas.microsoft.com/office/drawing/2014/chartex" xmlns:cx1="http://schemas.microsoft.com/office/drawing/2015/9/8/chartex" xmlns:cx2="http://schemas.microsoft.com/office/drawing/2015/10/21/chartex" xmlns:cx3="http://schemas.microsoft.com/office/drawing/2016/5/9/chartex" xmlns:cx4="http://schemas.microsoft.com/office/drawing/2016/5/10/chartex" xmlns:cx5="http://schemas.microsoft.com/office/drawing/2016/5/11/chartex" xmlns:cx6="http://schemas.microsoft.com/office/drawing/2016/5/12/chartex" xmlns:cx7="http://schemas.microsoft.com/office/drawing/2016/5/13/chartex" xmlns:cx8="http://schemas.microsoft.com/office/drawing/2016/5/14/chartex" xmlns:mc="http://schemas.openxmlformats.org/markup-compatibility/2006" xmlns:aink="http://schemas.microsoft.com/office/drawing/2016/ink" xmlns:am3d="http://schemas.microsoft.com/office/drawing/2017/model3d" xmlns:o="urn:schemas-microsoft-com:office:office" xmlns:r="http://schemas.openxmlformats.org/officeDocument/2006/relationships" xmlns:m="http://schemas.openxmlformats.org/officeDocument/2006/math" xmlns:v="urn:schemas-microsoft-com:vml" xmlns:wp14="http://schemas.microsoft.com/office/word/2010/wordprocessingDrawing" xmlns:wp="http://schemas.openxmlformats.org/drawingml/2006/wordprocessingDrawing" xmlns:w10="urn:schemas-microsoft-com:office:word" xmlns:w="http://schemas.openxmlformats.org/wordprocessingml/2006/main" xmlns:w14="http://schemas.microsoft.com/office/word/2010/wordml" xmlns:w15="http://schemas.microsoft.com/office/word/2012/wordml" xmlns:w16cex="http://schemas.microsoft.com/office/word/2018/wordml/cex" xmlns:w16cid="http://schemas.microsoft.com/office/word/2016/wordml/cid" xmlns:w16="http://schemas.microsoft.com/office/word/2018/wordml" xmlns:w16se="http://schemas.microsoft.com/office/word/2015/wordml/symex" xmlns:wpg="http://schemas.microsoft.com/office/word/2010/wordprocessingGroup" xmlns:wpi="http://schemas.microsoft.com/office/word/2010/wordprocessingInk" xmlns:wne="http://schemas.microsoft.com/office/word/2006/wordml" xmlns:wps="http://schemas.microsoft.com/office/word/2010/wordprocessingShape" mc:Ignorable="w14 w15 w16se w16cid w16 w16cex wp14">
   <w:p>
     <w:pPr>
       <w:pStyle w:val="Footer"/>
@@ -30591,7 +30535,7 @@
 </file>
 
 <file path=word/footer3.xml><?xml version="1.0" encoding="utf-8"?>
-<w:ftr xmlns:wpc="http://schemas.microsoft.com/office/word/2010/wordprocessingCanvas" xmlns:mo="http://schemas.microsoft.com/office/mac/office/2008/main" xmlns:mc="http://schemas.openxmlformats.org/markup-compatibility/2006" xmlns:mv="urn:schemas-microsoft-com:mac:vml" xmlns:o="urn:schemas-microsoft-com:office:office" xmlns:r="http://schemas.openxmlformats.org/officeDocument/2006/relationships" xmlns:m="http://schemas.openxmlformats.org/officeDocument/2006/math" xmlns:v="urn:schemas-microsoft-com:vml" xmlns:wp14="http://schemas.microsoft.com/office/word/2010/wordprocessingDrawing" xmlns:wp="http://schemas.openxmlformats.org/drawingml/2006/wordprocessingDrawing" xmlns:w10="urn:schemas-microsoft-com:office:word" xmlns:w="http://schemas.openxmlformats.org/wordprocessingml/2006/main" xmlns:w14="http://schemas.microsoft.com/office/word/2010/wordml" xmlns:w15="http://schemas.microsoft.com/office/word/2012/wordml" xmlns:wpg="http://schemas.microsoft.com/office/word/2010/wordprocessingGroup" xmlns:wpi="http://schemas.microsoft.com/office/word/2010/wordprocessingInk" xmlns:wne="http://schemas.microsoft.com/office/word/2006/wordml" xmlns:wps="http://schemas.microsoft.com/office/word/2010/wordprocessingShape" mc:Ignorable="w14 w15 wp14">
+<w:ftr xmlns:wpc="http://schemas.microsoft.com/office/word/2010/wordprocessingCanvas" xmlns:cx="http://schemas.microsoft.com/office/drawing/2014/chartex" xmlns:cx1="http://schemas.microsoft.com/office/drawing/2015/9/8/chartex" xmlns:cx2="http://schemas.microsoft.com/office/drawing/2015/10/21/chartex" xmlns:cx3="http://schemas.microsoft.com/office/drawing/2016/5/9/chartex" xmlns:cx4="http://schemas.microsoft.com/office/drawing/2016/5/10/chartex" xmlns:cx5="http://schemas.microsoft.com/office/drawing/2016/5/11/chartex" xmlns:cx6="http://schemas.microsoft.com/office/drawing/2016/5/12/chartex" xmlns:cx7="http://schemas.microsoft.com/office/drawing/2016/5/13/chartex" xmlns:cx8="http://schemas.microsoft.com/office/drawing/2016/5/14/chartex" xmlns:mc="http://schemas.openxmlformats.org/markup-compatibility/2006" xmlns:aink="http://schemas.microsoft.com/office/drawing/2016/ink" xmlns:am3d="http://schemas.microsoft.com/office/drawing/2017/model3d" xmlns:o="urn:schemas-microsoft-com:office:office" xmlns:r="http://schemas.openxmlformats.org/officeDocument/2006/relationships" xmlns:m="http://schemas.openxmlformats.org/officeDocument/2006/math" xmlns:v="urn:schemas-microsoft-com:vml" xmlns:wp14="http://schemas.microsoft.com/office/word/2010/wordprocessingDrawing" xmlns:wp="http://schemas.openxmlformats.org/drawingml/2006/wordprocessingDrawing" xmlns:w10="urn:schemas-microsoft-com:office:word" xmlns:w="http://schemas.openxmlformats.org/wordprocessingml/2006/main" xmlns:w14="http://schemas.microsoft.com/office/word/2010/wordml" xmlns:w15="http://schemas.microsoft.com/office/word/2012/wordml" xmlns:w16cex="http://schemas.microsoft.com/office/word/2018/wordml/cex" xmlns:w16cid="http://schemas.microsoft.com/office/word/2016/wordml/cid" xmlns:w16="http://schemas.microsoft.com/office/word/2018/wordml" xmlns:w16se="http://schemas.microsoft.com/office/word/2015/wordml/symex" xmlns:wpg="http://schemas.microsoft.com/office/word/2010/wordprocessingGroup" xmlns:wpi="http://schemas.microsoft.com/office/word/2010/wordprocessingInk" xmlns:wne="http://schemas.microsoft.com/office/word/2006/wordml" xmlns:wps="http://schemas.microsoft.com/office/word/2010/wordprocessingShape" mc:Ignorable="w14 w15 w16se w16cid w16 w16cex wp14">
   <w:p>
     <w:pPr>
       <w:pStyle w:val="Footer"/>
@@ -30627,7 +30571,7 @@
 </file>
 
 <file path=word/footer4.xml><?xml version="1.0" encoding="utf-8"?>
-<w:ftr xmlns:wpc="http://schemas.microsoft.com/office/word/2010/wordprocessingCanvas" xmlns:mo="http://schemas.microsoft.com/office/mac/office/2008/main" xmlns:mc="http://schemas.openxmlformats.org/markup-compatibility/2006" xmlns:mv="urn:schemas-microsoft-com:mac:vml" xmlns:o="urn:schemas-microsoft-com:office:office" xmlns:r="http://schemas.openxmlformats.org/officeDocument/2006/relationships" xmlns:m="http://schemas.openxmlformats.org/officeDocument/2006/math" xmlns:v="urn:schemas-microsoft-com:vml" xmlns:wp14="http://schemas.microsoft.com/office/word/2010/wordprocessingDrawing" xmlns:wp="http://schemas.openxmlformats.org/drawingml/2006/wordprocessingDrawing" xmlns:w10="urn:schemas-microsoft-com:office:word" xmlns:w="http://schemas.openxmlformats.org/wordprocessingml/2006/main" xmlns:w14="http://schemas.microsoft.com/office/word/2010/wordml" xmlns:w15="http://schemas.microsoft.com/office/word/2012/wordml" xmlns:wpg="http://schemas.microsoft.com/office/word/2010/wordprocessingGroup" xmlns:wpi="http://schemas.microsoft.com/office/word/2010/wordprocessingInk" xmlns:wne="http://schemas.microsoft.com/office/word/2006/wordml" xmlns:wps="http://schemas.microsoft.com/office/word/2010/wordprocessingShape" mc:Ignorable="w14 w15 wp14">
+<w:ftr xmlns:wpc="http://schemas.microsoft.com/office/word/2010/wordprocessingCanvas" xmlns:cx="http://schemas.microsoft.com/office/drawing/2014/chartex" xmlns:cx1="http://schemas.microsoft.com/office/drawing/2015/9/8/chartex" xmlns:cx2="http://schemas.microsoft.com/office/drawing/2015/10/21/chartex" xmlns:cx3="http://schemas.microsoft.com/office/drawing/2016/5/9/chartex" xmlns:cx4="http://schemas.microsoft.com/office/drawing/2016/5/10/chartex" xmlns:cx5="http://schemas.microsoft.com/office/drawing/2016/5/11/chartex" xmlns:cx6="http://schemas.microsoft.com/office/drawing/2016/5/12/chartex" xmlns:cx7="http://schemas.microsoft.com/office/drawing/2016/5/13/chartex" xmlns:cx8="http://schemas.microsoft.com/office/drawing/2016/5/14/chartex" xmlns:mc="http://schemas.openxmlformats.org/markup-compatibility/2006" xmlns:aink="http://schemas.microsoft.com/office/drawing/2016/ink" xmlns:am3d="http://schemas.microsoft.com/office/drawing/2017/model3d" xmlns:o="urn:schemas-microsoft-com:office:office" xmlns:r="http://schemas.openxmlformats.org/officeDocument/2006/relationships" xmlns:m="http://schemas.openxmlformats.org/officeDocument/2006/math" xmlns:v="urn:schemas-microsoft-com:vml" xmlns:wp14="http://schemas.microsoft.com/office/word/2010/wordprocessingDrawing" xmlns:wp="http://schemas.openxmlformats.org/drawingml/2006/wordprocessingDrawing" xmlns:w10="urn:schemas-microsoft-com:office:word" xmlns:w="http://schemas.openxmlformats.org/wordprocessingml/2006/main" xmlns:w14="http://schemas.microsoft.com/office/word/2010/wordml" xmlns:w15="http://schemas.microsoft.com/office/word/2012/wordml" xmlns:w16cex="http://schemas.microsoft.com/office/word/2018/wordml/cex" xmlns:w16cid="http://schemas.microsoft.com/office/word/2016/wordml/cid" xmlns:w16="http://schemas.microsoft.com/office/word/2018/wordml" xmlns:w16se="http://schemas.microsoft.com/office/word/2015/wordml/symex" xmlns:wpg="http://schemas.microsoft.com/office/word/2010/wordprocessingGroup" xmlns:wpi="http://schemas.microsoft.com/office/word/2010/wordprocessingInk" xmlns:wne="http://schemas.microsoft.com/office/word/2006/wordml" xmlns:wps="http://schemas.microsoft.com/office/word/2010/wordprocessingShape" mc:Ignorable="w14 w15 w16se w16cid w16 w16cex wp14">
   <w:p>
     <w:pPr>
       <w:pStyle w:val="Footer"/>
@@ -30637,7 +30581,7 @@
 </file>
 
 <file path=word/footer5.xml><?xml version="1.0" encoding="utf-8"?>
-<w:ftr xmlns:wpc="http://schemas.microsoft.com/office/word/2010/wordprocessingCanvas" xmlns:mo="http://schemas.microsoft.com/office/mac/office/2008/main" xmlns:mc="http://schemas.openxmlformats.org/markup-compatibility/2006" xmlns:mv="urn:schemas-microsoft-com:mac:vml" xmlns:o="urn:schemas-microsoft-com:office:office" xmlns:r="http://schemas.openxmlformats.org/officeDocument/2006/relationships" xmlns:m="http://schemas.openxmlformats.org/officeDocument/2006/math" xmlns:v="urn:schemas-microsoft-com:vml" xmlns:wp14="http://schemas.microsoft.com/office/word/2010/wordprocessingDrawing" xmlns:wp="http://schemas.openxmlformats.org/drawingml/2006/wordprocessingDrawing" xmlns:w10="urn:schemas-microsoft-com:office:word" xmlns:w="http://schemas.openxmlformats.org/wordprocessingml/2006/main" xmlns:w14="http://schemas.microsoft.com/office/word/2010/wordml" xmlns:w15="http://schemas.microsoft.com/office/word/2012/wordml" xmlns:wpg="http://schemas.microsoft.com/office/word/2010/wordprocessingGroup" xmlns:wpi="http://schemas.microsoft.com/office/word/2010/wordprocessingInk" xmlns:wne="http://schemas.microsoft.com/office/word/2006/wordml" xmlns:wps="http://schemas.microsoft.com/office/word/2010/wordprocessingShape" mc:Ignorable="w14 w15 wp14">
+<w:ftr xmlns:wpc="http://schemas.microsoft.com/office/word/2010/wordprocessingCanvas" xmlns:cx="http://schemas.microsoft.com/office/drawing/2014/chartex" xmlns:cx1="http://schemas.microsoft.com/office/drawing/2015/9/8/chartex" xmlns:cx2="http://schemas.microsoft.com/office/drawing/2015/10/21/chartex" xmlns:cx3="http://schemas.microsoft.com/office/drawing/2016/5/9/chartex" xmlns:cx4="http://schemas.microsoft.com/office/drawing/2016/5/10/chartex" xmlns:cx5="http://schemas.microsoft.com/office/drawing/2016/5/11/chartex" xmlns:cx6="http://schemas.microsoft.com/office/drawing/2016/5/12/chartex" xmlns:cx7="http://schemas.microsoft.com/office/drawing/2016/5/13/chartex" xmlns:cx8="http://schemas.microsoft.com/office/drawing/2016/5/14/chartex" xmlns:mc="http://schemas.openxmlformats.org/markup-compatibility/2006" xmlns:aink="http://schemas.microsoft.com/office/drawing/2016/ink" xmlns:am3d="http://schemas.microsoft.com/office/drawing/2017/model3d" xmlns:o="urn:schemas-microsoft-com:office:office" xmlns:r="http://schemas.openxmlformats.org/officeDocument/2006/relationships" xmlns:m="http://schemas.openxmlformats.org/officeDocument/2006/math" xmlns:v="urn:schemas-microsoft-com:vml" xmlns:wp14="http://schemas.microsoft.com/office/word/2010/wordprocessingDrawing" xmlns:wp="http://schemas.openxmlformats.org/drawingml/2006/wordprocessingDrawing" xmlns:w10="urn:schemas-microsoft-com:office:word" xmlns:w="http://schemas.openxmlformats.org/wordprocessingml/2006/main" xmlns:w14="http://schemas.microsoft.com/office/word/2010/wordml" xmlns:w15="http://schemas.microsoft.com/office/word/2012/wordml" xmlns:w16cex="http://schemas.microsoft.com/office/word/2018/wordml/cex" xmlns:w16cid="http://schemas.microsoft.com/office/word/2016/wordml/cid" xmlns:w16="http://schemas.microsoft.com/office/word/2018/wordml" xmlns:w16se="http://schemas.microsoft.com/office/word/2015/wordml/symex" xmlns:wpg="http://schemas.microsoft.com/office/word/2010/wordprocessingGroup" xmlns:wpi="http://schemas.microsoft.com/office/word/2010/wordprocessingInk" xmlns:wne="http://schemas.microsoft.com/office/word/2006/wordml" xmlns:wps="http://schemas.microsoft.com/office/word/2010/wordprocessingShape" mc:Ignorable="w14 w15 w16se w16cid w16 w16cex wp14">
   <w:p>
     <w:pPr>
       <w:pStyle w:val="Footer"/>
@@ -30668,7 +30612,7 @@
 </file>
 
 <file path=word/footer6.xml><?xml version="1.0" encoding="utf-8"?>
-<w:ftr xmlns:wpc="http://schemas.microsoft.com/office/word/2010/wordprocessingCanvas" xmlns:mo="http://schemas.microsoft.com/office/mac/office/2008/main" xmlns:mc="http://schemas.openxmlformats.org/markup-compatibility/2006" xmlns:mv="urn:schemas-microsoft-com:mac:vml" xmlns:o="urn:schemas-microsoft-com:office:office" xmlns:r="http://schemas.openxmlformats.org/officeDocument/2006/relationships" xmlns:m="http://schemas.openxmlformats.org/officeDocument/2006/math" xmlns:v="urn:schemas-microsoft-com:vml" xmlns:wp14="http://schemas.microsoft.com/office/word/2010/wordprocessingDrawing" xmlns:wp="http://schemas.openxmlformats.org/drawingml/2006/wordprocessingDrawing" xmlns:w10="urn:schemas-microsoft-com:office:word" xmlns:w="http://schemas.openxmlformats.org/wordprocessingml/2006/main" xmlns:w14="http://schemas.microsoft.com/office/word/2010/wordml" xmlns:w15="http://schemas.microsoft.com/office/word/2012/wordml" xmlns:wpg="http://schemas.microsoft.com/office/word/2010/wordprocessingGroup" xmlns:wpi="http://schemas.microsoft.com/office/word/2010/wordprocessingInk" xmlns:wne="http://schemas.microsoft.com/office/word/2006/wordml" xmlns:wps="http://schemas.microsoft.com/office/word/2010/wordprocessingShape" mc:Ignorable="w14 w15 wp14">
+<w:ftr xmlns:wpc="http://schemas.microsoft.com/office/word/2010/wordprocessingCanvas" xmlns:cx="http://schemas.microsoft.com/office/drawing/2014/chartex" xmlns:cx1="http://schemas.microsoft.com/office/drawing/2015/9/8/chartex" xmlns:cx2="http://schemas.microsoft.com/office/drawing/2015/10/21/chartex" xmlns:cx3="http://schemas.microsoft.com/office/drawing/2016/5/9/chartex" xmlns:cx4="http://schemas.microsoft.com/office/drawing/2016/5/10/chartex" xmlns:cx5="http://schemas.microsoft.com/office/drawing/2016/5/11/chartex" xmlns:cx6="http://schemas.microsoft.com/office/drawing/2016/5/12/chartex" xmlns:cx7="http://schemas.microsoft.com/office/drawing/2016/5/13/chartex" xmlns:cx8="http://schemas.microsoft.com/office/drawing/2016/5/14/chartex" xmlns:mc="http://schemas.openxmlformats.org/markup-compatibility/2006" xmlns:aink="http://schemas.microsoft.com/office/drawing/2016/ink" xmlns:am3d="http://schemas.microsoft.com/office/drawing/2017/model3d" xmlns:o="urn:schemas-microsoft-com:office:office" xmlns:r="http://schemas.openxmlformats.org/officeDocument/2006/relationships" xmlns:m="http://schemas.openxmlformats.org/officeDocument/2006/math" xmlns:v="urn:schemas-microsoft-com:vml" xmlns:wp14="http://schemas.microsoft.com/office/word/2010/wordprocessingDrawing" xmlns:wp="http://schemas.openxmlformats.org/drawingml/2006/wordprocessingDrawing" xmlns:w10="urn:schemas-microsoft-com:office:word" xmlns:w="http://schemas.openxmlformats.org/wordprocessingml/2006/main" xmlns:w14="http://schemas.microsoft.com/office/word/2010/wordml" xmlns:w15="http://schemas.microsoft.com/office/word/2012/wordml" xmlns:w16cex="http://schemas.microsoft.com/office/word/2018/wordml/cex" xmlns:w16cid="http://schemas.microsoft.com/office/word/2016/wordml/cid" xmlns:w16="http://schemas.microsoft.com/office/word/2018/wordml" xmlns:w16se="http://schemas.microsoft.com/office/word/2015/wordml/symex" xmlns:wpg="http://schemas.microsoft.com/office/word/2010/wordprocessingGroup" xmlns:wpi="http://schemas.microsoft.com/office/word/2010/wordprocessingInk" xmlns:wne="http://schemas.microsoft.com/office/word/2006/wordml" xmlns:wps="http://schemas.microsoft.com/office/word/2010/wordprocessingShape" mc:Ignorable="w14 w15 w16se w16cid w16 w16cex wp14">
   <w:p>
     <w:pPr>
       <w:pStyle w:val="Footer"/>
@@ -30704,7 +30648,7 @@
 </file>
 
 <file path=word/footer7.xml><?xml version="1.0" encoding="utf-8"?>
-<w:ftr xmlns:wpc="http://schemas.microsoft.com/office/word/2010/wordprocessingCanvas" xmlns:mo="http://schemas.microsoft.com/office/mac/office/2008/main" xmlns:mc="http://schemas.openxmlformats.org/markup-compatibility/2006" xmlns:mv="urn:schemas-microsoft-com:mac:vml" xmlns:o="urn:schemas-microsoft-com:office:office" xmlns:r="http://schemas.openxmlformats.org/officeDocument/2006/relationships" xmlns:m="http://schemas.openxmlformats.org/officeDocument/2006/math" xmlns:v="urn:schemas-microsoft-com:vml" xmlns:wp14="http://schemas.microsoft.com/office/word/2010/wordprocessingDrawing" xmlns:wp="http://schemas.openxmlformats.org/drawingml/2006/wordprocessingDrawing" xmlns:w10="urn:schemas-microsoft-com:office:word" xmlns:w="http://schemas.openxmlformats.org/wordprocessingml/2006/main" xmlns:w14="http://schemas.microsoft.com/office/word/2010/wordml" xmlns:w15="http://schemas.microsoft.com/office/word/2012/wordml" xmlns:wpg="http://schemas.microsoft.com/office/word/2010/wordprocessingGroup" xmlns:wpi="http://schemas.microsoft.com/office/word/2010/wordprocessingInk" xmlns:wne="http://schemas.microsoft.com/office/word/2006/wordml" xmlns:wps="http://schemas.microsoft.com/office/word/2010/wordprocessingShape" mc:Ignorable="w14 w15 wp14">
+<w:ftr xmlns:wpc="http://schemas.microsoft.com/office/word/2010/wordprocessingCanvas" xmlns:cx="http://schemas.microsoft.com/office/drawing/2014/chartex" xmlns:cx1="http://schemas.microsoft.com/office/drawing/2015/9/8/chartex" xmlns:cx2="http://schemas.microsoft.com/office/drawing/2015/10/21/chartex" xmlns:cx3="http://schemas.microsoft.com/office/drawing/2016/5/9/chartex" xmlns:cx4="http://schemas.microsoft.com/office/drawing/2016/5/10/chartex" xmlns:cx5="http://schemas.microsoft.com/office/drawing/2016/5/11/chartex" xmlns:cx6="http://schemas.microsoft.com/office/drawing/2016/5/12/chartex" xmlns:cx7="http://schemas.microsoft.com/office/drawing/2016/5/13/chartex" xmlns:cx8="http://schemas.microsoft.com/office/drawing/2016/5/14/chartex" xmlns:mc="http://schemas.openxmlformats.org/markup-compatibility/2006" xmlns:aink="http://schemas.microsoft.com/office/drawing/2016/ink" xmlns:am3d="http://schemas.microsoft.com/office/drawing/2017/model3d" xmlns:o="urn:schemas-microsoft-com:office:office" xmlns:r="http://schemas.openxmlformats.org/officeDocument/2006/relationships" xmlns:m="http://schemas.openxmlformats.org/officeDocument/2006/math" xmlns:v="urn:schemas-microsoft-com:vml" xmlns:wp14="http://schemas.microsoft.com/office/word/2010/wordprocessingDrawing" xmlns:wp="http://schemas.openxmlformats.org/drawingml/2006/wordprocessingDrawing" xmlns:w10="urn:schemas-microsoft-com:office:word" xmlns:w="http://schemas.openxmlformats.org/wordprocessingml/2006/main" xmlns:w14="http://schemas.microsoft.com/office/word/2010/wordml" xmlns:w15="http://schemas.microsoft.com/office/word/2012/wordml" xmlns:w16cex="http://schemas.microsoft.com/office/word/2018/wordml/cex" xmlns:w16cid="http://schemas.microsoft.com/office/word/2016/wordml/cid" xmlns:w16="http://schemas.microsoft.com/office/word/2018/wordml" xmlns:w16se="http://schemas.microsoft.com/office/word/2015/wordml/symex" xmlns:wpg="http://schemas.microsoft.com/office/word/2010/wordprocessingGroup" xmlns:wpi="http://schemas.microsoft.com/office/word/2010/wordprocessingInk" xmlns:wne="http://schemas.microsoft.com/office/word/2006/wordml" xmlns:wps="http://schemas.microsoft.com/office/word/2010/wordprocessingShape" mc:Ignorable="w14 w15 w16se w16cid w16 w16cex wp14">
   <w:p>
     <w:pPr>
       <w:pStyle w:val="Footer"/>
@@ -30715,7 +30659,7 @@
 </file>
 
 <file path=word/footer8.xml><?xml version="1.0" encoding="utf-8"?>
-<w:ftr xmlns:wpc="http://schemas.microsoft.com/office/word/2010/wordprocessingCanvas" xmlns:mo="http://schemas.microsoft.com/office/mac/office/2008/main" xmlns:mc="http://schemas.openxmlformats.org/markup-compatibility/2006" xmlns:mv="urn:schemas-microsoft-com:mac:vml" xmlns:o="urn:schemas-microsoft-com:office:office" xmlns:r="http://schemas.openxmlformats.org/officeDocument/2006/relationships" xmlns:m="http://schemas.openxmlformats.org/officeDocument/2006/math" xmlns:v="urn:schemas-microsoft-com:vml" xmlns:wp14="http://schemas.microsoft.com/office/word/2010/wordprocessingDrawing" xmlns:wp="http://schemas.openxmlformats.org/drawingml/2006/wordprocessingDrawing" xmlns:w10="urn:schemas-microsoft-com:office:word" xmlns:w="http://schemas.openxmlformats.org/wordprocessingml/2006/main" xmlns:w14="http://schemas.microsoft.com/office/word/2010/wordml" xmlns:w15="http://schemas.microsoft.com/office/word/2012/wordml" xmlns:wpg="http://schemas.microsoft.com/office/word/2010/wordprocessingGroup" xmlns:wpi="http://schemas.microsoft.com/office/word/2010/wordprocessingInk" xmlns:wne="http://schemas.microsoft.com/office/word/2006/wordml" xmlns:wps="http://schemas.microsoft.com/office/word/2010/wordprocessingShape" mc:Ignorable="w14 w15 wp14">
+<w:ftr xmlns:wpc="http://schemas.microsoft.com/office/word/2010/wordprocessingCanvas" xmlns:cx="http://schemas.microsoft.com/office/drawing/2014/chartex" xmlns:cx1="http://schemas.microsoft.com/office/drawing/2015/9/8/chartex" xmlns:cx2="http://schemas.microsoft.com/office/drawing/2015/10/21/chartex" xmlns:cx3="http://schemas.microsoft.com/office/drawing/2016/5/9/chartex" xmlns:cx4="http://schemas.microsoft.com/office/drawing/2016/5/10/chartex" xmlns:cx5="http://schemas.microsoft.com/office/drawing/2016/5/11/chartex" xmlns:cx6="http://schemas.microsoft.com/office/drawing/2016/5/12/chartex" xmlns:cx7="http://schemas.microsoft.com/office/drawing/2016/5/13/chartex" xmlns:cx8="http://schemas.microsoft.com/office/drawing/2016/5/14/chartex" xmlns:mc="http://schemas.openxmlformats.org/markup-compatibility/2006" xmlns:aink="http://schemas.microsoft.com/office/drawing/2016/ink" xmlns:am3d="http://schemas.microsoft.com/office/drawing/2017/model3d" xmlns:o="urn:schemas-microsoft-com:office:office" xmlns:r="http://schemas.openxmlformats.org/officeDocument/2006/relationships" xmlns:m="http://schemas.openxmlformats.org/officeDocument/2006/math" xmlns:v="urn:schemas-microsoft-com:vml" xmlns:wp14="http://schemas.microsoft.com/office/word/2010/wordprocessingDrawing" xmlns:wp="http://schemas.openxmlformats.org/drawingml/2006/wordprocessingDrawing" xmlns:w10="urn:schemas-microsoft-com:office:word" xmlns:w="http://schemas.openxmlformats.org/wordprocessingml/2006/main" xmlns:w14="http://schemas.microsoft.com/office/word/2010/wordml" xmlns:w15="http://schemas.microsoft.com/office/word/2012/wordml" xmlns:w16cex="http://schemas.microsoft.com/office/word/2018/wordml/cex" xmlns:w16cid="http://schemas.microsoft.com/office/word/2016/wordml/cid" xmlns:w16="http://schemas.microsoft.com/office/word/2018/wordml" xmlns:w16se="http://schemas.microsoft.com/office/word/2015/wordml/symex" xmlns:wpg="http://schemas.microsoft.com/office/word/2010/wordprocessingGroup" xmlns:wpi="http://schemas.microsoft.com/office/word/2010/wordprocessingInk" xmlns:wne="http://schemas.microsoft.com/office/word/2006/wordml" xmlns:wps="http://schemas.microsoft.com/office/word/2010/wordprocessingShape" mc:Ignorable="w14 w15 w16se w16cid w16 w16cex wp14">
   <w:p>
     <w:pPr>
       <w:pStyle w:val="Footer"/>
@@ -30746,7 +30690,7 @@
 </file>
 
 <file path=word/footer9.xml><?xml version="1.0" encoding="utf-8"?>
-<w:ftr xmlns:wpc="http://schemas.microsoft.com/office/word/2010/wordprocessingCanvas" xmlns:mo="http://schemas.microsoft.com/office/mac/office/2008/main" xmlns:mc="http://schemas.openxmlformats.org/markup-compatibility/2006" xmlns:mv="urn:schemas-microsoft-com:mac:vml" xmlns:o="urn:schemas-microsoft-com:office:office" xmlns:r="http://schemas.openxmlformats.org/officeDocument/2006/relationships" xmlns:m="http://schemas.openxmlformats.org/officeDocument/2006/math" xmlns:v="urn:schemas-microsoft-com:vml" xmlns:wp14="http://schemas.microsoft.com/office/word/2010/wordprocessingDrawing" xmlns:wp="http://schemas.openxmlformats.org/drawingml/2006/wordprocessingDrawing" xmlns:w10="urn:schemas-microsoft-com:office:word" xmlns:w="http://schemas.openxmlformats.org/wordprocessingml/2006/main" xmlns:w14="http://schemas.microsoft.com/office/word/2010/wordml" xmlns:w15="http://schemas.microsoft.com/office/word/2012/wordml" xmlns:wpg="http://schemas.microsoft.com/office/word/2010/wordprocessingGroup" xmlns:wpi="http://schemas.microsoft.com/office/word/2010/wordprocessingInk" xmlns:wne="http://schemas.microsoft.com/office/word/2006/wordml" xmlns:wps="http://schemas.microsoft.com/office/word/2010/wordprocessingShape" mc:Ignorable="w14 w15 wp14">
+<w:ftr xmlns:wpc="http://schemas.microsoft.com/office/word/2010/wordprocessingCanvas" xmlns:cx="http://schemas.microsoft.com/office/drawing/2014/chartex" xmlns:cx1="http://schemas.microsoft.com/office/drawing/2015/9/8/chartex" xmlns:cx2="http://schemas.microsoft.com/office/drawing/2015/10/21/chartex" xmlns:cx3="http://schemas.microsoft.com/office/drawing/2016/5/9/chartex" xmlns:cx4="http://schemas.microsoft.com/office/drawing/2016/5/10/chartex" xmlns:cx5="http://schemas.microsoft.com/office/drawing/2016/5/11/chartex" xmlns:cx6="http://schemas.microsoft.com/office/drawing/2016/5/12/chartex" xmlns:cx7="http://schemas.microsoft.com/office/drawing/2016/5/13/chartex" xmlns:cx8="http://schemas.microsoft.com/office/drawing/2016/5/14/chartex" xmlns:mc="http://schemas.openxmlformats.org/markup-compatibility/2006" xmlns:aink="http://schemas.microsoft.com/office/drawing/2016/ink" xmlns:am3d="http://schemas.microsoft.com/office/drawing/2017/model3d" xmlns:o="urn:schemas-microsoft-com:office:office" xmlns:r="http://schemas.openxmlformats.org/officeDocument/2006/relationships" xmlns:m="http://schemas.openxmlformats.org/officeDocument/2006/math" xmlns:v="urn:schemas-microsoft-com:vml" xmlns:wp14="http://schemas.microsoft.com/office/word/2010/wordprocessingDrawing" xmlns:wp="http://schemas.openxmlformats.org/drawingml/2006/wordprocessingDrawing" xmlns:w10="urn:schemas-microsoft-com:office:word" xmlns:w="http://schemas.openxmlformats.org/wordprocessingml/2006/main" xmlns:w14="http://schemas.microsoft.com/office/word/2010/wordml" xmlns:w15="http://schemas.microsoft.com/office/word/2012/wordml" xmlns:w16cex="http://schemas.microsoft.com/office/word/2018/wordml/cex" xmlns:w16cid="http://schemas.microsoft.com/office/word/2016/wordml/cid" xmlns:w16="http://schemas.microsoft.com/office/word/2018/wordml" xmlns:w16se="http://schemas.microsoft.com/office/word/2015/wordml/symex" xmlns:wpg="http://schemas.microsoft.com/office/word/2010/wordprocessingGroup" xmlns:wpi="http://schemas.microsoft.com/office/word/2010/wordprocessingInk" xmlns:wne="http://schemas.microsoft.com/office/word/2006/wordml" xmlns:wps="http://schemas.microsoft.com/office/word/2010/wordprocessingShape" mc:Ignorable="w14 w15 w16se w16cid w16 w16cex wp14">
   <w:p>
     <w:pPr>
       <w:pStyle w:val="Footer"/>
@@ -30857,7 +30801,7 @@
 </file>
 
 <file path=word/footnotes.xml><?xml version="1.0" encoding="utf-8"?>
-<w:footnotes xmlns:wpc="http://schemas.microsoft.com/office/word/2010/wordprocessingCanvas" xmlns:mo="http://schemas.microsoft.com/office/mac/office/2008/main" xmlns:mc="http://schemas.openxmlformats.org/markup-compatibility/2006" xmlns:mv="urn:schemas-microsoft-com:mac:vml" xmlns:o="urn:schemas-microsoft-com:office:office" xmlns:r="http://schemas.openxmlformats.org/officeDocument/2006/relationships" xmlns:m="http://schemas.openxmlformats.org/officeDocument/2006/math" xmlns:v="urn:schemas-microsoft-com:vml" xmlns:wp14="http://schemas.microsoft.com/office/word/2010/wordprocessingDrawing" xmlns:wp="http://schemas.openxmlformats.org/drawingml/2006/wordprocessingDrawing" xmlns:w10="urn:schemas-microsoft-com:office:word" xmlns:w="http://schemas.openxmlformats.org/wordprocessingml/2006/main" xmlns:w14="http://schemas.microsoft.com/office/word/2010/wordml" xmlns:w15="http://schemas.microsoft.com/office/word/2012/wordml" xmlns:wpg="http://schemas.microsoft.com/office/word/2010/wordprocessingGroup" xmlns:wpi="http://schemas.microsoft.com/office/word/2010/wordprocessingInk" xmlns:wne="http://schemas.microsoft.com/office/word/2006/wordml" xmlns:wps="http://schemas.microsoft.com/office/word/2010/wordprocessingShape" mc:Ignorable="w14 w15 wp14">
+<w:footnotes xmlns:wpc="http://schemas.microsoft.com/office/word/2010/wordprocessingCanvas" xmlns:cx="http://schemas.microsoft.com/office/drawing/2014/chartex" xmlns:cx1="http://schemas.microsoft.com/office/drawing/2015/9/8/chartex" xmlns:cx2="http://schemas.microsoft.com/office/drawing/2015/10/21/chartex" xmlns:cx3="http://schemas.microsoft.com/office/drawing/2016/5/9/chartex" xmlns:cx4="http://schemas.microsoft.com/office/drawing/2016/5/10/chartex" xmlns:cx5="http://schemas.microsoft.com/office/drawing/2016/5/11/chartex" xmlns:cx6="http://schemas.microsoft.com/office/drawing/2016/5/12/chartex" xmlns:cx7="http://schemas.microsoft.com/office/drawing/2016/5/13/chartex" xmlns:cx8="http://schemas.microsoft.com/office/drawing/2016/5/14/chartex" xmlns:mc="http://schemas.openxmlformats.org/markup-compatibility/2006" xmlns:aink="http://schemas.microsoft.com/office/drawing/2016/ink" xmlns:am3d="http://schemas.microsoft.com/office/drawing/2017/model3d" xmlns:o="urn:schemas-microsoft-com:office:office" xmlns:r="http://schemas.openxmlformats.org/officeDocument/2006/relationships" xmlns:m="http://schemas.openxmlformats.org/officeDocument/2006/math" xmlns:v="urn:schemas-microsoft-com:vml" xmlns:wp14="http://schemas.microsoft.com/office/word/2010/wordprocessingDrawing" xmlns:wp="http://schemas.openxmlformats.org/drawingml/2006/wordprocessingDrawing" xmlns:w10="urn:schemas-microsoft-com:office:word" xmlns:w="http://schemas.openxmlformats.org/wordprocessingml/2006/main" xmlns:w14="http://schemas.microsoft.com/office/word/2010/wordml" xmlns:w15="http://schemas.microsoft.com/office/word/2012/wordml" xmlns:w16cex="http://schemas.microsoft.com/office/word/2018/wordml/cex" xmlns:w16cid="http://schemas.microsoft.com/office/word/2016/wordml/cid" xmlns:w16="http://schemas.microsoft.com/office/word/2018/wordml" xmlns:w16se="http://schemas.microsoft.com/office/word/2015/wordml/symex" xmlns:wpg="http://schemas.microsoft.com/office/word/2010/wordprocessingGroup" xmlns:wpi="http://schemas.microsoft.com/office/word/2010/wordprocessingInk" xmlns:wne="http://schemas.microsoft.com/office/word/2006/wordml" xmlns:wps="http://schemas.microsoft.com/office/word/2010/wordprocessingShape" mc:Ignorable="w14 w15 w16se w16cid w16 w16cex wp14">
   <w:footnote w:type="separator" w:id="-1">
     <w:p>
       <w:r>
@@ -31174,7 +31118,7 @@
 </file>
 
 <file path=word/header1.xml><?xml version="1.0" encoding="utf-8"?>
-<w:hdr xmlns:wpc="http://schemas.microsoft.com/office/word/2010/wordprocessingCanvas" xmlns:mo="http://schemas.microsoft.com/office/mac/office/2008/main" xmlns:mc="http://schemas.openxmlformats.org/markup-compatibility/2006" xmlns:mv="urn:schemas-microsoft-com:mac:vml" xmlns:o="urn:schemas-microsoft-com:office:office" xmlns:r="http://schemas.openxmlformats.org/officeDocument/2006/relationships" xmlns:m="http://schemas.openxmlformats.org/officeDocument/2006/math" xmlns:v="urn:schemas-microsoft-com:vml" xmlns:wp14="http://schemas.microsoft.com/office/word/2010/wordprocessingDrawing" xmlns:wp="http://schemas.openxmlformats.org/drawingml/2006/wordprocessingDrawing" xmlns:w10="urn:schemas-microsoft-com:office:word" xmlns:w="http://schemas.openxmlformats.org/wordprocessingml/2006/main" xmlns:w14="http://schemas.microsoft.com/office/word/2010/wordml" xmlns:w15="http://schemas.microsoft.com/office/word/2012/wordml" xmlns:wpg="http://schemas.microsoft.com/office/word/2010/wordprocessingGroup" xmlns:wpi="http://schemas.microsoft.com/office/word/2010/wordprocessingInk" xmlns:wne="http://schemas.microsoft.com/office/word/2006/wordml" xmlns:wps="http://schemas.microsoft.com/office/word/2010/wordprocessingShape" mc:Ignorable="w14 w15 wp14">
+<w:hdr xmlns:wpc="http://schemas.microsoft.com/office/word/2010/wordprocessingCanvas" xmlns:cx="http://schemas.microsoft.com/office/drawing/2014/chartex" xmlns:cx1="http://schemas.microsoft.com/office/drawing/2015/9/8/chartex" xmlns:cx2="http://schemas.microsoft.com/office/drawing/2015/10/21/chartex" xmlns:cx3="http://schemas.microsoft.com/office/drawing/2016/5/9/chartex" xmlns:cx4="http://schemas.microsoft.com/office/drawing/2016/5/10/chartex" xmlns:cx5="http://schemas.microsoft.com/office/drawing/2016/5/11/chartex" xmlns:cx6="http://schemas.microsoft.com/office/drawing/2016/5/12/chartex" xmlns:cx7="http://schemas.microsoft.com/office/drawing/2016/5/13/chartex" xmlns:cx8="http://schemas.microsoft.com/office/drawing/2016/5/14/chartex" xmlns:mc="http://schemas.openxmlformats.org/markup-compatibility/2006" xmlns:aink="http://schemas.microsoft.com/office/drawing/2016/ink" xmlns:am3d="http://schemas.microsoft.com/office/drawing/2017/model3d" xmlns:o="urn:schemas-microsoft-com:office:office" xmlns:r="http://schemas.openxmlformats.org/officeDocument/2006/relationships" xmlns:m="http://schemas.openxmlformats.org/officeDocument/2006/math" xmlns:v="urn:schemas-microsoft-com:vml" xmlns:wp14="http://schemas.microsoft.com/office/word/2010/wordprocessingDrawing" xmlns:wp="http://schemas.openxmlformats.org/drawingml/2006/wordprocessingDrawing" xmlns:w10="urn:schemas-microsoft-com:office:word" xmlns:w="http://schemas.openxmlformats.org/wordprocessingml/2006/main" xmlns:w14="http://schemas.microsoft.com/office/word/2010/wordml" xmlns:w15="http://schemas.microsoft.com/office/word/2012/wordml" xmlns:w16cex="http://schemas.microsoft.com/office/word/2018/wordml/cex" xmlns:w16cid="http://schemas.microsoft.com/office/word/2016/wordml/cid" xmlns:w16="http://schemas.microsoft.com/office/word/2018/wordml" xmlns:w16se="http://schemas.microsoft.com/office/word/2015/wordml/symex" xmlns:wpg="http://schemas.microsoft.com/office/word/2010/wordprocessingGroup" xmlns:wpi="http://schemas.microsoft.com/office/word/2010/wordprocessingInk" xmlns:wne="http://schemas.microsoft.com/office/word/2006/wordml" xmlns:wps="http://schemas.microsoft.com/office/word/2010/wordprocessingShape" mc:Ignorable="w14 w15 w16se w16cid w16 w16cex wp14">
   <w:p>
     <w:pPr>
       <w:pStyle w:val="Header"/>
@@ -31184,13 +31128,13 @@
 </file>
 
 <file path=word/header2.xml><?xml version="1.0" encoding="utf-8"?>
-<w:hdr xmlns:wpc="http://schemas.microsoft.com/office/word/2010/wordprocessingCanvas" xmlns:mo="http://schemas.microsoft.com/office/mac/office/2008/main" xmlns:mc="http://schemas.openxmlformats.org/markup-compatibility/2006" xmlns:mv="urn:schemas-microsoft-com:mac:vml" xmlns:o="urn:schemas-microsoft-com:office:office" xmlns:r="http://schemas.openxmlformats.org/officeDocument/2006/relationships" xmlns:m="http://schemas.openxmlformats.org/officeDocument/2006/math" xmlns:v="urn:schemas-microsoft-com:vml" xmlns:wp14="http://schemas.microsoft.com/office/word/2010/wordprocessingDrawing" xmlns:wp="http://schemas.openxmlformats.org/drawingml/2006/wordprocessingDrawing" xmlns:w10="urn:schemas-microsoft-com:office:word" xmlns:w="http://schemas.openxmlformats.org/wordprocessingml/2006/main" xmlns:w14="http://schemas.microsoft.com/office/word/2010/wordml" xmlns:w15="http://schemas.microsoft.com/office/word/2012/wordml" xmlns:wpg="http://schemas.microsoft.com/office/word/2010/wordprocessingGroup" xmlns:wpi="http://schemas.microsoft.com/office/word/2010/wordprocessingInk" xmlns:wne="http://schemas.microsoft.com/office/word/2006/wordml" xmlns:wps="http://schemas.microsoft.com/office/word/2010/wordprocessingShape" mc:Ignorable="w14 w15 wp14">
+<w:hdr xmlns:wpc="http://schemas.microsoft.com/office/word/2010/wordprocessingCanvas" xmlns:cx="http://schemas.microsoft.com/office/drawing/2014/chartex" xmlns:cx1="http://schemas.microsoft.com/office/drawing/2015/9/8/chartex" xmlns:cx2="http://schemas.microsoft.com/office/drawing/2015/10/21/chartex" xmlns:cx3="http://schemas.microsoft.com/office/drawing/2016/5/9/chartex" xmlns:cx4="http://schemas.microsoft.com/office/drawing/2016/5/10/chartex" xmlns:cx5="http://schemas.microsoft.com/office/drawing/2016/5/11/chartex" xmlns:cx6="http://schemas.microsoft.com/office/drawing/2016/5/12/chartex" xmlns:cx7="http://schemas.microsoft.com/office/drawing/2016/5/13/chartex" xmlns:cx8="http://schemas.microsoft.com/office/drawing/2016/5/14/chartex" xmlns:mc="http://schemas.openxmlformats.org/markup-compatibility/2006" xmlns:aink="http://schemas.microsoft.com/office/drawing/2016/ink" xmlns:am3d="http://schemas.microsoft.com/office/drawing/2017/model3d" xmlns:o="urn:schemas-microsoft-com:office:office" xmlns:r="http://schemas.openxmlformats.org/officeDocument/2006/relationships" xmlns:m="http://schemas.openxmlformats.org/officeDocument/2006/math" xmlns:v="urn:schemas-microsoft-com:vml" xmlns:wp14="http://schemas.microsoft.com/office/word/2010/wordprocessingDrawing" xmlns:wp="http://schemas.openxmlformats.org/drawingml/2006/wordprocessingDrawing" xmlns:w10="urn:schemas-microsoft-com:office:word" xmlns:w="http://schemas.openxmlformats.org/wordprocessingml/2006/main" xmlns:w14="http://schemas.microsoft.com/office/word/2010/wordml" xmlns:w15="http://schemas.microsoft.com/office/word/2012/wordml" xmlns:w16cex="http://schemas.microsoft.com/office/word/2018/wordml/cex" xmlns:w16cid="http://schemas.microsoft.com/office/word/2016/wordml/cid" xmlns:w16="http://schemas.microsoft.com/office/word/2018/wordml" xmlns:w16se="http://schemas.microsoft.com/office/word/2015/wordml/symex" xmlns:wpg="http://schemas.microsoft.com/office/word/2010/wordprocessingGroup" xmlns:wpi="http://schemas.microsoft.com/office/word/2010/wordprocessingInk" xmlns:wne="http://schemas.microsoft.com/office/word/2006/wordml" xmlns:wps="http://schemas.microsoft.com/office/word/2010/wordprocessingShape" mc:Ignorable="w14 w15 w16se w16cid w16 w16cex wp14">
   <w:p/>
 </w:hdr>
 </file>
 
 <file path=word/header3.xml><?xml version="1.0" encoding="utf-8"?>
-<w:hdr xmlns:wpc="http://schemas.microsoft.com/office/word/2010/wordprocessingCanvas" xmlns:mo="http://schemas.microsoft.com/office/mac/office/2008/main" xmlns:mc="http://schemas.openxmlformats.org/markup-compatibility/2006" xmlns:mv="urn:schemas-microsoft-com:mac:vml" xmlns:o="urn:schemas-microsoft-com:office:office" xmlns:r="http://schemas.openxmlformats.org/officeDocument/2006/relationships" xmlns:m="http://schemas.openxmlformats.org/officeDocument/2006/math" xmlns:v="urn:schemas-microsoft-com:vml" xmlns:wp14="http://schemas.microsoft.com/office/word/2010/wordprocessingDrawing" xmlns:wp="http://schemas.openxmlformats.org/drawingml/2006/wordprocessingDrawing" xmlns:w10="urn:schemas-microsoft-com:office:word" xmlns:w="http://schemas.openxmlformats.org/wordprocessingml/2006/main" xmlns:w14="http://schemas.microsoft.com/office/word/2010/wordml" xmlns:w15="http://schemas.microsoft.com/office/word/2012/wordml" xmlns:wpg="http://schemas.microsoft.com/office/word/2010/wordprocessingGroup" xmlns:wpi="http://schemas.microsoft.com/office/word/2010/wordprocessingInk" xmlns:wne="http://schemas.microsoft.com/office/word/2006/wordml" xmlns:wps="http://schemas.microsoft.com/office/word/2010/wordprocessingShape" mc:Ignorable="w14 w15 wp14">
+<w:hdr xmlns:wpc="http://schemas.microsoft.com/office/word/2010/wordprocessingCanvas" xmlns:cx="http://schemas.microsoft.com/office/drawing/2014/chartex" xmlns:cx1="http://schemas.microsoft.com/office/drawing/2015/9/8/chartex" xmlns:cx2="http://schemas.microsoft.com/office/drawing/2015/10/21/chartex" xmlns:cx3="http://schemas.microsoft.com/office/drawing/2016/5/9/chartex" xmlns:cx4="http://schemas.microsoft.com/office/drawing/2016/5/10/chartex" xmlns:cx5="http://schemas.microsoft.com/office/drawing/2016/5/11/chartex" xmlns:cx6="http://schemas.microsoft.com/office/drawing/2016/5/12/chartex" xmlns:cx7="http://schemas.microsoft.com/office/drawing/2016/5/13/chartex" xmlns:cx8="http://schemas.microsoft.com/office/drawing/2016/5/14/chartex" xmlns:mc="http://schemas.openxmlformats.org/markup-compatibility/2006" xmlns:aink="http://schemas.microsoft.com/office/drawing/2016/ink" xmlns:am3d="http://schemas.microsoft.com/office/drawing/2017/model3d" xmlns:o="urn:schemas-microsoft-com:office:office" xmlns:r="http://schemas.openxmlformats.org/officeDocument/2006/relationships" xmlns:m="http://schemas.openxmlformats.org/officeDocument/2006/math" xmlns:v="urn:schemas-microsoft-com:vml" xmlns:wp14="http://schemas.microsoft.com/office/word/2010/wordprocessingDrawing" xmlns:wp="http://schemas.openxmlformats.org/drawingml/2006/wordprocessingDrawing" xmlns:w10="urn:schemas-microsoft-com:office:word" xmlns:w="http://schemas.openxmlformats.org/wordprocessingml/2006/main" xmlns:w14="http://schemas.microsoft.com/office/word/2010/wordml" xmlns:w15="http://schemas.microsoft.com/office/word/2012/wordml" xmlns:w16cex="http://schemas.microsoft.com/office/word/2018/wordml/cex" xmlns:w16cid="http://schemas.microsoft.com/office/word/2016/wordml/cid" xmlns:w16="http://schemas.microsoft.com/office/word/2018/wordml" xmlns:w16se="http://schemas.microsoft.com/office/word/2015/wordml/symex" xmlns:wpg="http://schemas.microsoft.com/office/word/2010/wordprocessingGroup" xmlns:wpi="http://schemas.microsoft.com/office/word/2010/wordprocessingInk" xmlns:wne="http://schemas.microsoft.com/office/word/2006/wordml" xmlns:wps="http://schemas.microsoft.com/office/word/2010/wordprocessingShape" mc:Ignorable="w14 w15 w16se w16cid w16 w16cex wp14">
   <w:p>
     <w:pPr>
       <w:pStyle w:val="Header"/>
@@ -31200,7 +31144,7 @@
 </file>
 
 <file path=word/header4.xml><?xml version="1.0" encoding="utf-8"?>
-<w:hdr xmlns:wpc="http://schemas.microsoft.com/office/word/2010/wordprocessingCanvas" xmlns:mo="http://schemas.microsoft.com/office/mac/office/2008/main" xmlns:mc="http://schemas.openxmlformats.org/markup-compatibility/2006" xmlns:mv="urn:schemas-microsoft-com:mac:vml" xmlns:o="urn:schemas-microsoft-com:office:office" xmlns:r="http://schemas.openxmlformats.org/officeDocument/2006/relationships" xmlns:m="http://schemas.openxmlformats.org/officeDocument/2006/math" xmlns:v="urn:schemas-microsoft-com:vml" xmlns:wp14="http://schemas.microsoft.com/office/word/2010/wordprocessingDrawing" xmlns:wp="http://schemas.openxmlformats.org/drawingml/2006/wordprocessingDrawing" xmlns:w10="urn:schemas-microsoft-com:office:word" xmlns:w="http://schemas.openxmlformats.org/wordprocessingml/2006/main" xmlns:w14="http://schemas.microsoft.com/office/word/2010/wordml" xmlns:w15="http://schemas.microsoft.com/office/word/2012/wordml" xmlns:wpg="http://schemas.microsoft.com/office/word/2010/wordprocessingGroup" xmlns:wpi="http://schemas.microsoft.com/office/word/2010/wordprocessingInk" xmlns:wne="http://schemas.microsoft.com/office/word/2006/wordml" xmlns:wps="http://schemas.microsoft.com/office/word/2010/wordprocessingShape" mc:Ignorable="w14 w15 wp14">
+<w:hdr xmlns:wpc="http://schemas.microsoft.com/office/word/2010/wordprocessingCanvas" xmlns:cx="http://schemas.microsoft.com/office/drawing/2014/chartex" xmlns:cx1="http://schemas.microsoft.com/office/drawing/2015/9/8/chartex" xmlns:cx2="http://schemas.microsoft.com/office/drawing/2015/10/21/chartex" xmlns:cx3="http://schemas.microsoft.com/office/drawing/2016/5/9/chartex" xmlns:cx4="http://schemas.microsoft.com/office/drawing/2016/5/10/chartex" xmlns:cx5="http://schemas.microsoft.com/office/drawing/2016/5/11/chartex" xmlns:cx6="http://schemas.microsoft.com/office/drawing/2016/5/12/chartex" xmlns:cx7="http://schemas.microsoft.com/office/drawing/2016/5/13/chartex" xmlns:cx8="http://schemas.microsoft.com/office/drawing/2016/5/14/chartex" xmlns:mc="http://schemas.openxmlformats.org/markup-compatibility/2006" xmlns:aink="http://schemas.microsoft.com/office/drawing/2016/ink" xmlns:am3d="http://schemas.microsoft.com/office/drawing/2017/model3d" xmlns:o="urn:schemas-microsoft-com:office:office" xmlns:r="http://schemas.openxmlformats.org/officeDocument/2006/relationships" xmlns:m="http://schemas.openxmlformats.org/officeDocument/2006/math" xmlns:v="urn:schemas-microsoft-com:vml" xmlns:wp14="http://schemas.microsoft.com/office/word/2010/wordprocessingDrawing" xmlns:wp="http://schemas.openxmlformats.org/drawingml/2006/wordprocessingDrawing" xmlns:w10="urn:schemas-microsoft-com:office:word" xmlns:w="http://schemas.openxmlformats.org/wordprocessingml/2006/main" xmlns:w14="http://schemas.microsoft.com/office/word/2010/wordml" xmlns:w15="http://schemas.microsoft.com/office/word/2012/wordml" xmlns:w16cex="http://schemas.microsoft.com/office/word/2018/wordml/cex" xmlns:w16cid="http://schemas.microsoft.com/office/word/2016/wordml/cid" xmlns:w16="http://schemas.microsoft.com/office/word/2018/wordml" xmlns:w16se="http://schemas.microsoft.com/office/word/2015/wordml/symex" xmlns:wpg="http://schemas.microsoft.com/office/word/2010/wordprocessingGroup" xmlns:wpi="http://schemas.microsoft.com/office/word/2010/wordprocessingInk" xmlns:wne="http://schemas.microsoft.com/office/word/2006/wordml" xmlns:wps="http://schemas.microsoft.com/office/word/2010/wordprocessingShape" mc:Ignorable="w14 w15 w16se w16cid w16 w16cex wp14">
   <w:sdt>
     <w:sdtPr>
       <w:rPr>
@@ -31213,7 +31157,6 @@
       <w:dataBinding w:prefixMappings="xmlns:ns0='http://purl.org/dc/elements/1.1/' xmlns:ns1='http://schemas.openxmlformats.org/package/2006/metadata/core-properties' " w:xpath="/ns1:coreProperties[1]/ns1:contentStatus[1]" w:storeItemID="{6C3C8BC8-F283-45AE-878A-BAB7291924A1}"/>
       <w:text/>
     </w:sdtPr>
-    <w:sdtEndPr/>
     <w:sdtContent>
       <w:p>
         <w:pPr>
@@ -31246,7 +31189,7 @@
 </file>
 
 <file path=word/header5.xml><?xml version="1.0" encoding="utf-8"?>
-<w:hdr xmlns:wpc="http://schemas.microsoft.com/office/word/2010/wordprocessingCanvas" xmlns:mo="http://schemas.microsoft.com/office/mac/office/2008/main" xmlns:mc="http://schemas.openxmlformats.org/markup-compatibility/2006" xmlns:mv="urn:schemas-microsoft-com:mac:vml" xmlns:o="urn:schemas-microsoft-com:office:office" xmlns:r="http://schemas.openxmlformats.org/officeDocument/2006/relationships" xmlns:m="http://schemas.openxmlformats.org/officeDocument/2006/math" xmlns:v="urn:schemas-microsoft-com:vml" xmlns:wp14="http://schemas.microsoft.com/office/word/2010/wordprocessingDrawing" xmlns:wp="http://schemas.openxmlformats.org/drawingml/2006/wordprocessingDrawing" xmlns:w10="urn:schemas-microsoft-com:office:word" xmlns:w="http://schemas.openxmlformats.org/wordprocessingml/2006/main" xmlns:w14="http://schemas.microsoft.com/office/word/2010/wordml" xmlns:w15="http://schemas.microsoft.com/office/word/2012/wordml" xmlns:wpg="http://schemas.microsoft.com/office/word/2010/wordprocessingGroup" xmlns:wpi="http://schemas.microsoft.com/office/word/2010/wordprocessingInk" xmlns:wne="http://schemas.microsoft.com/office/word/2006/wordml" xmlns:wps="http://schemas.microsoft.com/office/word/2010/wordprocessingShape" mc:Ignorable="w14 w15 wp14">
+<w:hdr xmlns:wpc="http://schemas.microsoft.com/office/word/2010/wordprocessingCanvas" xmlns:cx="http://schemas.microsoft.com/office/drawing/2014/chartex" xmlns:cx1="http://schemas.microsoft.com/office/drawing/2015/9/8/chartex" xmlns:cx2="http://schemas.microsoft.com/office/drawing/2015/10/21/chartex" xmlns:cx3="http://schemas.microsoft.com/office/drawing/2016/5/9/chartex" xmlns:cx4="http://schemas.microsoft.com/office/drawing/2016/5/10/chartex" xmlns:cx5="http://schemas.microsoft.com/office/drawing/2016/5/11/chartex" xmlns:cx6="http://schemas.microsoft.com/office/drawing/2016/5/12/chartex" xmlns:cx7="http://schemas.microsoft.com/office/drawing/2016/5/13/chartex" xmlns:cx8="http://schemas.microsoft.com/office/drawing/2016/5/14/chartex" xmlns:mc="http://schemas.openxmlformats.org/markup-compatibility/2006" xmlns:aink="http://schemas.microsoft.com/office/drawing/2016/ink" xmlns:am3d="http://schemas.microsoft.com/office/drawing/2017/model3d" xmlns:o="urn:schemas-microsoft-com:office:office" xmlns:r="http://schemas.openxmlformats.org/officeDocument/2006/relationships" xmlns:m="http://schemas.openxmlformats.org/officeDocument/2006/math" xmlns:v="urn:schemas-microsoft-com:vml" xmlns:wp14="http://schemas.microsoft.com/office/word/2010/wordprocessingDrawing" xmlns:wp="http://schemas.openxmlformats.org/drawingml/2006/wordprocessingDrawing" xmlns:w10="urn:schemas-microsoft-com:office:word" xmlns:w="http://schemas.openxmlformats.org/wordprocessingml/2006/main" xmlns:w14="http://schemas.microsoft.com/office/word/2010/wordml" xmlns:w15="http://schemas.microsoft.com/office/word/2012/wordml" xmlns:w16cex="http://schemas.microsoft.com/office/word/2018/wordml/cex" xmlns:w16cid="http://schemas.microsoft.com/office/word/2016/wordml/cid" xmlns:w16="http://schemas.microsoft.com/office/word/2018/wordml" xmlns:w16se="http://schemas.microsoft.com/office/word/2015/wordml/symex" xmlns:wpg="http://schemas.microsoft.com/office/word/2010/wordprocessingGroup" xmlns:wpi="http://schemas.microsoft.com/office/word/2010/wordprocessingInk" xmlns:wne="http://schemas.microsoft.com/office/word/2006/wordml" xmlns:wps="http://schemas.microsoft.com/office/word/2010/wordprocessingShape" mc:Ignorable="w14 w15 w16se w16cid w16 w16cex wp14">
   <w:p>
     <w:pPr>
       <w:pStyle w:val="Header"/>
@@ -31256,7 +31199,7 @@
 </file>
 
 <file path=word/header6.xml><?xml version="1.0" encoding="utf-8"?>
-<w:hdr xmlns:wpc="http://schemas.microsoft.com/office/word/2010/wordprocessingCanvas" xmlns:mo="http://schemas.microsoft.com/office/mac/office/2008/main" xmlns:mc="http://schemas.openxmlformats.org/markup-compatibility/2006" xmlns:mv="urn:schemas-microsoft-com:mac:vml" xmlns:o="urn:schemas-microsoft-com:office:office" xmlns:r="http://schemas.openxmlformats.org/officeDocument/2006/relationships" xmlns:m="http://schemas.openxmlformats.org/officeDocument/2006/math" xmlns:v="urn:schemas-microsoft-com:vml" xmlns:wp14="http://schemas.microsoft.com/office/word/2010/wordprocessingDrawing" xmlns:wp="http://schemas.openxmlformats.org/drawingml/2006/wordprocessingDrawing" xmlns:w10="urn:schemas-microsoft-com:office:word" xmlns:w="http://schemas.openxmlformats.org/wordprocessingml/2006/main" xmlns:w14="http://schemas.microsoft.com/office/word/2010/wordml" xmlns:w15="http://schemas.microsoft.com/office/word/2012/wordml" xmlns:wpg="http://schemas.microsoft.com/office/word/2010/wordprocessingGroup" xmlns:wpi="http://schemas.microsoft.com/office/word/2010/wordprocessingInk" xmlns:wne="http://schemas.microsoft.com/office/word/2006/wordml" xmlns:wps="http://schemas.microsoft.com/office/word/2010/wordprocessingShape" mc:Ignorable="w14 w15 wp14">
+<w:hdr xmlns:wpc="http://schemas.microsoft.com/office/word/2010/wordprocessingCanvas" xmlns:cx="http://schemas.microsoft.com/office/drawing/2014/chartex" xmlns:cx1="http://schemas.microsoft.com/office/drawing/2015/9/8/chartex" xmlns:cx2="http://schemas.microsoft.com/office/drawing/2015/10/21/chartex" xmlns:cx3="http://schemas.microsoft.com/office/drawing/2016/5/9/chartex" xmlns:cx4="http://schemas.microsoft.com/office/drawing/2016/5/10/chartex" xmlns:cx5="http://schemas.microsoft.com/office/drawing/2016/5/11/chartex" xmlns:cx6="http://schemas.microsoft.com/office/drawing/2016/5/12/chartex" xmlns:cx7="http://schemas.microsoft.com/office/drawing/2016/5/13/chartex" xmlns:cx8="http://schemas.microsoft.com/office/drawing/2016/5/14/chartex" xmlns:mc="http://schemas.openxmlformats.org/markup-compatibility/2006" xmlns:aink="http://schemas.microsoft.com/office/drawing/2016/ink" xmlns:am3d="http://schemas.microsoft.com/office/drawing/2017/model3d" xmlns:o="urn:schemas-microsoft-com:office:office" xmlns:r="http://schemas.openxmlformats.org/officeDocument/2006/relationships" xmlns:m="http://schemas.openxmlformats.org/officeDocument/2006/math" xmlns:v="urn:schemas-microsoft-com:vml" xmlns:wp14="http://schemas.microsoft.com/office/word/2010/wordprocessingDrawing" xmlns:wp="http://schemas.openxmlformats.org/drawingml/2006/wordprocessingDrawing" xmlns:w10="urn:schemas-microsoft-com:office:word" xmlns:w="http://schemas.openxmlformats.org/wordprocessingml/2006/main" xmlns:w14="http://schemas.microsoft.com/office/word/2010/wordml" xmlns:w15="http://schemas.microsoft.com/office/word/2012/wordml" xmlns:w16cex="http://schemas.microsoft.com/office/word/2018/wordml/cex" xmlns:w16cid="http://schemas.microsoft.com/office/word/2016/wordml/cid" xmlns:w16="http://schemas.microsoft.com/office/word/2018/wordml" xmlns:w16se="http://schemas.microsoft.com/office/word/2015/wordml/symex" xmlns:wpg="http://schemas.microsoft.com/office/word/2010/wordprocessingGroup" xmlns:wpi="http://schemas.microsoft.com/office/word/2010/wordprocessingInk" xmlns:wne="http://schemas.microsoft.com/office/word/2006/wordml" xmlns:wps="http://schemas.microsoft.com/office/word/2010/wordprocessingShape" mc:Ignorable="w14 w15 w16se w16cid w16 w16cex wp14">
   <w:p>
     <w:pPr>
       <w:pStyle w:val="Header"/>
@@ -31266,7 +31209,7 @@
 </file>
 
 <file path=word/header7.xml><?xml version="1.0" encoding="utf-8"?>
-<w:hdr xmlns:wpc="http://schemas.microsoft.com/office/word/2010/wordprocessingCanvas" xmlns:mo="http://schemas.microsoft.com/office/mac/office/2008/main" xmlns:mc="http://schemas.openxmlformats.org/markup-compatibility/2006" xmlns:mv="urn:schemas-microsoft-com:mac:vml" xmlns:o="urn:schemas-microsoft-com:office:office" xmlns:r="http://schemas.openxmlformats.org/officeDocument/2006/relationships" xmlns:m="http://schemas.openxmlformats.org/officeDocument/2006/math" xmlns:v="urn:schemas-microsoft-com:vml" xmlns:wp14="http://schemas.microsoft.com/office/word/2010/wordprocessingDrawing" xmlns:wp="http://schemas.openxmlformats.org/drawingml/2006/wordprocessingDrawing" xmlns:w10="urn:schemas-microsoft-com:office:word" xmlns:w="http://schemas.openxmlformats.org/wordprocessingml/2006/main" xmlns:w14="http://schemas.microsoft.com/office/word/2010/wordml" xmlns:w15="http://schemas.microsoft.com/office/word/2012/wordml" xmlns:wpg="http://schemas.microsoft.com/office/word/2010/wordprocessingGroup" xmlns:wpi="http://schemas.microsoft.com/office/word/2010/wordprocessingInk" xmlns:wne="http://schemas.microsoft.com/office/word/2006/wordml" xmlns:wps="http://schemas.microsoft.com/office/word/2010/wordprocessingShape" mc:Ignorable="w14 w15 wp14">
+<w:hdr xmlns:wpc="http://schemas.microsoft.com/office/word/2010/wordprocessingCanvas" xmlns:cx="http://schemas.microsoft.com/office/drawing/2014/chartex" xmlns:cx1="http://schemas.microsoft.com/office/drawing/2015/9/8/chartex" xmlns:cx2="http://schemas.microsoft.com/office/drawing/2015/10/21/chartex" xmlns:cx3="http://schemas.microsoft.com/office/drawing/2016/5/9/chartex" xmlns:cx4="http://schemas.microsoft.com/office/drawing/2016/5/10/chartex" xmlns:cx5="http://schemas.microsoft.com/office/drawing/2016/5/11/chartex" xmlns:cx6="http://schemas.microsoft.com/office/drawing/2016/5/12/chartex" xmlns:cx7="http://schemas.microsoft.com/office/drawing/2016/5/13/chartex" xmlns:cx8="http://schemas.microsoft.com/office/drawing/2016/5/14/chartex" xmlns:mc="http://schemas.openxmlformats.org/markup-compatibility/2006" xmlns:aink="http://schemas.microsoft.com/office/drawing/2016/ink" xmlns:am3d="http://schemas.microsoft.com/office/drawing/2017/model3d" xmlns:o="urn:schemas-microsoft-com:office:office" xmlns:r="http://schemas.openxmlformats.org/officeDocument/2006/relationships" xmlns:m="http://schemas.openxmlformats.org/officeDocument/2006/math" xmlns:v="urn:schemas-microsoft-com:vml" xmlns:wp14="http://schemas.microsoft.com/office/word/2010/wordprocessingDrawing" xmlns:wp="http://schemas.openxmlformats.org/drawingml/2006/wordprocessingDrawing" xmlns:w10="urn:schemas-microsoft-com:office:word" xmlns:w="http://schemas.openxmlformats.org/wordprocessingml/2006/main" xmlns:w14="http://schemas.microsoft.com/office/word/2010/wordml" xmlns:w15="http://schemas.microsoft.com/office/word/2012/wordml" xmlns:w16cex="http://schemas.microsoft.com/office/word/2018/wordml/cex" xmlns:w16cid="http://schemas.microsoft.com/office/word/2016/wordml/cid" xmlns:w16="http://schemas.microsoft.com/office/word/2018/wordml" xmlns:w16se="http://schemas.microsoft.com/office/word/2015/wordml/symex" xmlns:wpg="http://schemas.microsoft.com/office/word/2010/wordprocessingGroup" xmlns:wpi="http://schemas.microsoft.com/office/word/2010/wordprocessingInk" xmlns:wne="http://schemas.microsoft.com/office/word/2006/wordml" xmlns:wps="http://schemas.microsoft.com/office/word/2010/wordprocessingShape" mc:Ignorable="w14 w15 w16se w16cid w16 w16cex wp14">
   <w:p>
     <w:pPr>
       <w:pStyle w:val="Header"/>
@@ -31276,7 +31219,7 @@
 </file>
 
 <file path=word/header8.xml><?xml version="1.0" encoding="utf-8"?>
-<w:hdr xmlns:wpc="http://schemas.microsoft.com/office/word/2010/wordprocessingCanvas" xmlns:mo="http://schemas.microsoft.com/office/mac/office/2008/main" xmlns:mc="http://schemas.openxmlformats.org/markup-compatibility/2006" xmlns:mv="urn:schemas-microsoft-com:mac:vml" xmlns:o="urn:schemas-microsoft-com:office:office" xmlns:r="http://schemas.openxmlformats.org/officeDocument/2006/relationships" xmlns:m="http://schemas.openxmlformats.org/officeDocument/2006/math" xmlns:v="urn:schemas-microsoft-com:vml" xmlns:wp14="http://schemas.microsoft.com/office/word/2010/wordprocessingDrawing" xmlns:wp="http://schemas.openxmlformats.org/drawingml/2006/wordprocessingDrawing" xmlns:w10="urn:schemas-microsoft-com:office:word" xmlns:w="http://schemas.openxmlformats.org/wordprocessingml/2006/main" xmlns:w14="http://schemas.microsoft.com/office/word/2010/wordml" xmlns:w15="http://schemas.microsoft.com/office/word/2012/wordml" xmlns:wpg="http://schemas.microsoft.com/office/word/2010/wordprocessingGroup" xmlns:wpi="http://schemas.microsoft.com/office/word/2010/wordprocessingInk" xmlns:wne="http://schemas.microsoft.com/office/word/2006/wordml" xmlns:wps="http://schemas.microsoft.com/office/word/2010/wordprocessingShape" mc:Ignorable="w14 w15 wp14">
+<w:hdr xmlns:wpc="http://schemas.microsoft.com/office/word/2010/wordprocessingCanvas" xmlns:cx="http://schemas.microsoft.com/office/drawing/2014/chartex" xmlns:cx1="http://schemas.microsoft.com/office/drawing/2015/9/8/chartex" xmlns:cx2="http://schemas.microsoft.com/office/drawing/2015/10/21/chartex" xmlns:cx3="http://schemas.microsoft.com/office/drawing/2016/5/9/chartex" xmlns:cx4="http://schemas.microsoft.com/office/drawing/2016/5/10/chartex" xmlns:cx5="http://schemas.microsoft.com/office/drawing/2016/5/11/chartex" xmlns:cx6="http://schemas.microsoft.com/office/drawing/2016/5/12/chartex" xmlns:cx7="http://schemas.microsoft.com/office/drawing/2016/5/13/chartex" xmlns:cx8="http://schemas.microsoft.com/office/drawing/2016/5/14/chartex" xmlns:mc="http://schemas.openxmlformats.org/markup-compatibility/2006" xmlns:aink="http://schemas.microsoft.com/office/drawing/2016/ink" xmlns:am3d="http://schemas.microsoft.com/office/drawing/2017/model3d" xmlns:o="urn:schemas-microsoft-com:office:office" xmlns:r="http://schemas.openxmlformats.org/officeDocument/2006/relationships" xmlns:m="http://schemas.openxmlformats.org/officeDocument/2006/math" xmlns:v="urn:schemas-microsoft-com:vml" xmlns:wp14="http://schemas.microsoft.com/office/word/2010/wordprocessingDrawing" xmlns:wp="http://schemas.openxmlformats.org/drawingml/2006/wordprocessingDrawing" xmlns:w10="urn:schemas-microsoft-com:office:word" xmlns:w="http://schemas.openxmlformats.org/wordprocessingml/2006/main" xmlns:w14="http://schemas.microsoft.com/office/word/2010/wordml" xmlns:w15="http://schemas.microsoft.com/office/word/2012/wordml" xmlns:w16cex="http://schemas.microsoft.com/office/word/2018/wordml/cex" xmlns:w16cid="http://schemas.microsoft.com/office/word/2016/wordml/cid" xmlns:w16="http://schemas.microsoft.com/office/word/2018/wordml" xmlns:w16se="http://schemas.microsoft.com/office/word/2015/wordml/symex" xmlns:wpg="http://schemas.microsoft.com/office/word/2010/wordprocessingGroup" xmlns:wpi="http://schemas.microsoft.com/office/word/2010/wordprocessingInk" xmlns:wne="http://schemas.microsoft.com/office/word/2006/wordml" xmlns:wps="http://schemas.microsoft.com/office/word/2010/wordprocessingShape" mc:Ignorable="w14 w15 w16se w16cid w16 w16cex wp14">
   <w:p>
     <w:r>
       <w:rPr>
@@ -31327,7 +31270,7 @@
                   </a:prstGeom>
                   <a:extLst>
                     <a:ext uri="{FAA26D3D-D897-4be2-8F04-BA451C77F1D7}">
-                      <ma14:placeholderFlag xmlns:ma14="http://schemas.microsoft.com/office/mac/drawingml/2011/main"/>
+                      <ma14:placeholderFlag xmlns:ma14="http://schemas.microsoft.com/office/mac/drawingml/2011/main" xmlns:w="http://schemas.openxmlformats.org/wordprocessingml/2006/main" xmlns:w10="urn:schemas-microsoft-com:office:word" xmlns:v="urn:schemas-microsoft-com:vml" xmlns:o="urn:schemas-microsoft-com:office:office" xmlns:mv="urn:schemas-microsoft-com:mac:vml" xmlns:mo="http://schemas.microsoft.com/office/mac/office/2008/main" xmlns=""/>
                     </a:ext>
                   </a:extLst>
                 </pic:spPr>
@@ -31348,8 +31291,8 @@
 </file>
 
 <file path=word/numbering.xml><?xml version="1.0" encoding="utf-8"?>
-<w:numbering xmlns:wpc="http://schemas.microsoft.com/office/word/2010/wordprocessingCanvas" xmlns:mo="http://schemas.microsoft.com/office/mac/office/2008/main" xmlns:mc="http://schemas.openxmlformats.org/markup-compatibility/2006" xmlns:mv="urn:schemas-microsoft-com:mac:vml" xmlns:o="urn:schemas-microsoft-com:office:office" xmlns:r="http://schemas.openxmlformats.org/officeDocument/2006/relationships" xmlns:m="http://schemas.openxmlformats.org/officeDocument/2006/math" xmlns:v="urn:schemas-microsoft-com:vml" xmlns:wp14="http://schemas.microsoft.com/office/word/2010/wordprocessingDrawing" xmlns:wp="http://schemas.openxmlformats.org/drawingml/2006/wordprocessingDrawing" xmlns:w10="urn:schemas-microsoft-com:office:word" xmlns:w="http://schemas.openxmlformats.org/wordprocessingml/2006/main" xmlns:w14="http://schemas.microsoft.com/office/word/2010/wordml" xmlns:w15="http://schemas.microsoft.com/office/word/2012/wordml" xmlns:wpg="http://schemas.microsoft.com/office/word/2010/wordprocessingGroup" xmlns:wpi="http://schemas.microsoft.com/office/word/2010/wordprocessingInk" xmlns:wne="http://schemas.microsoft.com/office/word/2006/wordml" xmlns:wps="http://schemas.microsoft.com/office/word/2010/wordprocessingShape" mc:Ignorable="w14 w15 wp14">
-  <w:abstractNum w:abstractNumId="0">
+<w:numbering xmlns:wpc="http://schemas.microsoft.com/office/word/2010/wordprocessingCanvas" xmlns:cx="http://schemas.microsoft.com/office/drawing/2014/chartex" xmlns:cx1="http://schemas.microsoft.com/office/drawing/2015/9/8/chartex" xmlns:cx2="http://schemas.microsoft.com/office/drawing/2015/10/21/chartex" xmlns:cx3="http://schemas.microsoft.com/office/drawing/2016/5/9/chartex" xmlns:cx4="http://schemas.microsoft.com/office/drawing/2016/5/10/chartex" xmlns:cx5="http://schemas.microsoft.com/office/drawing/2016/5/11/chartex" xmlns:cx6="http://schemas.microsoft.com/office/drawing/2016/5/12/chartex" xmlns:cx7="http://schemas.microsoft.com/office/drawing/2016/5/13/chartex" xmlns:cx8="http://schemas.microsoft.com/office/drawing/2016/5/14/chartex" xmlns:mc="http://schemas.openxmlformats.org/markup-compatibility/2006" xmlns:aink="http://schemas.microsoft.com/office/drawing/2016/ink" xmlns:am3d="http://schemas.microsoft.com/office/drawing/2017/model3d" xmlns:o="urn:schemas-microsoft-com:office:office" xmlns:r="http://schemas.openxmlformats.org/officeDocument/2006/relationships" xmlns:m="http://schemas.openxmlformats.org/officeDocument/2006/math" xmlns:v="urn:schemas-microsoft-com:vml" xmlns:wp14="http://schemas.microsoft.com/office/word/2010/wordprocessingDrawing" xmlns:wp="http://schemas.openxmlformats.org/drawingml/2006/wordprocessingDrawing" xmlns:w10="urn:schemas-microsoft-com:office:word" xmlns:w="http://schemas.openxmlformats.org/wordprocessingml/2006/main" xmlns:w14="http://schemas.microsoft.com/office/word/2010/wordml" xmlns:w15="http://schemas.microsoft.com/office/word/2012/wordml" xmlns:w16cex="http://schemas.microsoft.com/office/word/2018/wordml/cex" xmlns:w16cid="http://schemas.microsoft.com/office/word/2016/wordml/cid" xmlns:w16="http://schemas.microsoft.com/office/word/2018/wordml" xmlns:w16se="http://schemas.microsoft.com/office/word/2015/wordml/symex" xmlns:wpg="http://schemas.microsoft.com/office/word/2010/wordprocessingGroup" xmlns:wpi="http://schemas.microsoft.com/office/word/2010/wordprocessingInk" xmlns:wne="http://schemas.microsoft.com/office/word/2006/wordml" xmlns:wps="http://schemas.microsoft.com/office/word/2010/wordprocessingShape" mc:Ignorable="w14 w15 w16se w16cid w16 w16cex wp14">
+  <w:abstractNum w:abstractNumId="0" w15:restartNumberingAfterBreak="0">
     <w:nsid w:val="FFFFFF1D"/>
     <w:multiLevelType w:val="multilevel"/>
     <w:tmpl w:val="79C60C20"/>
@@ -31489,7 +31432,7 @@
       </w:rPr>
     </w:lvl>
   </w:abstractNum>
-  <w:abstractNum w:abstractNumId="1">
+  <w:abstractNum w:abstractNumId="1" w15:restartNumberingAfterBreak="0">
     <w:nsid w:val="FFFFFF83"/>
     <w:multiLevelType w:val="singleLevel"/>
     <w:tmpl w:val="20049C96"/>
@@ -31510,7 +31453,7 @@
       </w:rPr>
     </w:lvl>
   </w:abstractNum>
-  <w:abstractNum w:abstractNumId="2">
+  <w:abstractNum w:abstractNumId="2" w15:restartNumberingAfterBreak="0">
     <w:nsid w:val="032B4A47"/>
     <w:multiLevelType w:val="hybridMultilevel"/>
     <w:tmpl w:val="9C667D9E"/>
@@ -31601,7 +31544,7 @@
       </w:pPr>
     </w:lvl>
   </w:abstractNum>
-  <w:abstractNum w:abstractNumId="3">
+  <w:abstractNum w:abstractNumId="3" w15:restartNumberingAfterBreak="0">
     <w:nsid w:val="09176686"/>
     <w:multiLevelType w:val="hybridMultilevel"/>
     <w:tmpl w:val="14D22560"/>
@@ -31742,7 +31685,7 @@
       </w:rPr>
     </w:lvl>
   </w:abstractNum>
-  <w:abstractNum w:abstractNumId="4">
+  <w:abstractNum w:abstractNumId="4" w15:restartNumberingAfterBreak="0">
     <w:nsid w:val="16C65070"/>
     <w:multiLevelType w:val="hybridMultilevel"/>
     <w:tmpl w:val="5FE89F18"/>
@@ -31832,7 +31775,7 @@
       </w:pPr>
     </w:lvl>
   </w:abstractNum>
-  <w:abstractNum w:abstractNumId="5">
+  <w:abstractNum w:abstractNumId="5" w15:restartNumberingAfterBreak="0">
     <w:nsid w:val="1CD96115"/>
     <w:multiLevelType w:val="hybridMultilevel"/>
     <w:tmpl w:val="A1E433F6"/>
@@ -31945,7 +31888,7 @@
       </w:rPr>
     </w:lvl>
   </w:abstractNum>
-  <w:abstractNum w:abstractNumId="6">
+  <w:abstractNum w:abstractNumId="6" w15:restartNumberingAfterBreak="0">
     <w:nsid w:val="227F0D00"/>
     <w:multiLevelType w:val="hybridMultilevel"/>
     <w:tmpl w:val="FC1C7BFA"/>
@@ -32031,7 +31974,7 @@
       </w:pPr>
     </w:lvl>
   </w:abstractNum>
-  <w:abstractNum w:abstractNumId="7">
+  <w:abstractNum w:abstractNumId="7" w15:restartNumberingAfterBreak="0">
     <w:nsid w:val="2BFE6B59"/>
     <w:multiLevelType w:val="multilevel"/>
     <w:tmpl w:val="486839BA"/>
@@ -32231,7 +32174,7 @@
       </w:rPr>
     </w:lvl>
   </w:abstractNum>
-  <w:abstractNum w:abstractNumId="8">
+  <w:abstractNum w:abstractNumId="8" w15:restartNumberingAfterBreak="0">
     <w:nsid w:val="2FEA6568"/>
     <w:multiLevelType w:val="hybridMultilevel"/>
     <w:tmpl w:val="D02E033C"/>
@@ -32344,7 +32287,7 @@
       </w:rPr>
     </w:lvl>
   </w:abstractNum>
-  <w:abstractNum w:abstractNumId="9">
+  <w:abstractNum w:abstractNumId="9" w15:restartNumberingAfterBreak="0">
     <w:nsid w:val="305D25F7"/>
     <w:multiLevelType w:val="multilevel"/>
     <w:tmpl w:val="68E8E47A"/>
@@ -32485,7 +32428,7 @@
       </w:rPr>
     </w:lvl>
   </w:abstractNum>
-  <w:abstractNum w:abstractNumId="10">
+  <w:abstractNum w:abstractNumId="10" w15:restartNumberingAfterBreak="0">
     <w:nsid w:val="397500E0"/>
     <w:multiLevelType w:val="multilevel"/>
     <w:tmpl w:val="4F7A4F66"/>
@@ -32638,7 +32581,7 @@
       </w:rPr>
     </w:lvl>
   </w:abstractNum>
-  <w:abstractNum w:abstractNumId="11">
+  <w:abstractNum w:abstractNumId="11" w15:restartNumberingAfterBreak="0">
     <w:nsid w:val="3FCB2172"/>
     <w:multiLevelType w:val="hybridMultilevel"/>
     <w:tmpl w:val="A33016E8"/>
@@ -32779,7 +32722,7 @@
       </w:rPr>
     </w:lvl>
   </w:abstractNum>
-  <w:abstractNum w:abstractNumId="12">
+  <w:abstractNum w:abstractNumId="12" w15:restartNumberingAfterBreak="0">
     <w:nsid w:val="427D7A34"/>
     <w:multiLevelType w:val="hybridMultilevel"/>
     <w:tmpl w:val="F1A29692"/>
@@ -32865,7 +32808,7 @@
       </w:pPr>
     </w:lvl>
   </w:abstractNum>
-  <w:abstractNum w:abstractNumId="13">
+  <w:abstractNum w:abstractNumId="13" w15:restartNumberingAfterBreak="0">
     <w:nsid w:val="4A7E7A47"/>
     <w:multiLevelType w:val="hybridMultilevel"/>
     <w:tmpl w:val="B12A43FC"/>
@@ -32978,7 +32921,7 @@
       </w:rPr>
     </w:lvl>
   </w:abstractNum>
-  <w:abstractNum w:abstractNumId="14">
+  <w:abstractNum w:abstractNumId="14" w15:restartNumberingAfterBreak="0">
     <w:nsid w:val="51060F3B"/>
     <w:multiLevelType w:val="hybridMultilevel"/>
     <w:tmpl w:val="31DAE49C"/>
@@ -33091,7 +33034,7 @@
       </w:rPr>
     </w:lvl>
   </w:abstractNum>
-  <w:abstractNum w:abstractNumId="15">
+  <w:abstractNum w:abstractNumId="15" w15:restartNumberingAfterBreak="0">
     <w:nsid w:val="526B24AD"/>
     <w:multiLevelType w:val="hybridMultilevel"/>
     <w:tmpl w:val="80D016E6"/>
@@ -33232,7 +33175,7 @@
       </w:rPr>
     </w:lvl>
   </w:abstractNum>
-  <w:abstractNum w:abstractNumId="16">
+  <w:abstractNum w:abstractNumId="16" w15:restartNumberingAfterBreak="0">
     <w:nsid w:val="6C8444FE"/>
     <w:multiLevelType w:val="hybridMultilevel"/>
     <w:tmpl w:val="01FC9F04"/>
@@ -33431,7 +33374,7 @@
 </file>
 
 <file path=word/styles.xml><?xml version="1.0" encoding="utf-8"?>
-<w:styles xmlns:mc="http://schemas.openxmlformats.org/markup-compatibility/2006" xmlns:r="http://schemas.openxmlformats.org/officeDocument/2006/relationships" xmlns:w="http://schemas.openxmlformats.org/wordprocessingml/2006/main" xmlns:w14="http://schemas.microsoft.com/office/word/2010/wordml" xmlns:w15="http://schemas.microsoft.com/office/word/2012/wordml" mc:Ignorable="w14 w15">
+<w:styles xmlns:mc="http://schemas.openxmlformats.org/markup-compatibility/2006" xmlns:r="http://schemas.openxmlformats.org/officeDocument/2006/relationships" xmlns:w="http://schemas.openxmlformats.org/wordprocessingml/2006/main" xmlns:w14="http://schemas.microsoft.com/office/word/2010/wordml" xmlns:w15="http://schemas.microsoft.com/office/word/2012/wordml" xmlns:w16cex="http://schemas.microsoft.com/office/word/2018/wordml/cex" xmlns:w16cid="http://schemas.microsoft.com/office/word/2016/wordml/cid" xmlns:w16="http://schemas.microsoft.com/office/word/2018/wordml" xmlns:w16se="http://schemas.microsoft.com/office/word/2015/wordml/symex" mc:Ignorable="w14 w15 w16se w16cid w16 w16cex">
   <w:docDefaults>
     <w:rPrDefault>
       <w:rPr>
@@ -33441,7 +33384,7 @@
     </w:rPrDefault>
     <w:pPrDefault/>
   </w:docDefaults>
-  <w:latentStyles w:defLockedState="0" w:defUIPriority="0" w:defSemiHidden="0" w:defUnhideWhenUsed="0" w:defQFormat="0" w:count="382">
+  <w:latentStyles w:defLockedState="0" w:defUIPriority="0" w:defSemiHidden="0" w:defUnhideWhenUsed="0" w:defQFormat="0" w:count="376">
     <w:lsdException w:name="Normal" w:qFormat="1"/>
     <w:lsdException w:name="heading 1" w:qFormat="1"/>
     <w:lsdException w:name="heading 2" w:qFormat="1"/>
@@ -33597,15 +33540,6 @@
     <w:lsdException w:name="Table Web 3" w:semiHidden="1" w:unhideWhenUsed="1"/>
     <w:lsdException w:name="Balloon Text" w:semiHidden="1" w:unhideWhenUsed="1"/>
     <w:lsdException w:name="Table Theme" w:semiHidden="1" w:unhideWhenUsed="1"/>
-    <w:lsdException w:name="Note Level 1" w:semiHidden="1" w:unhideWhenUsed="1"/>
-    <w:lsdException w:name="Note Level 2" w:semiHidden="1" w:unhideWhenUsed="1"/>
-    <w:lsdException w:name="Note Level 3" w:semiHidden="1" w:unhideWhenUsed="1"/>
-    <w:lsdException w:name="Note Level 4" w:semiHidden="1" w:unhideWhenUsed="1"/>
-    <w:lsdException w:name="Note Level 5" w:semiHidden="1" w:unhideWhenUsed="1"/>
-    <w:lsdException w:name="Note Level 6" w:semiHidden="1" w:unhideWhenUsed="1"/>
-    <w:lsdException w:name="Note Level 7" w:semiHidden="1" w:unhideWhenUsed="1"/>
-    <w:lsdException w:name="Note Level 8" w:semiHidden="1" w:unhideWhenUsed="1"/>
-    <w:lsdException w:name="Note Level 9" w:semiHidden="1" w:unhideWhenUsed="1"/>
     <w:lsdException w:name="Placeholder Text" w:uiPriority="99"/>
     <w:lsdException w:name="No Spacing" w:uiPriority="1" w:qFormat="1"/>
     <w:lsdException w:name="Light Shading" w:uiPriority="69"/>
@@ -34298,7 +34232,6 @@
       <w:szCs w:val="22"/>
     </w:rPr>
     <w:tblPr>
-      <w:tblInd w:w="0" w:type="dxa"/>
       <w:tblBorders>
         <w:top w:val="double" w:sz="6" w:space="0" w:color="auto"/>
         <w:left w:val="double" w:sz="6" w:space="0" w:color="auto"/>
@@ -34308,9 +34241,7 @@
         <w:insideV w:val="single" w:sz="4" w:space="0" w:color="auto"/>
       </w:tblBorders>
       <w:tblCellMar>
-        <w:top w:w="0" w:type="dxa"/>
         <w:left w:w="115" w:type="dxa"/>
-        <w:bottom w:w="0" w:type="dxa"/>
         <w:right w:w="115" w:type="dxa"/>
       </w:tblCellMar>
     </w:tblPr>
@@ -34352,7 +34283,6 @@
       <w:szCs w:val="22"/>
     </w:rPr>
     <w:tblPr>
-      <w:tblInd w:w="0" w:type="dxa"/>
       <w:tblBorders>
         <w:top w:val="single" w:sz="8" w:space="0" w:color="auto"/>
         <w:bottom w:val="single" w:sz="8" w:space="0" w:color="auto"/>
@@ -34610,18 +34540,11 @@
       <w:szCs w:val="22"/>
     </w:rPr>
     <w:tblPr>
-      <w:tblInd w:w="0" w:type="dxa"/>
       <w:tblBorders>
         <w:top w:val="single" w:sz="12" w:space="0" w:color="000000"/>
         <w:bottom w:val="single" w:sz="12" w:space="0" w:color="000000"/>
         <w:insideH w:val="single" w:sz="6" w:space="0" w:color="000000"/>
       </w:tblBorders>
-      <w:tblCellMar>
-        <w:top w:w="0" w:type="dxa"/>
-        <w:left w:w="108" w:type="dxa"/>
-        <w:bottom w:w="0" w:type="dxa"/>
-        <w:right w:w="108" w:type="dxa"/>
-      </w:tblCellMar>
     </w:tblPr>
     <w:tcPr>
       <w:shd w:val="clear" w:color="auto" w:fill="auto"/>
@@ -34677,17 +34600,10 @@
       <w:szCs w:val="22"/>
     </w:rPr>
     <w:tblPr>
-      <w:tblInd w:w="0" w:type="dxa"/>
       <w:tblBorders>
         <w:top w:val="single" w:sz="8" w:space="0" w:color="auto"/>
         <w:bottom w:val="single" w:sz="8" w:space="0" w:color="auto"/>
       </w:tblBorders>
-      <w:tblCellMar>
-        <w:top w:w="0" w:type="dxa"/>
-        <w:left w:w="108" w:type="dxa"/>
-        <w:bottom w:w="0" w:type="dxa"/>
-        <w:right w:w="108" w:type="dxa"/>
-      </w:tblCellMar>
     </w:tblPr>
     <w:tblStylePr w:type="firstRow">
       <w:rPr>
@@ -34977,7 +34893,6 @@
     <w:basedOn w:val="TableNormal"/>
     <w:rsid w:val="001F715E"/>
     <w:tblPr>
-      <w:tblInd w:w="0" w:type="dxa"/>
       <w:tblBorders>
         <w:top w:val="double" w:sz="6" w:space="0" w:color="000000"/>
         <w:left w:val="double" w:sz="6" w:space="0" w:color="000000"/>
@@ -34986,12 +34901,6 @@
         <w:insideH w:val="single" w:sz="6" w:space="0" w:color="000000"/>
         <w:insideV w:val="single" w:sz="6" w:space="0" w:color="000000"/>
       </w:tblBorders>
-      <w:tblCellMar>
-        <w:top w:w="0" w:type="dxa"/>
-        <w:left w:w="108" w:type="dxa"/>
-        <w:bottom w:w="0" w:type="dxa"/>
-        <w:right w:w="108" w:type="dxa"/>
-      </w:tblCellMar>
     </w:tblPr>
     <w:tcPr>
       <w:shd w:val="clear" w:color="auto" w:fill="auto"/>
@@ -35015,7 +34924,6 @@
     <w:basedOn w:val="TableNormal"/>
     <w:rsid w:val="001F715E"/>
     <w:tblPr>
-      <w:tblInd w:w="0" w:type="dxa"/>
       <w:tblBorders>
         <w:top w:val="single" w:sz="6" w:space="0" w:color="000000"/>
         <w:left w:val="single" w:sz="6" w:space="0" w:color="000000"/>
@@ -35024,12 +34932,6 @@
         <w:insideH w:val="single" w:sz="6" w:space="0" w:color="000000"/>
         <w:insideV w:val="single" w:sz="6" w:space="0" w:color="000000"/>
       </w:tblBorders>
-      <w:tblCellMar>
-        <w:top w:w="0" w:type="dxa"/>
-        <w:left w:w="108" w:type="dxa"/>
-        <w:bottom w:w="0" w:type="dxa"/>
-        <w:right w:w="108" w:type="dxa"/>
-      </w:tblCellMar>
     </w:tblPr>
     <w:tcPr>
       <w:shd w:val="clear" w:color="auto" w:fill="auto"/>

</xml_diff>